<commit_message>
Budget und Terminplanung bearbeitet
</commit_message>
<xml_diff>
--- a/Org_Pflichtenheft_T5.docx
+++ b/Org_Pflichtenheft_T5.docx
@@ -2927,6 +2927,118 @@
     </w:p>
     <w:p>
       <w:pPr>
+        <w:rPr>
+          <w:lang w:val="de-CH"/>
+        </w:rPr>
+      </w:pPr>
+      <w:r>
+        <w:rPr>
+          <w:lang w:val="de-CH"/>
+        </w:rPr>
+        <w:t xml:space="preserve">Die Projektplanung wurde gemäss </w:t>
+      </w:r>
+      <w:r>
+        <w:rPr>
+          <w:color w:val="FF0000"/>
+          <w:lang w:val="de-CH"/>
+        </w:rPr>
+        <w:t xml:space="preserve">Jakoby </w:t>
+      </w:r>
+      <w:r>
+        <w:rPr>
+          <w:lang w:val="de-CH"/>
+        </w:rPr>
+        <w:t>strukturiert. Für die Realisierung mit Dokumentation</w:t>
+      </w:r>
+      <w:r>
+        <w:rPr>
+          <w:lang w:val="de-CH"/>
+        </w:rPr>
+        <w:t>en</w:t>
+      </w:r>
+      <w:r>
+        <w:rPr>
+          <w:lang w:val="de-CH"/>
+        </w:rPr>
+        <w:t>, Präsentationen und Validierung</w:t>
+      </w:r>
+      <w:r>
+        <w:rPr>
+          <w:lang w:val="de-CH"/>
+        </w:rPr>
+        <w:t xml:space="preserve"> wurde ein Stundenanteil von </w:t>
+      </w:r>
+      <w:r>
+        <w:rPr>
+          <w:lang w:val="de-CH"/>
+        </w:rPr>
+        <w:t>70</w:t>
+      </w:r>
+      <w:r>
+        <w:rPr>
+          <w:lang w:val="de-CH"/>
+        </w:rPr>
+        <w:t xml:space="preserve">% </w:t>
+      </w:r>
+      <w:r>
+        <w:rPr>
+          <w:lang w:val="de-CH"/>
+        </w:rPr>
+        <w:t xml:space="preserve">des Gesamten Aufwands </w:t>
+      </w:r>
+      <w:r>
+        <w:rPr>
+          <w:lang w:val="de-CH"/>
+        </w:rPr>
+        <w:t>angestrebt. Das Projektmanagement, die Analyse und d</w:t>
+      </w:r>
+      <w:r>
+        <w:rPr>
+          <w:lang w:val="de-CH"/>
+        </w:rPr>
+        <w:t>er Entwurf sollen in dieser Arbeit die restlichen 30 % beanspruchen. Für das Modul pro2E im Studiengang Elektro- und Informationstechnik an der Fachhochschule Nordwestschweiz werden 6 ECTS erteilt. Dies entspricht eines Stundenaufwands von 180 Stunden (</w:t>
+      </w:r>
+      <w:r>
+        <w:rPr>
+          <w:rFonts w:cs="Arial"/>
+          <w:lang w:val="de-CH"/>
+        </w:rPr>
+        <w:t xml:space="preserve">±50%) </w:t>
+      </w:r>
+      <w:r>
+        <w:rPr>
+          <w:lang w:val="de-CH"/>
+        </w:rPr>
+        <w:t>pro Teammitglied.</w:t>
+      </w:r>
+    </w:p>
+    <w:p>
+      <w:pPr>
+        <w:rPr>
+          <w:lang w:val="de-CH"/>
+        </w:rPr>
+      </w:pPr>
+      <w:r>
+        <w:rPr>
+          <w:lang w:val="de-CH"/>
+        </w:rPr>
+        <w:t>Um den Überblick über die Arbeitspakete zu garantieren, wurden d</w:t>
+      </w:r>
+      <w:r>
+        <w:rPr>
+          <w:lang w:val="de-CH"/>
+        </w:rPr>
+        <w:t>ie Verantwortungen der Arbeitspakete zwischen der Projektleiterin und den Verantwortlichen für die Elektrotechnik bzw. Software aufgeteilt. Die</w:t>
+      </w:r>
+      <w:r>
+        <w:rPr>
+          <w:lang w:val="de-CH"/>
+        </w:rPr>
+        <w:t xml:space="preserve"> Unterpakete werden dann intern im Laufe des Projekts aufgeteilt, je nach Belastung der einzelnen Mitglieder. </w:t>
+      </w:r>
+    </w:p>
+    <w:p>
+      <w:pPr>
         <w:pStyle w:val="berschrift2"/>
         <w:framePr w:wrap="around"/>
         <w:numPr>
@@ -2937,14 +3049,19 @@
           <w:lang w:val="de-CH"/>
         </w:rPr>
       </w:pPr>
-      <w:bookmarkStart w:id="7" w:name="_Toc2435228"/>
       <w:r>
         <w:rPr>
           <w:lang w:val="de-CH"/>
         </w:rPr>
-        <w:t>Terminplan</w:t>
+        <w:t>Projektstrukturplan</w:t>
       </w:r>
-      <w:bookmarkEnd w:id="7"/>
+    </w:p>
+    <w:p>
+      <w:pPr>
+        <w:rPr>
+          <w:lang w:val="de-CH"/>
+        </w:rPr>
+      </w:pPr>
     </w:p>
     <w:p>
       <w:pPr>
@@ -2965,14 +3082,12 @@
           <w:lang w:val="de-CH"/>
         </w:rPr>
       </w:pPr>
-      <w:bookmarkStart w:id="8" w:name="_Toc2435229"/>
       <w:r>
         <w:rPr>
           <w:lang w:val="de-CH"/>
         </w:rPr>
-        <w:t>Projektstrukturplan/Arbeitspakete</w:t>
+        <w:t>Terminplan</w:t>
       </w:r>
-      <w:bookmarkEnd w:id="8"/>
     </w:p>
     <w:p>
       <w:pPr>
@@ -2993,7 +3108,7 @@
           <w:lang w:val="de-CH"/>
         </w:rPr>
       </w:pPr>
-      <w:bookmarkStart w:id="9" w:name="_Toc2435230"/>
+      <w:bookmarkStart w:id="7" w:name="_Toc2435230"/>
       <w:r>
         <w:rPr>
           <w:rFonts w:cs="Arial"/>
@@ -3001,64 +3116,16 @@
         </w:rPr>
         <w:t>Budget</w:t>
       </w:r>
-      <w:bookmarkEnd w:id="9"/>
+      <w:bookmarkEnd w:id="7"/>
     </w:p>
     <w:p>
       <w:pPr>
-        <w:pStyle w:val="berschrift2"/>
-        <w:framePr w:wrap="around"/>
-        <w:numPr>
-          <w:ilvl w:val="1"/>
-          <w:numId w:val="6"/>
-        </w:numPr>
-        <w:rPr>
-          <w:lang w:val="de-CH"/>
-        </w:rPr>
-      </w:pPr>
-      <w:bookmarkStart w:id="10" w:name="_Toc2435231"/>
-      <w:r>
-        <w:rPr>
-          <w:lang w:val="de-CH"/>
-        </w:rPr>
-        <w:t>Personalaufwand</w:t>
-      </w:r>
-      <w:bookmarkEnd w:id="10"/>
-    </w:p>
-    <w:p>
-      <w:pPr>
-        <w:rPr>
-          <w:lang w:val="de-CH"/>
-        </w:rPr>
-      </w:pPr>
-    </w:p>
-    <w:p>
-      <w:pPr>
-        <w:pStyle w:val="berschrift2"/>
-        <w:framePr w:wrap="around"/>
-        <w:numPr>
-          <w:ilvl w:val="1"/>
-          <w:numId w:val="6"/>
-        </w:numPr>
-        <w:rPr>
-          <w:lang w:val="de-CH"/>
-        </w:rPr>
-      </w:pPr>
-      <w:bookmarkStart w:id="11" w:name="_Toc2435232"/>
-      <w:r>
-        <w:rPr>
-          <w:lang w:val="de-CH"/>
-        </w:rPr>
-        <w:t>Material und anderes</w:t>
-      </w:r>
-      <w:bookmarkEnd w:id="11"/>
-    </w:p>
-    <w:p>
-      <w:pPr>
-        <w:ind w:left="0"/>
-        <w:rPr>
-          <w:lang w:val="de-CH"/>
-        </w:rPr>
-      </w:pPr>
+        <w:rPr>
+          <w:lang w:val="de-CH"/>
+        </w:rPr>
+      </w:pPr>
+      <w:bookmarkStart w:id="8" w:name="_GoBack"/>
+      <w:bookmarkEnd w:id="8"/>
     </w:p>
     <w:p>
       <w:pPr>
@@ -3110,14 +3177,14 @@
           <w:lang w:val="de-CH"/>
         </w:rPr>
       </w:pPr>
-      <w:bookmarkStart w:id="13" w:name="_Toc2435233"/>
+      <w:bookmarkStart w:id="10" w:name="_Toc2435233"/>
       <w:r>
         <w:rPr>
           <w:lang w:val="de-CH"/>
         </w:rPr>
         <w:t>Kommunikationskonzept</w:t>
       </w:r>
-      <w:bookmarkEnd w:id="13"/>
+      <w:bookmarkEnd w:id="10"/>
     </w:p>
     <w:p>
       <w:pPr>
@@ -5218,7 +5285,7 @@
           <w:docGrid w:linePitch="360"/>
         </w:sectPr>
       </w:pPr>
-      <w:bookmarkStart w:id="14" w:name="_Toc2435234"/>
+      <w:bookmarkStart w:id="11" w:name="_Toc2435234"/>
     </w:p>
     <w:p>
       <w:pPr>
@@ -5238,7 +5305,7 @@
         <w:lastRenderedPageBreak/>
         <w:t>Risikomanagement</w:t>
       </w:r>
-      <w:bookmarkEnd w:id="14"/>
+      <w:bookmarkEnd w:id="11"/>
     </w:p>
     <w:p>
       <w:pPr>
@@ -5640,6 +5707,9 @@
         </w:rPr>
       </w:pPr>
       <w:r>
+        <w:rPr>
+          <w:noProof/>
+        </w:rPr>
         <w:drawing>
           <wp:inline distT="0" distB="0" distL="0" distR="0" wp14:anchorId="0DF022E2" wp14:editId="56B1F440">
             <wp:extent cx="5731510" cy="3001482"/>
@@ -5689,8 +5759,6 @@
           </wp:inline>
         </w:drawing>
       </w:r>
-      <w:bookmarkStart w:id="15" w:name="_GoBack"/>
-      <w:bookmarkEnd w:id="15"/>
     </w:p>
     <w:p>
       <w:pPr>
@@ -5891,14 +5959,14 @@
           <w:lang w:val="de-CH"/>
         </w:rPr>
       </w:pPr>
-      <w:bookmarkStart w:id="16" w:name="_Toc2435235"/>
+      <w:bookmarkStart w:id="12" w:name="_Toc2435235"/>
       <w:r>
         <w:rPr>
           <w:lang w:val="de-CH"/>
         </w:rPr>
         <w:t>Projektvereinbarung</w:t>
       </w:r>
-      <w:bookmarkEnd w:id="16"/>
+      <w:bookmarkEnd w:id="12"/>
     </w:p>
     <w:p>
       <w:pPr>
@@ -6195,7 +6263,7 @@
         </wp:anchor>
       </w:drawing>
     </w:r>
-    <w:bookmarkStart w:id="12" w:name="OLE_LINK1"/>
+    <w:bookmarkStart w:id="9" w:name="OLE_LINK1"/>
     <w:r>
       <w:rPr>
         <w:rFonts w:cs="Arial"/>
@@ -6220,7 +6288,7 @@
       </w:rPr>
       <w:t xml:space="preserve"> Team 5</w:t>
     </w:r>
-    <w:bookmarkEnd w:id="12"/>
+    <w:bookmarkEnd w:id="9"/>
   </w:p>
 </w:hdr>
 </file>
@@ -14009,7 +14077,7 @@
 </file>
 
 <file path=customXml/itemProps1.xml><?xml version="1.0" encoding="utf-8"?>
-<ds:datastoreItem xmlns:ds="http://schemas.openxmlformats.org/officeDocument/2006/customXml" ds:itemID="{5D9D7F0E-C5F9-4CA7-BD35-2332EE4A9C90}">
+<ds:datastoreItem xmlns:ds="http://schemas.openxmlformats.org/officeDocument/2006/customXml" ds:itemID="{9053D32B-BC57-4CE9-B493-BE511CE0AD07}">
   <ds:schemaRefs>
     <ds:schemaRef ds:uri="http://schemas.openxmlformats.org/officeDocument/2006/bibliography"/>
   </ds:schemaRefs>

</xml_diff>

<commit_message>
organigramm und soooooo :(((
</commit_message>
<xml_diff>
--- a/Org_Pflichtenheft_T5.docx
+++ b/Org_Pflichtenheft_T5.docx
@@ -2856,6 +2856,16 @@
           <w:lang w:val="de-CH"/>
         </w:rPr>
       </w:pPr>
+      <w:r>
+        <w:rPr>
+          <w:rStyle w:val="berschrift2Zchn"/>
+          <w:b w:val="0"/>
+          <w:lang w:val="de-CH"/>
+        </w:rPr>
+        <w:br w:type="column"/>
+      </w:r>
+      <w:bookmarkStart w:id="5" w:name="_GoBack"/>
+      <w:bookmarkEnd w:id="5"/>
     </w:p>
     <w:p>
       <w:pPr>
@@ -2869,30 +2879,37 @@
           <w:lang w:val="de-CH"/>
         </w:rPr>
       </w:pPr>
-      <w:bookmarkStart w:id="5" w:name="_Toc2435226"/>
+      <w:bookmarkStart w:id="6" w:name="_Toc2435226"/>
       <w:r>
         <w:rPr>
           <w:lang w:val="de-CH"/>
         </w:rPr>
         <w:t>Organigramm</w:t>
       </w:r>
-      <w:bookmarkEnd w:id="5"/>
+      <w:bookmarkEnd w:id="6"/>
     </w:p>
     <w:p>
       <w:pPr>
         <w:rPr>
+          <w:noProof/>
+          <w:lang w:val="de-CH"/>
+        </w:rPr>
+      </w:pPr>
+    </w:p>
+    <w:p>
+      <w:pPr>
+        <w:rPr>
           <w:lang w:val="de-CH"/>
         </w:rPr>
       </w:pPr>
       <w:r>
         <w:rPr>
           <w:noProof/>
-          <w:lang w:val="de-CH"/>
         </w:rPr>
         <w:drawing>
-          <wp:inline distT="0" distB="0" distL="0" distR="0" wp14:anchorId="18517F50" wp14:editId="098DDDBB">
-            <wp:extent cx="5486400" cy="3444240"/>
-            <wp:effectExtent l="0" t="19050" r="0" b="22860"/>
+          <wp:inline distT="0" distB="0" distL="0" distR="0" wp14:anchorId="10FBB2C0" wp14:editId="365F3DAC">
+            <wp:extent cx="5731510" cy="4567189"/>
+            <wp:effectExtent l="0" t="0" r="0" b="24130"/>
             <wp:docPr id="1" name="Diagramm 1"/>
             <wp:cNvGraphicFramePr/>
             <a:graphic xmlns:a="http://schemas.openxmlformats.org/drawingml/2006/main">
@@ -2906,6 +2923,19 @@
     </w:p>
     <w:p>
       <w:pPr>
+        <w:rPr>
+          <w:lang w:val="de-CH"/>
+        </w:rPr>
+      </w:pPr>
+      <w:r>
+        <w:rPr>
+          <w:lang w:val="de-CH"/>
+        </w:rPr>
+        <w:br w:type="column"/>
+      </w:r>
+    </w:p>
+    <w:p>
+      <w:pPr>
         <w:pStyle w:val="berschrift1"/>
         <w:numPr>
           <w:ilvl w:val="0"/>
@@ -2915,15 +2945,14 @@
           <w:lang w:val="de-CH"/>
         </w:rPr>
       </w:pPr>
-      <w:bookmarkStart w:id="6" w:name="_Toc2435227"/>
+      <w:bookmarkStart w:id="7" w:name="_Toc2435227"/>
       <w:r>
         <w:rPr>
           <w:lang w:val="de-CH"/>
         </w:rPr>
-        <w:lastRenderedPageBreak/>
         <w:t>Planung</w:t>
       </w:r>
-      <w:bookmarkEnd w:id="6"/>
+      <w:bookmarkEnd w:id="7"/>
     </w:p>
     <w:p>
       <w:pPr>
@@ -2939,10 +2968,58 @@
       </w:r>
       <w:r>
         <w:rPr>
+          <w:lang w:val="de-CH"/>
+        </w:rPr>
+        <w:t>Jakoby</w:t>
+      </w:r>
+      <w:sdt>
+        <w:sdtPr>
+          <w:rPr>
+            <w:lang w:val="de-CH"/>
+          </w:rPr>
+          <w:id w:val="1756088056"/>
+          <w:citation/>
+        </w:sdtPr>
+        <w:sdtContent>
+          <w:r>
+            <w:rPr>
+              <w:lang w:val="de-CH"/>
+            </w:rPr>
+            <w:fldChar w:fldCharType="begin"/>
+          </w:r>
+          <w:r>
+            <w:rPr>
+              <w:lang w:val="de-CH"/>
+            </w:rPr>
+            <w:instrText xml:space="preserve"> CITATION Wal15 \l 2055 </w:instrText>
+          </w:r>
+          <w:r>
+            <w:rPr>
+              <w:lang w:val="de-CH"/>
+            </w:rPr>
+            <w:fldChar w:fldCharType="separate"/>
+          </w:r>
+          <w:r>
+            <w:rPr>
+              <w:noProof/>
+              <w:lang w:val="de-CH"/>
+            </w:rPr>
+            <w:t xml:space="preserve"> [1]</w:t>
+          </w:r>
+          <w:r>
+            <w:rPr>
+              <w:lang w:val="de-CH"/>
+            </w:rPr>
+            <w:fldChar w:fldCharType="end"/>
+          </w:r>
+        </w:sdtContent>
+      </w:sdt>
+      <w:r>
+        <w:rPr>
           <w:color w:val="FF0000"/>
           <w:lang w:val="de-CH"/>
         </w:rPr>
-        <w:t xml:space="preserve">Jakoby </w:t>
+        <w:t xml:space="preserve"> </w:t>
       </w:r>
       <w:r>
         <w:rPr>
@@ -3108,7 +3185,7 @@
           <w:lang w:val="de-CH"/>
         </w:rPr>
       </w:pPr>
-      <w:bookmarkStart w:id="7" w:name="_Toc2435230"/>
+      <w:bookmarkStart w:id="8" w:name="_Toc2435230"/>
       <w:r>
         <w:rPr>
           <w:rFonts w:cs="Arial"/>
@@ -3116,7 +3193,7 @@
         </w:rPr>
         <w:t>Budget</w:t>
       </w:r>
-      <w:bookmarkEnd w:id="7"/>
+      <w:bookmarkEnd w:id="8"/>
     </w:p>
     <w:p>
       <w:pPr>
@@ -3124,8 +3201,32 @@
           <w:lang w:val="de-CH"/>
         </w:rPr>
       </w:pPr>
-      <w:bookmarkStart w:id="8" w:name="_GoBack"/>
-      <w:bookmarkEnd w:id="8"/>
+      <w:r>
+        <w:rPr>
+          <w:lang w:val="de-CH"/>
+        </w:rPr>
+        <w:t xml:space="preserve">Beim Projektbudget </w:t>
+      </w:r>
+      <w:r>
+        <w:rPr>
+          <w:lang w:val="de-CH"/>
+        </w:rPr>
+        <w:t xml:space="preserve">wurde für die Projektleitung mit einem Stundenlohn von CHF 119.- und für die weiteren Teammitglieder CHF 68.- geplant. </w:t>
+      </w:r>
+    </w:p>
+    <w:p>
+      <w:pPr>
+        <w:rPr>
+          <w:lang w:val="de-CH"/>
+        </w:rPr>
+      </w:pPr>
+    </w:p>
+    <w:p>
+      <w:pPr>
+        <w:rPr>
+          <w:lang w:val="de-CH"/>
+        </w:rPr>
+      </w:pPr>
     </w:p>
     <w:p>
       <w:pPr>
@@ -7999,86 +8100,68 @@
 </file>
 
 <file path=word/diagrams/colors1.xml><?xml version="1.0" encoding="utf-8"?>
-<dgm:colorsDef xmlns:dgm="http://schemas.openxmlformats.org/drawingml/2006/diagram" xmlns:a="http://schemas.openxmlformats.org/drawingml/2006/main" uniqueId="urn:microsoft.com/office/officeart/2005/8/colors/accent1_1">
+<dgm:colorsDef xmlns:dgm="http://schemas.openxmlformats.org/drawingml/2006/diagram" xmlns:a="http://schemas.openxmlformats.org/drawingml/2006/main" uniqueId="urn:microsoft.com/office/officeart/2005/8/colors/accent1_2">
   <dgm:title val=""/>
   <dgm:desc val=""/>
   <dgm:catLst>
-    <dgm:cat type="accent1" pri="11100"/>
+    <dgm:cat type="accent1" pri="11200"/>
   </dgm:catLst>
   <dgm:styleLbl name="node0">
     <dgm:fillClrLst meth="repeat">
-      <a:schemeClr val="lt1"/>
+      <a:schemeClr val="accent1"/>
     </dgm:fillClrLst>
     <dgm:linClrLst meth="repeat">
-      <a:schemeClr val="accent1">
-        <a:shade val="80000"/>
-      </a:schemeClr>
+      <a:schemeClr val="lt1"/>
     </dgm:linClrLst>
     <dgm:effectClrLst/>
     <dgm:txLinClrLst/>
-    <dgm:txFillClrLst meth="repeat">
-      <a:schemeClr val="dk1"/>
-    </dgm:txFillClrLst>
+    <dgm:txFillClrLst/>
     <dgm:txEffectClrLst/>
   </dgm:styleLbl>
   <dgm:styleLbl name="alignNode1">
     <dgm:fillClrLst meth="repeat">
-      <a:schemeClr val="lt1"/>
+      <a:schemeClr val="accent1"/>
     </dgm:fillClrLst>
     <dgm:linClrLst meth="repeat">
-      <a:schemeClr val="accent1">
-        <a:shade val="80000"/>
-      </a:schemeClr>
+      <a:schemeClr val="accent1"/>
     </dgm:linClrLst>
     <dgm:effectClrLst/>
     <dgm:txLinClrLst/>
-    <dgm:txFillClrLst meth="repeat">
-      <a:schemeClr val="dk1"/>
-    </dgm:txFillClrLst>
+    <dgm:txFillClrLst/>
     <dgm:txEffectClrLst/>
   </dgm:styleLbl>
   <dgm:styleLbl name="node1">
     <dgm:fillClrLst meth="repeat">
-      <a:schemeClr val="lt1"/>
+      <a:schemeClr val="accent1"/>
     </dgm:fillClrLst>
     <dgm:linClrLst meth="repeat">
-      <a:schemeClr val="accent1">
-        <a:shade val="80000"/>
-      </a:schemeClr>
+      <a:schemeClr val="lt1"/>
     </dgm:linClrLst>
     <dgm:effectClrLst/>
     <dgm:txLinClrLst/>
-    <dgm:txFillClrLst meth="repeat">
-      <a:schemeClr val="dk1"/>
-    </dgm:txFillClrLst>
+    <dgm:txFillClrLst/>
     <dgm:txEffectClrLst/>
   </dgm:styleLbl>
   <dgm:styleLbl name="lnNode1">
     <dgm:fillClrLst meth="repeat">
-      <a:schemeClr val="lt1"/>
+      <a:schemeClr val="accent1"/>
     </dgm:fillClrLst>
     <dgm:linClrLst meth="repeat">
-      <a:schemeClr val="accent1">
-        <a:shade val="80000"/>
-      </a:schemeClr>
+      <a:schemeClr val="lt1"/>
     </dgm:linClrLst>
     <dgm:effectClrLst/>
     <dgm:txLinClrLst/>
-    <dgm:txFillClrLst meth="repeat">
-      <a:schemeClr val="dk1"/>
-    </dgm:txFillClrLst>
+    <dgm:txFillClrLst/>
     <dgm:txEffectClrLst/>
   </dgm:styleLbl>
   <dgm:styleLbl name="vennNode1">
     <dgm:fillClrLst meth="repeat">
-      <a:schemeClr val="lt1">
+      <a:schemeClr val="accent1">
         <a:alpha val="50000"/>
       </a:schemeClr>
     </dgm:fillClrLst>
     <dgm:linClrLst meth="repeat">
-      <a:schemeClr val="accent1">
-        <a:shade val="80000"/>
-      </a:schemeClr>
+      <a:schemeClr val="lt1"/>
     </dgm:linClrLst>
     <dgm:effectClrLst/>
     <dgm:txLinClrLst/>
@@ -8087,62 +8170,48 @@
   </dgm:styleLbl>
   <dgm:styleLbl name="node2">
     <dgm:fillClrLst meth="repeat">
-      <a:schemeClr val="lt1"/>
+      <a:schemeClr val="accent1"/>
     </dgm:fillClrLst>
     <dgm:linClrLst meth="repeat">
-      <a:schemeClr val="accent1">
-        <a:shade val="80000"/>
-      </a:schemeClr>
+      <a:schemeClr val="lt1"/>
     </dgm:linClrLst>
     <dgm:effectClrLst/>
     <dgm:txLinClrLst/>
-    <dgm:txFillClrLst meth="repeat">
-      <a:schemeClr val="dk1"/>
-    </dgm:txFillClrLst>
+    <dgm:txFillClrLst/>
     <dgm:txEffectClrLst/>
   </dgm:styleLbl>
   <dgm:styleLbl name="node3">
     <dgm:fillClrLst meth="repeat">
-      <a:schemeClr val="lt1"/>
+      <a:schemeClr val="accent1"/>
     </dgm:fillClrLst>
     <dgm:linClrLst meth="repeat">
-      <a:schemeClr val="accent1">
-        <a:shade val="80000"/>
-      </a:schemeClr>
+      <a:schemeClr val="lt1"/>
     </dgm:linClrLst>
     <dgm:effectClrLst/>
     <dgm:txLinClrLst/>
-    <dgm:txFillClrLst meth="repeat">
-      <a:schemeClr val="dk1"/>
-    </dgm:txFillClrLst>
+    <dgm:txFillClrLst/>
     <dgm:txEffectClrLst/>
   </dgm:styleLbl>
   <dgm:styleLbl name="node4">
     <dgm:fillClrLst meth="repeat">
-      <a:schemeClr val="lt1"/>
+      <a:schemeClr val="accent1"/>
     </dgm:fillClrLst>
     <dgm:linClrLst meth="repeat">
-      <a:schemeClr val="accent1">
-        <a:shade val="80000"/>
-      </a:schemeClr>
+      <a:schemeClr val="lt1"/>
     </dgm:linClrLst>
     <dgm:effectClrLst/>
     <dgm:txLinClrLst/>
-    <dgm:txFillClrLst meth="repeat">
-      <a:schemeClr val="dk1"/>
-    </dgm:txFillClrLst>
+    <dgm:txFillClrLst/>
     <dgm:txEffectClrLst/>
   </dgm:styleLbl>
   <dgm:styleLbl name="fgImgPlace1">
     <dgm:fillClrLst meth="repeat">
       <a:schemeClr val="accent1">
-        <a:tint val="40000"/>
+        <a:tint val="50000"/>
       </a:schemeClr>
     </dgm:fillClrLst>
     <dgm:linClrLst meth="repeat">
-      <a:schemeClr val="accent1">
-        <a:shade val="80000"/>
-      </a:schemeClr>
+      <a:schemeClr val="lt1"/>
     </dgm:linClrLst>
     <dgm:effectClrLst/>
     <dgm:txLinClrLst/>
@@ -8154,13 +8223,11 @@
   <dgm:styleLbl name="alignImgPlace1">
     <dgm:fillClrLst meth="repeat">
       <a:schemeClr val="accent1">
-        <a:tint val="40000"/>
+        <a:tint val="50000"/>
       </a:schemeClr>
     </dgm:fillClrLst>
     <dgm:linClrLst meth="repeat">
-      <a:schemeClr val="accent1">
-        <a:shade val="80000"/>
-      </a:schemeClr>
+      <a:schemeClr val="lt1"/>
     </dgm:linClrLst>
     <dgm:effectClrLst/>
     <dgm:txLinClrLst/>
@@ -8172,13 +8239,11 @@
   <dgm:styleLbl name="bgImgPlace1">
     <dgm:fillClrLst meth="repeat">
       <a:schemeClr val="accent1">
-        <a:tint val="40000"/>
+        <a:tint val="50000"/>
       </a:schemeClr>
     </dgm:fillClrLst>
     <dgm:linClrLst meth="repeat">
-      <a:schemeClr val="accent1">
-        <a:shade val="80000"/>
-      </a:schemeClr>
+      <a:schemeClr val="lt1"/>
     </dgm:linClrLst>
     <dgm:effectClrLst/>
     <dgm:txLinClrLst/>
@@ -8200,9 +8265,7 @@
     </dgm:linClrLst>
     <dgm:effectClrLst/>
     <dgm:txLinClrLst/>
-    <dgm:txFillClrLst meth="repeat">
-      <a:schemeClr val="dk1"/>
-    </dgm:txFillClrLst>
+    <dgm:txFillClrLst/>
     <dgm:txEffectClrLst/>
   </dgm:styleLbl>
   <dgm:styleLbl name="fgSibTrans2D1">
@@ -8218,9 +8281,7 @@
     </dgm:linClrLst>
     <dgm:effectClrLst/>
     <dgm:txLinClrLst/>
-    <dgm:txFillClrLst meth="repeat">
-      <a:schemeClr val="dk1"/>
-    </dgm:txFillClrLst>
+    <dgm:txFillClrLst/>
     <dgm:txEffectClrLst/>
   </dgm:styleLbl>
   <dgm:styleLbl name="bgSibTrans2D1">
@@ -8236,9 +8297,7 @@
     </dgm:linClrLst>
     <dgm:effectClrLst/>
     <dgm:txLinClrLst/>
-    <dgm:txFillClrLst meth="repeat">
-      <a:schemeClr val="dk1"/>
-    </dgm:txFillClrLst>
+    <dgm:txFillClrLst/>
     <dgm:txEffectClrLst/>
   </dgm:styleLbl>
   <dgm:styleLbl name="sibTrans1D1">
@@ -8260,7 +8319,9 @@
       <a:schemeClr val="accent1"/>
     </dgm:fillClrLst>
     <dgm:linClrLst meth="repeat">
-      <a:schemeClr val="accent1"/>
+      <a:schemeClr val="accent1">
+        <a:tint val="50000"/>
+      </a:schemeClr>
     </dgm:linClrLst>
     <dgm:effectClrLst/>
     <dgm:txLinClrLst/>
@@ -8271,82 +8332,62 @@
   </dgm:styleLbl>
   <dgm:styleLbl name="asst0">
     <dgm:fillClrLst meth="repeat">
-      <a:schemeClr val="lt1"/>
+      <a:schemeClr val="accent1"/>
     </dgm:fillClrLst>
     <dgm:linClrLst meth="repeat">
-      <a:schemeClr val="accent1">
-        <a:shade val="80000"/>
-      </a:schemeClr>
+      <a:schemeClr val="lt1"/>
     </dgm:linClrLst>
     <dgm:effectClrLst/>
     <dgm:txLinClrLst/>
-    <dgm:txFillClrLst meth="repeat">
-      <a:schemeClr val="dk1"/>
-    </dgm:txFillClrLst>
+    <dgm:txFillClrLst/>
     <dgm:txEffectClrLst/>
   </dgm:styleLbl>
   <dgm:styleLbl name="asst1">
     <dgm:fillClrLst meth="repeat">
-      <a:schemeClr val="lt1"/>
+      <a:schemeClr val="accent1"/>
     </dgm:fillClrLst>
     <dgm:linClrLst meth="repeat">
-      <a:schemeClr val="accent1">
-        <a:shade val="80000"/>
-      </a:schemeClr>
+      <a:schemeClr val="lt1"/>
     </dgm:linClrLst>
     <dgm:effectClrLst/>
     <dgm:txLinClrLst/>
-    <dgm:txFillClrLst meth="repeat">
-      <a:schemeClr val="dk1"/>
-    </dgm:txFillClrLst>
+    <dgm:txFillClrLst/>
     <dgm:txEffectClrLst/>
   </dgm:styleLbl>
   <dgm:styleLbl name="asst2">
     <dgm:fillClrLst meth="repeat">
-      <a:schemeClr val="lt1"/>
+      <a:schemeClr val="accent1"/>
     </dgm:fillClrLst>
     <dgm:linClrLst meth="repeat">
-      <a:schemeClr val="accent1">
-        <a:shade val="80000"/>
-      </a:schemeClr>
+      <a:schemeClr val="lt1"/>
     </dgm:linClrLst>
     <dgm:effectClrLst/>
     <dgm:txLinClrLst/>
-    <dgm:txFillClrLst meth="repeat">
-      <a:schemeClr val="dk1"/>
-    </dgm:txFillClrLst>
+    <dgm:txFillClrLst/>
     <dgm:txEffectClrLst/>
   </dgm:styleLbl>
   <dgm:styleLbl name="asst3">
     <dgm:fillClrLst meth="repeat">
-      <a:schemeClr val="lt1"/>
+      <a:schemeClr val="accent1"/>
     </dgm:fillClrLst>
     <dgm:linClrLst meth="repeat">
-      <a:schemeClr val="accent1">
-        <a:shade val="80000"/>
-      </a:schemeClr>
+      <a:schemeClr val="lt1"/>
     </dgm:linClrLst>
     <dgm:effectClrLst/>
     <dgm:txLinClrLst/>
-    <dgm:txFillClrLst meth="repeat">
-      <a:schemeClr val="dk1"/>
-    </dgm:txFillClrLst>
+    <dgm:txFillClrLst/>
     <dgm:txEffectClrLst/>
   </dgm:styleLbl>
   <dgm:styleLbl name="asst4">
     <dgm:fillClrLst meth="repeat">
-      <a:schemeClr val="lt1"/>
+      <a:schemeClr val="accent1"/>
     </dgm:fillClrLst>
     <dgm:linClrLst meth="repeat">
-      <a:schemeClr val="accent1">
-        <a:shade val="80000"/>
-      </a:schemeClr>
+      <a:schemeClr val="lt1"/>
     </dgm:linClrLst>
     <dgm:effectClrLst/>
     <dgm:txLinClrLst/>
-    <dgm:txFillClrLst meth="repeat">
-      <a:schemeClr val="dk1"/>
-    </dgm:txFillClrLst>
+    <dgm:txFillClrLst/>
     <dgm:txEffectClrLst/>
   </dgm:styleLbl>
   <dgm:styleLbl name="parChTrans2D1">
@@ -8362,7 +8403,9 @@
     </dgm:linClrLst>
     <dgm:effectClrLst/>
     <dgm:txLinClrLst/>
-    <dgm:txFillClrLst/>
+    <dgm:txFillClrLst meth="repeat">
+      <a:schemeClr val="lt1"/>
+    </dgm:txFillClrLst>
     <dgm:txEffectClrLst/>
   </dgm:styleLbl>
   <dgm:styleLbl name="parChTrans2D2">
@@ -8374,7 +8417,9 @@
     </dgm:linClrLst>
     <dgm:effectClrLst/>
     <dgm:txLinClrLst/>
-    <dgm:txFillClrLst/>
+    <dgm:txFillClrLst meth="repeat">
+      <a:schemeClr val="lt1"/>
+    </dgm:txFillClrLst>
     <dgm:txEffectClrLst/>
   </dgm:styleLbl>
   <dgm:styleLbl name="parChTrans2D3">
@@ -8386,7 +8431,9 @@
     </dgm:linClrLst>
     <dgm:effectClrLst/>
     <dgm:txLinClrLst/>
-    <dgm:txFillClrLst/>
+    <dgm:txFillClrLst meth="repeat">
+      <a:schemeClr val="lt1"/>
+    </dgm:txFillClrLst>
     <dgm:txEffectClrLst/>
   </dgm:styleLbl>
   <dgm:styleLbl name="parChTrans2D4">
@@ -8469,9 +8516,8 @@
   </dgm:styleLbl>
   <dgm:styleLbl name="fgAcc1">
     <dgm:fillClrLst meth="repeat">
-      <a:schemeClr val="accent1">
+      <a:schemeClr val="lt1">
         <a:alpha val="90000"/>
-        <a:tint val="40000"/>
       </a:schemeClr>
     </dgm:fillClrLst>
     <dgm:linClrLst meth="repeat">
@@ -8486,9 +8532,8 @@
   </dgm:styleLbl>
   <dgm:styleLbl name="conFgAcc1">
     <dgm:fillClrLst meth="repeat">
-      <a:schemeClr val="accent1">
+      <a:schemeClr val="lt1">
         <a:alpha val="90000"/>
-        <a:tint val="40000"/>
       </a:schemeClr>
     </dgm:fillClrLst>
     <dgm:linClrLst meth="repeat">
@@ -8503,9 +8548,8 @@
   </dgm:styleLbl>
   <dgm:styleLbl name="alignAcc1">
     <dgm:fillClrLst meth="repeat">
-      <a:schemeClr val="accent1">
+      <a:schemeClr val="lt1">
         <a:alpha val="90000"/>
-        <a:tint val="40000"/>
       </a:schemeClr>
     </dgm:fillClrLst>
     <dgm:linClrLst meth="repeat">
@@ -8520,9 +8564,8 @@
   </dgm:styleLbl>
   <dgm:styleLbl name="trAlignAcc1">
     <dgm:fillClrLst meth="repeat">
-      <a:schemeClr val="accent1">
+      <a:schemeClr val="lt1">
         <a:alpha val="40000"/>
-        <a:tint val="40000"/>
       </a:schemeClr>
     </dgm:fillClrLst>
     <dgm:linClrLst meth="repeat">
@@ -8537,9 +8580,8 @@
   </dgm:styleLbl>
   <dgm:styleLbl name="bgAcc1">
     <dgm:fillClrLst meth="repeat">
-      <a:schemeClr val="accent1">
+      <a:schemeClr val="lt1">
         <a:alpha val="90000"/>
-        <a:tint val="40000"/>
       </a:schemeClr>
     </dgm:fillClrLst>
     <dgm:linClrLst meth="repeat">
@@ -8596,7 +8638,7 @@
   </dgm:styleLbl>
   <dgm:styleLbl name="fgAccFollowNode1">
     <dgm:fillClrLst meth="repeat">
-      <a:schemeClr val="lt1">
+      <a:schemeClr val="accent1">
         <a:alpha val="90000"/>
         <a:tint val="40000"/>
       </a:schemeClr>
@@ -8604,6 +8646,7 @@
     <dgm:linClrLst meth="repeat">
       <a:schemeClr val="accent1">
         <a:alpha val="90000"/>
+        <a:tint val="40000"/>
       </a:schemeClr>
     </dgm:linClrLst>
     <dgm:effectClrLst/>
@@ -8615,7 +8658,7 @@
   </dgm:styleLbl>
   <dgm:styleLbl name="alignAccFollowNode1">
     <dgm:fillClrLst meth="repeat">
-      <a:schemeClr val="lt1">
+      <a:schemeClr val="accent1">
         <a:alpha val="90000"/>
         <a:tint val="40000"/>
       </a:schemeClr>
@@ -8623,6 +8666,7 @@
     <dgm:linClrLst meth="repeat">
       <a:schemeClr val="accent1">
         <a:alpha val="90000"/>
+        <a:tint val="40000"/>
       </a:schemeClr>
     </dgm:linClrLst>
     <dgm:effectClrLst/>
@@ -8634,7 +8678,7 @@
   </dgm:styleLbl>
   <dgm:styleLbl name="bgAccFollowNode1">
     <dgm:fillClrLst meth="repeat">
-      <a:schemeClr val="lt1">
+      <a:schemeClr val="accent1">
         <a:alpha val="90000"/>
         <a:tint val="40000"/>
       </a:schemeClr>
@@ -8642,6 +8686,7 @@
     <dgm:linClrLst meth="repeat">
       <a:schemeClr val="accent1">
         <a:alpha val="90000"/>
+        <a:tint val="40000"/>
       </a:schemeClr>
     </dgm:linClrLst>
     <dgm:effectClrLst/>
@@ -8653,9 +8698,8 @@
   </dgm:styleLbl>
   <dgm:styleLbl name="fgAcc0">
     <dgm:fillClrLst meth="repeat">
-      <a:schemeClr val="accent1">
+      <a:schemeClr val="lt1">
         <a:alpha val="90000"/>
-        <a:tint val="40000"/>
       </a:schemeClr>
     </dgm:fillClrLst>
     <dgm:linClrLst meth="repeat">
@@ -8670,9 +8714,8 @@
   </dgm:styleLbl>
   <dgm:styleLbl name="fgAcc2">
     <dgm:fillClrLst meth="repeat">
-      <a:schemeClr val="accent1">
+      <a:schemeClr val="lt1">
         <a:alpha val="90000"/>
-        <a:tint val="40000"/>
       </a:schemeClr>
     </dgm:fillClrLst>
     <dgm:linClrLst meth="repeat">
@@ -8687,9 +8730,8 @@
   </dgm:styleLbl>
   <dgm:styleLbl name="fgAcc3">
     <dgm:fillClrLst meth="repeat">
-      <a:schemeClr val="accent1">
+      <a:schemeClr val="lt1">
         <a:alpha val="90000"/>
-        <a:tint val="40000"/>
       </a:schemeClr>
     </dgm:fillClrLst>
     <dgm:linClrLst meth="repeat">
@@ -8704,9 +8746,8 @@
   </dgm:styleLbl>
   <dgm:styleLbl name="fgAcc4">
     <dgm:fillClrLst meth="repeat">
-      <a:schemeClr val="accent1">
+      <a:schemeClr val="lt1">
         <a:alpha val="90000"/>
-        <a:tint val="40000"/>
       </a:schemeClr>
     </dgm:fillClrLst>
     <dgm:linClrLst meth="repeat">
@@ -8808,8 +8849,8 @@
 <file path=word/diagrams/data1.xml><?xml version="1.0" encoding="utf-8"?>
 <dgm:dataModel xmlns:dgm="http://schemas.openxmlformats.org/drawingml/2006/diagram" xmlns:a="http://schemas.openxmlformats.org/drawingml/2006/main">
   <dgm:ptLst>
-    <dgm:pt modelId="{9BF9BE92-8E3C-406C-84B8-7A23E65C61BE}" type="doc">
-      <dgm:prSet loTypeId="urn:microsoft.com/office/officeart/2005/8/layout/orgChart1" loCatId="hierarchy" qsTypeId="urn:microsoft.com/office/officeart/2005/8/quickstyle/simple1" qsCatId="simple" csTypeId="urn:microsoft.com/office/officeart/2005/8/colors/accent1_1" csCatId="accent1" phldr="1"/>
+    <dgm:pt modelId="{1693AFCE-3144-4315-9BC3-C140FDEA5902}" type="doc">
+      <dgm:prSet loTypeId="urn:microsoft.com/office/officeart/2005/8/layout/orgChart1" loCatId="hierarchy" qsTypeId="urn:microsoft.com/office/officeart/2005/8/quickstyle/simple1" qsCatId="simple" csTypeId="urn:microsoft.com/office/officeart/2005/8/colors/accent1_2" csCatId="accent1" phldr="1"/>
       <dgm:spPr/>
       <dgm:t>
         <a:bodyPr/>
@@ -8819,33 +8860,36 @@
         </a:p>
       </dgm:t>
     </dgm:pt>
-    <dgm:pt modelId="{AE9785A4-B4E4-4850-915F-FFECE06A9D31}">
+    <dgm:pt modelId="{51F7DEB1-D993-4FAE-B719-1CE83BFA6B14}">
       <dgm:prSet phldrT="[Text]" custT="1"/>
-      <dgm:spPr/>
+      <dgm:spPr>
+        <a:noFill/>
+        <a:ln>
+          <a:solidFill>
+            <a:schemeClr val="accent1">
+              <a:lumMod val="75000"/>
+            </a:schemeClr>
+          </a:solidFill>
+        </a:ln>
+      </dgm:spPr>
       <dgm:t>
         <a:bodyPr/>
         <a:lstStyle/>
         <a:p>
           <a:r>
-            <a:rPr lang="de-CH" sz="1100" baseline="0">
+            <a:rPr lang="de-CH" sz="1100">
+              <a:solidFill>
+                <a:sysClr val="windowText" lastClr="000000"/>
+              </a:solidFill>
               <a:latin typeface="Arial" panose="020B0604020202020204" pitchFamily="34" charset="0"/>
               <a:cs typeface="Arial" panose="020B0604020202020204" pitchFamily="34" charset="0"/>
             </a:rPr>
-            <a:t>Dr. Luca Dalessandro</a:t>
-          </a:r>
-        </a:p>
-        <a:p>
-          <a:r>
-            <a:rPr lang="de-CH" sz="1000" baseline="0">
-              <a:latin typeface="Arial" panose="020B0604020202020204" pitchFamily="34" charset="0"/>
-              <a:cs typeface="Arial" panose="020B0604020202020204" pitchFamily="34" charset="0"/>
-            </a:rPr>
-            <a:t>(Auftraggeber)</a:t>
+            <a:t>Dr. Luca Dalessandro (Auftraggeber)</a:t>
           </a:r>
         </a:p>
       </dgm:t>
     </dgm:pt>
-    <dgm:pt modelId="{865CC97C-34DE-4D9B-9F9F-E40326F96F17}" type="parTrans" cxnId="{0C567A65-D39F-41F6-B748-CCF3DF57587B}">
+    <dgm:pt modelId="{D4AD6461-BCD7-4811-91FA-0FCD837205A4}" type="parTrans" cxnId="{801A69B0-DE93-4D25-A3C6-4083FB651E6B}">
       <dgm:prSet/>
       <dgm:spPr/>
       <dgm:t>
@@ -8856,7 +8900,7 @@
         </a:p>
       </dgm:t>
     </dgm:pt>
-    <dgm:pt modelId="{16A11DAC-7840-415A-883B-A3E1B6811A60}" type="sibTrans" cxnId="{0C567A65-D39F-41F6-B748-CCF3DF57587B}">
+    <dgm:pt modelId="{3FD07292-CCFB-46F1-AB1C-B31166D172F3}" type="sibTrans" cxnId="{801A69B0-DE93-4D25-A3C6-4083FB651E6B}">
       <dgm:prSet/>
       <dgm:spPr/>
       <dgm:t>
@@ -8867,37 +8911,74 @@
         </a:p>
       </dgm:t>
     </dgm:pt>
-    <dgm:pt modelId="{DCDEB72F-70C9-4A7C-9D9D-F968A76AF30F}" type="asst">
+    <dgm:pt modelId="{8207BF78-A23D-4134-8C93-906493E8094E}">
       <dgm:prSet phldrT="[Text]" custT="1"/>
-      <dgm:spPr/>
+      <dgm:spPr>
+        <a:noFill/>
+        <a:ln>
+          <a:solidFill>
+            <a:schemeClr val="accent1">
+              <a:lumMod val="75000"/>
+            </a:schemeClr>
+          </a:solidFill>
+        </a:ln>
+      </dgm:spPr>
       <dgm:t>
         <a:bodyPr/>
         <a:lstStyle/>
         <a:p>
           <a:r>
             <a:rPr lang="de-CH" sz="1100">
+              <a:solidFill>
+                <a:sysClr val="windowText" lastClr="000000"/>
+              </a:solidFill>
               <a:latin typeface="Arial" panose="020B0604020202020204" pitchFamily="34" charset="0"/>
               <a:cs typeface="Arial" panose="020B0604020202020204" pitchFamily="34" charset="0"/>
             </a:rPr>
-            <a:t>Peter Niklaus</a:t>
+            <a:t>Marina Taborda</a:t>
           </a:r>
-          <a:br>
+        </a:p>
+        <a:p>
+          <a:r>
             <a:rPr lang="de-CH" sz="1100">
+              <a:solidFill>
+                <a:sysClr val="windowText" lastClr="000000"/>
+              </a:solidFill>
               <a:latin typeface="Arial" panose="020B0604020202020204" pitchFamily="34" charset="0"/>
               <a:cs typeface="Arial" panose="020B0604020202020204" pitchFamily="34" charset="0"/>
             </a:rPr>
-          </a:br>
-          <a:r>
-            <a:rPr lang="de-CH" sz="1000">
-              <a:latin typeface="Arial" panose="020B0604020202020204" pitchFamily="34" charset="0"/>
-              <a:cs typeface="Arial" panose="020B0604020202020204" pitchFamily="34" charset="0"/>
-            </a:rPr>
-            <a:t>(Elektrotechnik)</a:t>
+            <a:t>(Projektleiterin)</a:t>
           </a:r>
         </a:p>
       </dgm:t>
     </dgm:pt>
-    <dgm:pt modelId="{6D336C12-81A8-4F9B-AC26-C20ED3D36CC4}" type="parTrans" cxnId="{ADD0B1DD-DF34-40F1-80E4-43CA40742E1C}">
+    <dgm:pt modelId="{577DB4E7-FAB7-4E20-9162-EC5F9C24A6AB}" type="parTrans" cxnId="{0CBAF95D-C1A1-498B-8A1C-E87DA3267451}">
+      <dgm:prSet/>
+      <dgm:spPr>
+        <a:noFill/>
+        <a:ln>
+          <a:solidFill>
+            <a:schemeClr val="accent1">
+              <a:lumMod val="75000"/>
+            </a:schemeClr>
+          </a:solidFill>
+        </a:ln>
+      </dgm:spPr>
+      <dgm:t>
+        <a:bodyPr/>
+        <a:lstStyle/>
+        <a:p>
+          <a:endParaRPr lang="de-CH">
+            <a:solidFill>
+              <a:sysClr val="windowText" lastClr="000000"/>
+            </a:solidFill>
+            <a:latin typeface="Arial" panose="020B0604020202020204" pitchFamily="34" charset="0"/>
+            <a:cs typeface="Arial" panose="020B0604020202020204" pitchFamily="34" charset="0"/>
+          </a:endParaRPr>
+        </a:p>
+      </dgm:t>
+    </dgm:pt>
+    <dgm:pt modelId="{A7F3607E-FDF4-4FE2-A0C0-3A990AE6B26E}" type="sibTrans" cxnId="{0CBAF95D-C1A1-498B-8A1C-E87DA3267451}">
       <dgm:prSet/>
       <dgm:spPr/>
       <dgm:t>
@@ -8908,7 +8989,62 @@
         </a:p>
       </dgm:t>
     </dgm:pt>
-    <dgm:pt modelId="{211CDE29-75C5-4221-80D2-2FB75AC792BF}" type="sibTrans" cxnId="{ADD0B1DD-DF34-40F1-80E4-43CA40742E1C}">
+    <dgm:pt modelId="{E8CCCB15-644E-4960-84AB-DB7C5BBA784A}">
+      <dgm:prSet custT="1"/>
+      <dgm:spPr>
+        <a:noFill/>
+        <a:ln>
+          <a:solidFill>
+            <a:schemeClr val="accent1">
+              <a:lumMod val="75000"/>
+            </a:schemeClr>
+          </a:solidFill>
+        </a:ln>
+      </dgm:spPr>
+      <dgm:t>
+        <a:bodyPr/>
+        <a:lstStyle/>
+        <a:p>
+          <a:r>
+            <a:rPr lang="de-CH" sz="1100">
+              <a:solidFill>
+                <a:sysClr val="windowText" lastClr="000000"/>
+              </a:solidFill>
+              <a:latin typeface="Arial" panose="020B0604020202020204" pitchFamily="34" charset="0"/>
+              <a:cs typeface="Arial" panose="020B0604020202020204" pitchFamily="34" charset="0"/>
+            </a:rPr>
+            <a:t>Richard Britt</a:t>
+          </a:r>
+        </a:p>
+      </dgm:t>
+    </dgm:pt>
+    <dgm:pt modelId="{39762DC8-33BF-4C5A-8087-429A4D897806}" type="parTrans" cxnId="{634FA4C4-7721-4220-8B3A-AF8B055E0468}">
+      <dgm:prSet/>
+      <dgm:spPr>
+        <a:noFill/>
+        <a:ln>
+          <a:solidFill>
+            <a:schemeClr val="accent1">
+              <a:lumMod val="75000"/>
+            </a:schemeClr>
+          </a:solidFill>
+        </a:ln>
+      </dgm:spPr>
+      <dgm:t>
+        <a:bodyPr/>
+        <a:lstStyle/>
+        <a:p>
+          <a:endParaRPr lang="de-CH">
+            <a:solidFill>
+              <a:sysClr val="windowText" lastClr="000000"/>
+            </a:solidFill>
+            <a:latin typeface="Arial" panose="020B0604020202020204" pitchFamily="34" charset="0"/>
+            <a:cs typeface="Arial" panose="020B0604020202020204" pitchFamily="34" charset="0"/>
+          </a:endParaRPr>
+        </a:p>
+      </dgm:t>
+    </dgm:pt>
+    <dgm:pt modelId="{AAFE1019-B39A-4AEF-97F3-690EDE3FEE6C}" type="sibTrans" cxnId="{634FA4C4-7721-4220-8B3A-AF8B055E0468}">
       <dgm:prSet/>
       <dgm:spPr/>
       <dgm:t>
@@ -8919,37 +9055,62 @@
         </a:p>
       </dgm:t>
     </dgm:pt>
-    <dgm:pt modelId="{00A0AF67-6B63-4725-85D2-415AC4E2D8CC}" type="asst">
+    <dgm:pt modelId="{08E3F2E9-E30F-4453-8686-D0772C549260}">
       <dgm:prSet phldrT="[Text]" custT="1"/>
-      <dgm:spPr/>
+      <dgm:spPr>
+        <a:noFill/>
+        <a:ln>
+          <a:solidFill>
+            <a:schemeClr val="accent1">
+              <a:lumMod val="75000"/>
+            </a:schemeClr>
+          </a:solidFill>
+        </a:ln>
+      </dgm:spPr>
       <dgm:t>
         <a:bodyPr/>
         <a:lstStyle/>
         <a:p>
           <a:r>
             <a:rPr lang="de-CH" sz="1100">
+              <a:solidFill>
+                <a:sysClr val="windowText" lastClr="000000"/>
+              </a:solidFill>
               <a:latin typeface="Arial" panose="020B0604020202020204" pitchFamily="34" charset="0"/>
               <a:cs typeface="Arial" panose="020B0604020202020204" pitchFamily="34" charset="0"/>
             </a:rPr>
-            <a:t>Anita Gertiser</a:t>
-          </a:r>
-          <a:br>
-            <a:rPr lang="de-CH" sz="1100">
-              <a:latin typeface="Arial" panose="020B0604020202020204" pitchFamily="34" charset="0"/>
-              <a:cs typeface="Arial" panose="020B0604020202020204" pitchFamily="34" charset="0"/>
-            </a:rPr>
-          </a:br>
-          <a:r>
-            <a:rPr lang="de-CH" sz="1400" baseline="-25000">
-              <a:latin typeface="Arial" panose="020B0604020202020204" pitchFamily="34" charset="0"/>
-              <a:cs typeface="Arial" panose="020B0604020202020204" pitchFamily="34" charset="0"/>
-            </a:rPr>
-            <a:t>(Kommunikation)</a:t>
+            <a:t>Fady Hanna</a:t>
           </a:r>
         </a:p>
       </dgm:t>
     </dgm:pt>
-    <dgm:pt modelId="{40CB8686-6DD7-4643-8CE0-2BC263365975}" type="sibTrans" cxnId="{AD4C3590-B31B-420C-A735-E22275F1DD92}">
+    <dgm:pt modelId="{462E7EC6-CA45-465F-81F4-0F9E1393D9CE}" type="parTrans" cxnId="{ACDA0781-A67A-412C-9D2C-996AE1664E07}">
+      <dgm:prSet/>
+      <dgm:spPr>
+        <a:noFill/>
+        <a:ln>
+          <a:solidFill>
+            <a:schemeClr val="accent1">
+              <a:lumMod val="75000"/>
+            </a:schemeClr>
+          </a:solidFill>
+        </a:ln>
+      </dgm:spPr>
+      <dgm:t>
+        <a:bodyPr/>
+        <a:lstStyle/>
+        <a:p>
+          <a:endParaRPr lang="de-CH">
+            <a:solidFill>
+              <a:sysClr val="windowText" lastClr="000000"/>
+            </a:solidFill>
+            <a:latin typeface="Arial" panose="020B0604020202020204" pitchFamily="34" charset="0"/>
+            <a:cs typeface="Arial" panose="020B0604020202020204" pitchFamily="34" charset="0"/>
+          </a:endParaRPr>
+        </a:p>
+      </dgm:t>
+    </dgm:pt>
+    <dgm:pt modelId="{93A16123-39B6-4244-8844-AAF5C45F3C33}" type="sibTrans" cxnId="{ACDA0781-A67A-412C-9D2C-996AE1664E07}">
       <dgm:prSet/>
       <dgm:spPr/>
       <dgm:t>
@@ -8960,7 +9121,74 @@
         </a:p>
       </dgm:t>
     </dgm:pt>
-    <dgm:pt modelId="{6EB4F84A-59CC-467C-B8E1-7CF3C2583E65}" type="parTrans" cxnId="{AD4C3590-B31B-420C-A735-E22275F1DD92}">
+    <dgm:pt modelId="{EB0560BE-7114-4EC6-85E5-9064D40F7CF6}" type="asst">
+      <dgm:prSet custT="1"/>
+      <dgm:spPr>
+        <a:noFill/>
+        <a:ln>
+          <a:solidFill>
+            <a:schemeClr val="accent1">
+              <a:lumMod val="75000"/>
+            </a:schemeClr>
+          </a:solidFill>
+        </a:ln>
+      </dgm:spPr>
+      <dgm:t>
+        <a:bodyPr/>
+        <a:lstStyle/>
+        <a:p>
+          <a:r>
+            <a:rPr lang="de-CH" sz="1100">
+              <a:solidFill>
+                <a:sysClr val="windowText" lastClr="000000"/>
+              </a:solidFill>
+              <a:latin typeface="Arial" panose="020B0604020202020204" pitchFamily="34" charset="0"/>
+              <a:cs typeface="Arial" panose="020B0604020202020204" pitchFamily="34" charset="0"/>
+            </a:rPr>
+            <a:t>Frank Imhof</a:t>
+          </a:r>
+        </a:p>
+        <a:p>
+          <a:r>
+            <a:rPr lang="de-CH" sz="1100">
+              <a:solidFill>
+                <a:sysClr val="windowText" lastClr="000000"/>
+              </a:solidFill>
+              <a:latin typeface="Arial" panose="020B0604020202020204" pitchFamily="34" charset="0"/>
+              <a:cs typeface="Arial" panose="020B0604020202020204" pitchFamily="34" charset="0"/>
+            </a:rPr>
+            <a:t>(Software)</a:t>
+          </a:r>
+        </a:p>
+      </dgm:t>
+    </dgm:pt>
+    <dgm:pt modelId="{690EA14B-097A-41C7-95BF-B984E236CC55}" type="parTrans" cxnId="{AD4A68A1-F884-45E7-A89A-46CDAE11394A}">
+      <dgm:prSet/>
+      <dgm:spPr>
+        <a:noFill/>
+        <a:ln>
+          <a:solidFill>
+            <a:schemeClr val="accent1">
+              <a:lumMod val="75000"/>
+            </a:schemeClr>
+          </a:solidFill>
+        </a:ln>
+      </dgm:spPr>
+      <dgm:t>
+        <a:bodyPr/>
+        <a:lstStyle/>
+        <a:p>
+          <a:endParaRPr lang="de-CH">
+            <a:solidFill>
+              <a:sysClr val="windowText" lastClr="000000"/>
+            </a:solidFill>
+            <a:latin typeface="Arial" panose="020B0604020202020204" pitchFamily="34" charset="0"/>
+            <a:cs typeface="Arial" panose="020B0604020202020204" pitchFamily="34" charset="0"/>
+          </a:endParaRPr>
+        </a:p>
+      </dgm:t>
+    </dgm:pt>
+    <dgm:pt modelId="{7549F8F5-5FEF-47B3-AD1D-889EF9AB68EA}" type="sibTrans" cxnId="{AD4A68A1-F884-45E7-A89A-46CDAE11394A}">
       <dgm:prSet/>
       <dgm:spPr/>
       <dgm:t>
@@ -8971,37 +9199,81 @@
         </a:p>
       </dgm:t>
     </dgm:pt>
-    <dgm:pt modelId="{9F8E9B1C-560A-4A8F-870B-A95195EA6FA2}" type="asst">
-      <dgm:prSet phldrT="[Text]" custT="1"/>
-      <dgm:spPr/>
+    <dgm:pt modelId="{6F05756B-4998-4488-AD4F-94D1A8B349CB}" type="asst">
+      <dgm:prSet custT="1"/>
+      <dgm:spPr>
+        <a:noFill/>
+        <a:ln>
+          <a:solidFill>
+            <a:schemeClr val="accent1">
+              <a:lumMod val="75000"/>
+            </a:schemeClr>
+          </a:solidFill>
+        </a:ln>
+      </dgm:spPr>
       <dgm:t>
         <a:bodyPr/>
         <a:lstStyle/>
         <a:p>
           <a:r>
             <a:rPr lang="de-CH" sz="1100">
+              <a:solidFill>
+                <a:sysClr val="windowText" lastClr="000000"/>
+              </a:solidFill>
               <a:latin typeface="Arial" panose="020B0604020202020204" pitchFamily="34" charset="0"/>
               <a:cs typeface="Arial" panose="020B0604020202020204" pitchFamily="34" charset="0"/>
             </a:rPr>
-            <a:t>Richard Gut</a:t>
+            <a:t>Luca Krummenacher</a:t>
           </a:r>
           <a:br>
             <a:rPr lang="de-CH" sz="1100">
+              <a:solidFill>
+                <a:sysClr val="windowText" lastClr="000000"/>
+              </a:solidFill>
               <a:latin typeface="Arial" panose="020B0604020202020204" pitchFamily="34" charset="0"/>
               <a:cs typeface="Arial" panose="020B0604020202020204" pitchFamily="34" charset="0"/>
             </a:rPr>
           </a:br>
           <a:r>
-            <a:rPr lang="de-CH" sz="1000">
+            <a:rPr lang="de-CH" sz="1100">
+              <a:solidFill>
+                <a:sysClr val="windowText" lastClr="000000"/>
+              </a:solidFill>
               <a:latin typeface="Arial" panose="020B0604020202020204" pitchFamily="34" charset="0"/>
               <a:cs typeface="Arial" panose="020B0604020202020204" pitchFamily="34" charset="0"/>
             </a:rPr>
-            <a:t>(Software)</a:t>
+            <a:t>(Elektrotechnik)</a:t>
           </a:r>
         </a:p>
       </dgm:t>
     </dgm:pt>
-    <dgm:pt modelId="{BE730E92-F7C4-4BEF-AA39-1DFCE5C1E820}" type="sibTrans" cxnId="{030F9770-3955-482E-9C70-86010769B996}">
+    <dgm:pt modelId="{3FF440EB-5DEB-453A-848D-7565CA6F4F3B}" type="parTrans" cxnId="{9F34FEBA-8FBB-49CA-A397-07660436ECB7}">
+      <dgm:prSet/>
+      <dgm:spPr>
+        <a:noFill/>
+        <a:ln>
+          <a:solidFill>
+            <a:schemeClr val="accent1">
+              <a:lumMod val="75000"/>
+            </a:schemeClr>
+          </a:solidFill>
+        </a:ln>
+      </dgm:spPr>
+      <dgm:t>
+        <a:bodyPr/>
+        <a:lstStyle/>
+        <a:p>
+          <a:endParaRPr lang="de-CH">
+            <a:solidFill>
+              <a:sysClr val="windowText" lastClr="000000"/>
+            </a:solidFill>
+            <a:latin typeface="Arial" panose="020B0604020202020204" pitchFamily="34" charset="0"/>
+            <a:cs typeface="Arial" panose="020B0604020202020204" pitchFamily="34" charset="0"/>
+          </a:endParaRPr>
+        </a:p>
+      </dgm:t>
+    </dgm:pt>
+    <dgm:pt modelId="{7C4CF2E1-E5A5-43BD-AF90-DB0E7DB05E01}" type="sibTrans" cxnId="{9F34FEBA-8FBB-49CA-A397-07660436ECB7}">
       <dgm:prSet/>
       <dgm:spPr/>
       <dgm:t>
@@ -9012,7 +9284,74 @@
         </a:p>
       </dgm:t>
     </dgm:pt>
-    <dgm:pt modelId="{6380217A-95C7-48EB-8626-3B17DD225EBB}" type="parTrans" cxnId="{030F9770-3955-482E-9C70-86010769B996}">
+    <dgm:pt modelId="{BE3B7E53-7F19-45ED-A014-FB076AFA1E8B}" type="asst">
+      <dgm:prSet custT="1"/>
+      <dgm:spPr>
+        <a:noFill/>
+        <a:ln>
+          <a:solidFill>
+            <a:schemeClr val="accent1">
+              <a:lumMod val="75000"/>
+            </a:schemeClr>
+          </a:solidFill>
+        </a:ln>
+      </dgm:spPr>
+      <dgm:t>
+        <a:bodyPr/>
+        <a:lstStyle/>
+        <a:p>
+          <a:r>
+            <a:rPr lang="de-CH" sz="1100">
+              <a:solidFill>
+                <a:sysClr val="windowText" lastClr="000000"/>
+              </a:solidFill>
+              <a:latin typeface="Arial" panose="020B0604020202020204" pitchFamily="34" charset="0"/>
+              <a:cs typeface="Arial" panose="020B0604020202020204" pitchFamily="34" charset="0"/>
+            </a:rPr>
+            <a:t>Michel Alt</a:t>
+          </a:r>
+        </a:p>
+        <a:p>
+          <a:r>
+            <a:rPr lang="de-CH" sz="1100">
+              <a:solidFill>
+                <a:sysClr val="windowText" lastClr="000000"/>
+              </a:solidFill>
+              <a:latin typeface="Arial" panose="020B0604020202020204" pitchFamily="34" charset="0"/>
+              <a:cs typeface="Arial" panose="020B0604020202020204" pitchFamily="34" charset="0"/>
+            </a:rPr>
+            <a:t>(Stv. Projektleiter)</a:t>
+          </a:r>
+        </a:p>
+      </dgm:t>
+    </dgm:pt>
+    <dgm:pt modelId="{79735B55-FB46-44DC-B751-9A3FE184A4F5}" type="parTrans" cxnId="{0ABF40AE-75C1-4098-8B20-677ACAB17927}">
+      <dgm:prSet/>
+      <dgm:spPr>
+        <a:noFill/>
+        <a:ln>
+          <a:solidFill>
+            <a:schemeClr val="accent1">
+              <a:lumMod val="75000"/>
+            </a:schemeClr>
+          </a:solidFill>
+        </a:ln>
+      </dgm:spPr>
+      <dgm:t>
+        <a:bodyPr/>
+        <a:lstStyle/>
+        <a:p>
+          <a:endParaRPr lang="de-CH">
+            <a:solidFill>
+              <a:sysClr val="windowText" lastClr="000000"/>
+            </a:solidFill>
+            <a:latin typeface="Arial" panose="020B0604020202020204" pitchFamily="34" charset="0"/>
+            <a:cs typeface="Arial" panose="020B0604020202020204" pitchFamily="34" charset="0"/>
+          </a:endParaRPr>
+        </a:p>
+      </dgm:t>
+    </dgm:pt>
+    <dgm:pt modelId="{F42634D2-A7DD-4E5D-8285-F4D3010421A9}" type="sibTrans" cxnId="{0ABF40AE-75C1-4098-8B20-677ACAB17927}">
       <dgm:prSet/>
       <dgm:spPr/>
       <dgm:t>
@@ -9023,37 +9362,48 @@
         </a:p>
       </dgm:t>
     </dgm:pt>
-    <dgm:pt modelId="{34F14F98-FA32-4F49-A88B-6D439CEF430B}" type="asst">
+    <dgm:pt modelId="{A3DCB90A-559A-45CD-8700-E127C5DAC251}" type="asst">
       <dgm:prSet phldrT="[Text]" custT="1"/>
-      <dgm:spPr/>
+      <dgm:spPr>
+        <a:noFill/>
+        <a:ln>
+          <a:solidFill>
+            <a:schemeClr val="accent1">
+              <a:lumMod val="75000"/>
+            </a:schemeClr>
+          </a:solidFill>
+        </a:ln>
+      </dgm:spPr>
       <dgm:t>
         <a:bodyPr/>
         <a:lstStyle/>
         <a:p>
           <a:r>
             <a:rPr lang="de-CH" sz="1100">
+              <a:solidFill>
+                <a:sysClr val="windowText" lastClr="000000"/>
+              </a:solidFill>
               <a:latin typeface="Arial" panose="020B0604020202020204" pitchFamily="34" charset="0"/>
               <a:cs typeface="Arial" panose="020B0604020202020204" pitchFamily="34" charset="0"/>
             </a:rPr>
-            <a:t>Pascal Buchschacher</a:t>
+            <a:t>Richard Gut</a:t>
           </a:r>
-          <a:br>
+        </a:p>
+        <a:p>
+          <a:r>
             <a:rPr lang="de-CH" sz="1100">
+              <a:solidFill>
+                <a:sysClr val="windowText" lastClr="000000"/>
+              </a:solidFill>
               <a:latin typeface="Arial" panose="020B0604020202020204" pitchFamily="34" charset="0"/>
               <a:cs typeface="Arial" panose="020B0604020202020204" pitchFamily="34" charset="0"/>
             </a:rPr>
-          </a:br>
-          <a:r>
-            <a:rPr lang="de-CH" sz="1000">
-              <a:latin typeface="Arial" panose="020B0604020202020204" pitchFamily="34" charset="0"/>
-              <a:cs typeface="Arial" panose="020B0604020202020204" pitchFamily="34" charset="0"/>
-            </a:rPr>
-            <a:t>(Projektmanagement)</a:t>
+            <a:t>(Fachdozent Software)</a:t>
           </a:r>
         </a:p>
       </dgm:t>
     </dgm:pt>
-    <dgm:pt modelId="{EE14936E-CD21-4869-BCB8-D2382C9AECF6}" type="sibTrans" cxnId="{D7D8710F-915E-454C-9857-6256E7036204}">
+    <dgm:pt modelId="{A3F44A1C-00C1-4E40-8FD7-1209A69A81F7}" type="sibTrans" cxnId="{05436864-88D1-4B7C-A450-ACBEF60F8C02}">
       <dgm:prSet/>
       <dgm:spPr/>
       <dgm:t>
@@ -9064,7 +9414,62 @@
         </a:p>
       </dgm:t>
     </dgm:pt>
-    <dgm:pt modelId="{836B0D46-72AA-48E5-8B19-944C8710343B}" type="parTrans" cxnId="{D7D8710F-915E-454C-9857-6256E7036204}">
+    <dgm:pt modelId="{3BFCA5EA-2B2B-4771-BB7B-3967F1603E85}" type="parTrans" cxnId="{05436864-88D1-4B7C-A450-ACBEF60F8C02}">
+      <dgm:prSet/>
+      <dgm:spPr>
+        <a:noFill/>
+        <a:ln>
+          <a:solidFill>
+            <a:schemeClr val="accent1">
+              <a:lumMod val="75000"/>
+            </a:schemeClr>
+          </a:solidFill>
+        </a:ln>
+      </dgm:spPr>
+      <dgm:t>
+        <a:bodyPr/>
+        <a:lstStyle/>
+        <a:p>
+          <a:endParaRPr lang="de-CH">
+            <a:solidFill>
+              <a:sysClr val="windowText" lastClr="000000"/>
+            </a:solidFill>
+            <a:latin typeface="Arial" panose="020B0604020202020204" pitchFamily="34" charset="0"/>
+            <a:cs typeface="Arial" panose="020B0604020202020204" pitchFamily="34" charset="0"/>
+          </a:endParaRPr>
+        </a:p>
+      </dgm:t>
+    </dgm:pt>
+    <dgm:pt modelId="{A94A6423-635E-47CE-BC22-AEF25667E6CB}" type="asst">
+      <dgm:prSet phldrT="[Text]" custT="1"/>
+      <dgm:spPr>
+        <a:noFill/>
+        <a:ln>
+          <a:solidFill>
+            <a:schemeClr val="accent1">
+              <a:lumMod val="75000"/>
+            </a:schemeClr>
+          </a:solidFill>
+        </a:ln>
+      </dgm:spPr>
+      <dgm:t>
+        <a:bodyPr/>
+        <a:lstStyle/>
+        <a:p>
+          <a:r>
+            <a:rPr lang="de-CH" sz="1100">
+              <a:solidFill>
+                <a:sysClr val="windowText" lastClr="000000"/>
+              </a:solidFill>
+              <a:latin typeface="Arial" panose="020B0604020202020204" pitchFamily="34" charset="0"/>
+              <a:cs typeface="Arial" panose="020B0604020202020204" pitchFamily="34" charset="0"/>
+            </a:rPr>
+            <a:t>Anita Gertiser (Kommunikation)</a:t>
+          </a:r>
+        </a:p>
+      </dgm:t>
+    </dgm:pt>
+    <dgm:pt modelId="{1A5B0F54-26EF-454E-A352-45604903E051}" type="sibTrans" cxnId="{B5059A84-884E-4384-8194-55DFC8CC16F0}">
       <dgm:prSet/>
       <dgm:spPr/>
       <dgm:t>
@@ -9075,48 +9480,81 @@
         </a:p>
       </dgm:t>
     </dgm:pt>
-    <dgm:pt modelId="{2B1E7B84-7FD3-4666-8AE2-EF5ED2A3ED56}">
+    <dgm:pt modelId="{52E5AB80-14C0-40A2-A787-BED749BB2F89}" type="parTrans" cxnId="{B5059A84-884E-4384-8194-55DFC8CC16F0}">
+      <dgm:prSet/>
+      <dgm:spPr>
+        <a:noFill/>
+        <a:ln>
+          <a:solidFill>
+            <a:schemeClr val="accent1">
+              <a:lumMod val="75000"/>
+            </a:schemeClr>
+          </a:solidFill>
+        </a:ln>
+      </dgm:spPr>
+      <dgm:t>
+        <a:bodyPr/>
+        <a:lstStyle/>
+        <a:p>
+          <a:endParaRPr lang="de-CH">
+            <a:solidFill>
+              <a:sysClr val="windowText" lastClr="000000"/>
+            </a:solidFill>
+            <a:latin typeface="Arial" panose="020B0604020202020204" pitchFamily="34" charset="0"/>
+            <a:cs typeface="Arial" panose="020B0604020202020204" pitchFamily="34" charset="0"/>
+          </a:endParaRPr>
+        </a:p>
+      </dgm:t>
+    </dgm:pt>
+    <dgm:pt modelId="{6B281323-F07E-48E8-9D0F-449E87F51EA2}" type="asst">
       <dgm:prSet phldrT="[Text]" custT="1"/>
-      <dgm:spPr/>
+      <dgm:spPr>
+        <a:noFill/>
+        <a:ln>
+          <a:solidFill>
+            <a:schemeClr val="accent1">
+              <a:lumMod val="75000"/>
+            </a:schemeClr>
+          </a:solidFill>
+        </a:ln>
+      </dgm:spPr>
       <dgm:t>
         <a:bodyPr/>
         <a:lstStyle/>
         <a:p>
           <a:r>
             <a:rPr lang="de-CH" sz="1100">
+              <a:solidFill>
+                <a:sysClr val="windowText" lastClr="000000"/>
+              </a:solidFill>
               <a:latin typeface="Arial" panose="020B0604020202020204" pitchFamily="34" charset="0"/>
               <a:cs typeface="Arial" panose="020B0604020202020204" pitchFamily="34" charset="0"/>
             </a:rPr>
-            <a:t>Frank</a:t>
-          </a:r>
-          <a:r>
-            <a:rPr lang="de-CH" sz="2000"/>
-            <a:t> </a:t>
-          </a:r>
-          <a:r>
-            <a:rPr lang="de-CH" sz="1100">
-              <a:latin typeface="Arial" panose="020B0604020202020204" pitchFamily="34" charset="0"/>
-              <a:cs typeface="Arial" panose="020B0604020202020204" pitchFamily="34" charset="0"/>
-            </a:rPr>
-            <a:t>Imhof</a:t>
+            <a:t>Niklaus Peter</a:t>
           </a:r>
           <a:br>
             <a:rPr lang="de-CH" sz="1100">
+              <a:solidFill>
+                <a:sysClr val="windowText" lastClr="000000"/>
+              </a:solidFill>
               <a:latin typeface="Arial" panose="020B0604020202020204" pitchFamily="34" charset="0"/>
               <a:cs typeface="Arial" panose="020B0604020202020204" pitchFamily="34" charset="0"/>
             </a:rPr>
           </a:br>
           <a:r>
-            <a:rPr lang="de-CH" sz="1000">
+            <a:rPr lang="de-CH" sz="1100">
+              <a:solidFill>
+                <a:sysClr val="windowText" lastClr="000000"/>
+              </a:solidFill>
               <a:latin typeface="Arial" panose="020B0604020202020204" pitchFamily="34" charset="0"/>
               <a:cs typeface="Arial" panose="020B0604020202020204" pitchFamily="34" charset="0"/>
             </a:rPr>
-            <a:t>(Software)</a:t>
+            <a:t>(Fachdozent Elektrotechnik)</a:t>
           </a:r>
         </a:p>
       </dgm:t>
     </dgm:pt>
-    <dgm:pt modelId="{F8D59261-2989-4C8F-AA07-0CC391E58B86}" type="sibTrans" cxnId="{973EF684-8BEB-4962-AD1D-793E0857080D}">
+    <dgm:pt modelId="{98B41C8A-198A-46BB-AECC-1E54CBBCE9F3}" type="sibTrans" cxnId="{68AF4691-7783-41AF-918A-D53B4B60E231}">
       <dgm:prSet/>
       <dgm:spPr/>
       <dgm:t>
@@ -9127,7 +9565,62 @@
         </a:p>
       </dgm:t>
     </dgm:pt>
-    <dgm:pt modelId="{30AA8FE4-E27B-41B4-A644-18AD35C03E50}" type="parTrans" cxnId="{973EF684-8BEB-4962-AD1D-793E0857080D}">
+    <dgm:pt modelId="{F4258339-32FA-4431-9CDE-6AEE3BE67990}" type="parTrans" cxnId="{68AF4691-7783-41AF-918A-D53B4B60E231}">
+      <dgm:prSet/>
+      <dgm:spPr>
+        <a:noFill/>
+        <a:ln>
+          <a:solidFill>
+            <a:schemeClr val="accent1">
+              <a:lumMod val="75000"/>
+            </a:schemeClr>
+          </a:solidFill>
+        </a:ln>
+      </dgm:spPr>
+      <dgm:t>
+        <a:bodyPr/>
+        <a:lstStyle/>
+        <a:p>
+          <a:endParaRPr lang="de-CH">
+            <a:solidFill>
+              <a:sysClr val="windowText" lastClr="000000"/>
+            </a:solidFill>
+            <a:latin typeface="Arial" panose="020B0604020202020204" pitchFamily="34" charset="0"/>
+            <a:cs typeface="Arial" panose="020B0604020202020204" pitchFamily="34" charset="0"/>
+          </a:endParaRPr>
+        </a:p>
+      </dgm:t>
+    </dgm:pt>
+    <dgm:pt modelId="{FC7122C6-1067-4AD3-9AB3-F9A113460519}" type="asst">
+      <dgm:prSet phldrT="[Text]" custT="1"/>
+      <dgm:spPr>
+        <a:noFill/>
+        <a:ln>
+          <a:solidFill>
+            <a:schemeClr val="accent1">
+              <a:lumMod val="75000"/>
+            </a:schemeClr>
+          </a:solidFill>
+        </a:ln>
+      </dgm:spPr>
+      <dgm:t>
+        <a:bodyPr/>
+        <a:lstStyle/>
+        <a:p>
+          <a:r>
+            <a:rPr lang="de-CH" sz="1100">
+              <a:solidFill>
+                <a:sysClr val="windowText" lastClr="000000"/>
+              </a:solidFill>
+              <a:latin typeface="Arial" panose="020B0604020202020204" pitchFamily="34" charset="0"/>
+              <a:cs typeface="Arial" panose="020B0604020202020204" pitchFamily="34" charset="0"/>
+            </a:rPr>
+            <a:t>Pascal Buchschacher (Projektmanagement)</a:t>
+          </a:r>
+        </a:p>
+      </dgm:t>
+    </dgm:pt>
+    <dgm:pt modelId="{BC75BD85-282A-468F-906F-33D453E3B1B3}" type="sibTrans" cxnId="{87BC35A3-BCA5-4604-865D-AD19BF5B89BA}">
       <dgm:prSet/>
       <dgm:spPr/>
       <dgm:t>
@@ -9138,261 +9631,34 @@
         </a:p>
       </dgm:t>
     </dgm:pt>
-    <dgm:pt modelId="{C50232B7-8C09-47BD-9879-708330472B1F}">
-      <dgm:prSet phldrT="[Text]" custT="1"/>
-      <dgm:spPr/>
+    <dgm:pt modelId="{1912D08A-C8D1-4193-8C22-5E4C99AB7B35}" type="parTrans" cxnId="{87BC35A3-BCA5-4604-865D-AD19BF5B89BA}">
+      <dgm:prSet/>
+      <dgm:spPr>
+        <a:noFill/>
+        <a:ln>
+          <a:solidFill>
+            <a:schemeClr val="accent1">
+              <a:lumMod val="75000"/>
+            </a:schemeClr>
+          </a:solidFill>
+        </a:ln>
+      </dgm:spPr>
       <dgm:t>
         <a:bodyPr/>
         <a:lstStyle/>
         <a:p>
-          <a:r>
-            <a:rPr lang="de-CH" sz="1100">
-              <a:latin typeface="Arial" panose="020B0604020202020204" pitchFamily="34" charset="0"/>
-              <a:cs typeface="Arial" panose="020B0604020202020204" pitchFamily="34" charset="0"/>
-            </a:rPr>
-            <a:t>Luca</a:t>
-          </a:r>
-          <a:r>
-            <a:rPr lang="de-CH" sz="1500"/>
-            <a:t> </a:t>
-          </a:r>
-          <a:r>
-            <a:rPr lang="de-CH" sz="1100">
-              <a:latin typeface="Arial" panose="020B0604020202020204" pitchFamily="34" charset="0"/>
-              <a:cs typeface="Arial" panose="020B0604020202020204" pitchFamily="34" charset="0"/>
-            </a:rPr>
-            <a:t>Krummenacher</a:t>
-          </a:r>
-          <a:br>
-            <a:rPr lang="de-CH" sz="1100">
-              <a:latin typeface="Arial" panose="020B0604020202020204" pitchFamily="34" charset="0"/>
-              <a:cs typeface="Arial" panose="020B0604020202020204" pitchFamily="34" charset="0"/>
-            </a:rPr>
-          </a:br>
-          <a:r>
-            <a:rPr lang="de-CH" sz="1000">
-              <a:latin typeface="Arial" panose="020B0604020202020204" pitchFamily="34" charset="0"/>
-              <a:cs typeface="Arial" panose="020B0604020202020204" pitchFamily="34" charset="0"/>
-            </a:rPr>
-            <a:t>(Elektrotechnik)</a:t>
-          </a:r>
+          <a:endParaRPr lang="de-CH">
+            <a:solidFill>
+              <a:sysClr val="windowText" lastClr="000000"/>
+            </a:solidFill>
+            <a:latin typeface="Arial" panose="020B0604020202020204" pitchFamily="34" charset="0"/>
+            <a:cs typeface="Arial" panose="020B0604020202020204" pitchFamily="34" charset="0"/>
+          </a:endParaRPr>
         </a:p>
       </dgm:t>
     </dgm:pt>
-    <dgm:pt modelId="{5A179BBB-1239-418A-927B-F5B6E05FC9D2}" type="sibTrans" cxnId="{845DA95C-7673-4B70-BA04-3966DC28118C}">
-      <dgm:prSet/>
-      <dgm:spPr/>
-      <dgm:t>
-        <a:bodyPr/>
-        <a:lstStyle/>
-        <a:p>
-          <a:endParaRPr lang="de-CH"/>
-        </a:p>
-      </dgm:t>
-    </dgm:pt>
-    <dgm:pt modelId="{2CA091F8-48CC-4127-B55A-69FE2E36A761}" type="parTrans" cxnId="{845DA95C-7673-4B70-BA04-3966DC28118C}">
-      <dgm:prSet/>
-      <dgm:spPr/>
-      <dgm:t>
-        <a:bodyPr/>
-        <a:lstStyle/>
-        <a:p>
-          <a:endParaRPr lang="de-CH"/>
-        </a:p>
-      </dgm:t>
-    </dgm:pt>
-    <dgm:pt modelId="{08B2A820-80E4-46FC-B15A-0F344CC25071}">
-      <dgm:prSet phldrT="[Text]" custT="1"/>
-      <dgm:spPr/>
-      <dgm:t>
-        <a:bodyPr/>
-        <a:lstStyle/>
-        <a:p>
-          <a:r>
-            <a:rPr lang="de-CH" sz="1100">
-              <a:latin typeface="Arial" panose="020B0604020202020204" pitchFamily="34" charset="0"/>
-              <a:cs typeface="Arial" panose="020B0604020202020204" pitchFamily="34" charset="0"/>
-            </a:rPr>
-            <a:t>Richard Britt</a:t>
-          </a:r>
-        </a:p>
-      </dgm:t>
-    </dgm:pt>
-    <dgm:pt modelId="{CA024C1D-2F9F-462C-AC60-29E29895D236}" type="parTrans" cxnId="{90898B3A-221E-4037-9A41-C65FE09EF833}">
-      <dgm:prSet/>
-      <dgm:spPr/>
-      <dgm:t>
-        <a:bodyPr/>
-        <a:lstStyle/>
-        <a:p>
-          <a:endParaRPr lang="de-CH"/>
-        </a:p>
-      </dgm:t>
-    </dgm:pt>
-    <dgm:pt modelId="{EB4C78ED-4E2A-4978-AC7F-031A5610D6F0}" type="sibTrans" cxnId="{90898B3A-221E-4037-9A41-C65FE09EF833}">
-      <dgm:prSet/>
-      <dgm:spPr/>
-      <dgm:t>
-        <a:bodyPr/>
-        <a:lstStyle/>
-        <a:p>
-          <a:endParaRPr lang="de-CH"/>
-        </a:p>
-      </dgm:t>
-    </dgm:pt>
-    <dgm:pt modelId="{9C75CD02-FAE1-4946-A390-57C8E26BF98B}">
-      <dgm:prSet phldrT="[Text]" custT="1"/>
-      <dgm:spPr/>
-      <dgm:t>
-        <a:bodyPr/>
-        <a:lstStyle/>
-        <a:p>
-          <a:r>
-            <a:rPr lang="de-CH" sz="1100">
-              <a:latin typeface="Arial" panose="020B0604020202020204" pitchFamily="34" charset="0"/>
-              <a:cs typeface="Arial" panose="020B0604020202020204" pitchFamily="34" charset="0"/>
-            </a:rPr>
-            <a:t>Marina Taborda</a:t>
-          </a:r>
-          <a:br>
-            <a:rPr lang="de-CH" sz="1100">
-              <a:latin typeface="Arial" panose="020B0604020202020204" pitchFamily="34" charset="0"/>
-              <a:cs typeface="Arial" panose="020B0604020202020204" pitchFamily="34" charset="0"/>
-            </a:rPr>
-          </a:br>
-          <a:r>
-            <a:rPr lang="de-CH" sz="1000">
-              <a:latin typeface="Arial" panose="020B0604020202020204" pitchFamily="34" charset="0"/>
-              <a:cs typeface="Arial" panose="020B0604020202020204" pitchFamily="34" charset="0"/>
-            </a:rPr>
-            <a:t>(Projektleiterin)</a:t>
-          </a:r>
-        </a:p>
-      </dgm:t>
-    </dgm:pt>
-    <dgm:pt modelId="{29ED06EE-72DD-4E9C-B4D5-8941C686FEEB}" type="parTrans" cxnId="{37E6F9C9-E52E-480D-A7AE-F971D4E6B025}">
-      <dgm:prSet/>
-      <dgm:spPr/>
-      <dgm:t>
-        <a:bodyPr/>
-        <a:lstStyle/>
-        <a:p>
-          <a:endParaRPr lang="de-CH"/>
-        </a:p>
-      </dgm:t>
-    </dgm:pt>
-    <dgm:pt modelId="{114A2EF6-2BEF-4734-B166-E4FBA3D099E2}" type="sibTrans" cxnId="{37E6F9C9-E52E-480D-A7AE-F971D4E6B025}">
-      <dgm:prSet/>
-      <dgm:spPr/>
-      <dgm:t>
-        <a:bodyPr/>
-        <a:lstStyle/>
-        <a:p>
-          <a:endParaRPr lang="de-CH"/>
-        </a:p>
-      </dgm:t>
-    </dgm:pt>
-    <dgm:pt modelId="{7E4A7D82-AD5B-4BDE-8FFB-1022C7B31912}">
-      <dgm:prSet phldrT="[Text]" custT="1"/>
-      <dgm:spPr/>
-      <dgm:t>
-        <a:bodyPr/>
-        <a:lstStyle/>
-        <a:p>
-          <a:r>
-            <a:rPr lang="de-CH" sz="1100">
-              <a:latin typeface="Arial" panose="020B0604020202020204" pitchFamily="34" charset="0"/>
-              <a:cs typeface="Arial" panose="020B0604020202020204" pitchFamily="34" charset="0"/>
-            </a:rPr>
-            <a:t>Michel Alt</a:t>
-          </a:r>
-          <a:r>
-            <a:rPr lang="de-CH" sz="1300">
-              <a:latin typeface="Arial" panose="020B0604020202020204" pitchFamily="34" charset="0"/>
-              <a:cs typeface="Arial" panose="020B0604020202020204" pitchFamily="34" charset="0"/>
-            </a:rPr>
-            <a:t> </a:t>
-          </a:r>
-          <a:br>
-            <a:rPr lang="de-CH" sz="1300">
-              <a:latin typeface="Arial" panose="020B0604020202020204" pitchFamily="34" charset="0"/>
-              <a:cs typeface="Arial" panose="020B0604020202020204" pitchFamily="34" charset="0"/>
-            </a:rPr>
-          </a:br>
-          <a:r>
-            <a:rPr lang="de-CH" sz="1000">
-              <a:latin typeface="Arial" panose="020B0604020202020204" pitchFamily="34" charset="0"/>
-              <a:cs typeface="Arial" panose="020B0604020202020204" pitchFamily="34" charset="0"/>
-            </a:rPr>
-            <a:t>(Stv. Projektleiter)</a:t>
-          </a:r>
-          <a:endParaRPr lang="de-CH" sz="1000"/>
-        </a:p>
-      </dgm:t>
-    </dgm:pt>
-    <dgm:pt modelId="{3AC6F846-7769-488D-9ADE-045D4F932C4A}" type="parTrans" cxnId="{3A8CF14C-0C2D-4E06-AA4A-839DAC1E6B7C}">
-      <dgm:prSet/>
-      <dgm:spPr/>
-      <dgm:t>
-        <a:bodyPr/>
-        <a:lstStyle/>
-        <a:p>
-          <a:endParaRPr lang="de-CH"/>
-        </a:p>
-      </dgm:t>
-    </dgm:pt>
-    <dgm:pt modelId="{AA4E3BF9-5BEC-4268-A962-08E4F5B5E8B0}" type="sibTrans" cxnId="{3A8CF14C-0C2D-4E06-AA4A-839DAC1E6B7C}">
-      <dgm:prSet/>
-      <dgm:spPr/>
-      <dgm:t>
-        <a:bodyPr/>
-        <a:lstStyle/>
-        <a:p>
-          <a:endParaRPr lang="de-CH"/>
-        </a:p>
-      </dgm:t>
-    </dgm:pt>
-    <dgm:pt modelId="{D007F874-10A4-4FDF-86CF-269623EDE678}">
-      <dgm:prSet phldrT="[Text]" custT="1"/>
-      <dgm:spPr/>
-      <dgm:t>
-        <a:bodyPr/>
-        <a:lstStyle/>
-        <a:p>
-          <a:r>
-            <a:rPr lang="de-CH" sz="1100">
-              <a:latin typeface="Arial" panose="020B0604020202020204" pitchFamily="34" charset="0"/>
-              <a:cs typeface="Arial" panose="020B0604020202020204" pitchFamily="34" charset="0"/>
-            </a:rPr>
-            <a:t>Fady Angly</a:t>
-          </a:r>
-        </a:p>
-      </dgm:t>
-    </dgm:pt>
-    <dgm:pt modelId="{BBECD00C-6847-4B9C-B251-6D714F6A8D6D}" type="parTrans" cxnId="{324CE2E9-9F8F-4086-A6A4-262A932FE68D}">
-      <dgm:prSet/>
-      <dgm:spPr/>
-      <dgm:t>
-        <a:bodyPr/>
-        <a:lstStyle/>
-        <a:p>
-          <a:endParaRPr lang="de-CH"/>
-        </a:p>
-      </dgm:t>
-    </dgm:pt>
-    <dgm:pt modelId="{9D1083C6-74DC-4551-BC9E-EEC2ED4D7E5A}" type="sibTrans" cxnId="{324CE2E9-9F8F-4086-A6A4-262A932FE68D}">
-      <dgm:prSet/>
-      <dgm:spPr/>
-      <dgm:t>
-        <a:bodyPr/>
-        <a:lstStyle/>
-        <a:p>
-          <a:endParaRPr lang="de-CH"/>
-        </a:p>
-      </dgm:t>
-    </dgm:pt>
-    <dgm:pt modelId="{970AB596-8B2B-4F46-B2B4-F71339C95E02}" type="pres">
-      <dgm:prSet presAssocID="{9BF9BE92-8E3C-406C-84B8-7A23E65C61BE}" presName="hierChild1" presStyleCnt="0">
+    <dgm:pt modelId="{FF1E0416-B2FE-4B75-B3E1-3B254C296A53}" type="pres">
+      <dgm:prSet presAssocID="{1693AFCE-3144-4315-9BC3-C140FDEA5902}" presName="hierChild1" presStyleCnt="0">
         <dgm:presLayoutVars>
           <dgm:orgChart val="1"/>
           <dgm:chPref val="1"/>
@@ -9404,522 +9670,524 @@
       </dgm:prSet>
       <dgm:spPr/>
     </dgm:pt>
-    <dgm:pt modelId="{510E9100-1BC2-4F5B-A789-F773DE5D2B85}" type="pres">
-      <dgm:prSet presAssocID="{AE9785A4-B4E4-4850-915F-FFECE06A9D31}" presName="hierRoot1" presStyleCnt="0">
+    <dgm:pt modelId="{FECAFE41-6479-4DE6-9593-C85B75A239E6}" type="pres">
+      <dgm:prSet presAssocID="{51F7DEB1-D993-4FAE-B719-1CE83BFA6B14}" presName="hierRoot1" presStyleCnt="0">
         <dgm:presLayoutVars>
           <dgm:hierBranch val="init"/>
         </dgm:presLayoutVars>
       </dgm:prSet>
       <dgm:spPr/>
     </dgm:pt>
-    <dgm:pt modelId="{DE15F5EE-43C0-465F-AC50-BB230DDE069B}" type="pres">
-      <dgm:prSet presAssocID="{AE9785A4-B4E4-4850-915F-FFECE06A9D31}" presName="rootComposite1" presStyleCnt="0"/>
+    <dgm:pt modelId="{9E1B27E3-12C6-4984-969E-7A5D6D82F6BF}" type="pres">
+      <dgm:prSet presAssocID="{51F7DEB1-D993-4FAE-B719-1CE83BFA6B14}" presName="rootComposite1" presStyleCnt="0"/>
       <dgm:spPr/>
     </dgm:pt>
-    <dgm:pt modelId="{4A45C2A7-B120-440A-9218-50414A7B5369}" type="pres">
-      <dgm:prSet presAssocID="{AE9785A4-B4E4-4850-915F-FFECE06A9D31}" presName="rootText1" presStyleLbl="node0" presStyleIdx="0" presStyleCnt="1" custScaleX="151090" custScaleY="127071">
+    <dgm:pt modelId="{263DBD2E-F7DF-4D10-AFE8-CB26F16FA2EF}" type="pres">
+      <dgm:prSet presAssocID="{51F7DEB1-D993-4FAE-B719-1CE83BFA6B14}" presName="rootText1" presStyleLbl="node0" presStyleIdx="0" presStyleCnt="1" custScaleX="371412" custScaleY="365703">
         <dgm:presLayoutVars>
           <dgm:chPref val="3"/>
         </dgm:presLayoutVars>
       </dgm:prSet>
       <dgm:spPr/>
     </dgm:pt>
-    <dgm:pt modelId="{F0607FE7-E994-4D2F-9516-D5E53FF3441B}" type="pres">
-      <dgm:prSet presAssocID="{AE9785A4-B4E4-4850-915F-FFECE06A9D31}" presName="rootConnector1" presStyleLbl="node1" presStyleIdx="0" presStyleCnt="0"/>
+    <dgm:pt modelId="{66E0D781-17F4-4561-AA53-F284D13720F6}" type="pres">
+      <dgm:prSet presAssocID="{51F7DEB1-D993-4FAE-B719-1CE83BFA6B14}" presName="rootConnector1" presStyleLbl="node1" presStyleIdx="0" presStyleCnt="0"/>
       <dgm:spPr/>
     </dgm:pt>
-    <dgm:pt modelId="{3E8E195D-A988-4395-9E69-6233D68AB8AF}" type="pres">
-      <dgm:prSet presAssocID="{AE9785A4-B4E4-4850-915F-FFECE06A9D31}" presName="hierChild2" presStyleCnt="0"/>
+    <dgm:pt modelId="{F54D590C-B8EA-467D-9709-D50FDEE5E85C}" type="pres">
+      <dgm:prSet presAssocID="{51F7DEB1-D993-4FAE-B719-1CE83BFA6B14}" presName="hierChild2" presStyleCnt="0"/>
       <dgm:spPr/>
     </dgm:pt>
-    <dgm:pt modelId="{9912B182-16DD-4B0D-8FAC-FBD517592B79}" type="pres">
-      <dgm:prSet presAssocID="{30AA8FE4-E27B-41B4-A644-18AD35C03E50}" presName="Name37" presStyleLbl="parChTrans1D2" presStyleIdx="0" presStyleCnt="7"/>
+    <dgm:pt modelId="{B78A42F2-C618-4FF5-83D3-166FE278D965}" type="pres">
+      <dgm:prSet presAssocID="{577DB4E7-FAB7-4E20-9162-EC5F9C24A6AB}" presName="Name37" presStyleLbl="parChTrans1D2" presStyleIdx="0" presStyleCnt="5"/>
       <dgm:spPr/>
     </dgm:pt>
-    <dgm:pt modelId="{40F41CB3-FA4A-4E45-A837-538BD2A97C1F}" type="pres">
-      <dgm:prSet presAssocID="{2B1E7B84-7FD3-4666-8AE2-EF5ED2A3ED56}" presName="hierRoot2" presStyleCnt="0">
+    <dgm:pt modelId="{F182F5EB-792B-4E1C-945F-57F2B181C56F}" type="pres">
+      <dgm:prSet presAssocID="{8207BF78-A23D-4134-8C93-906493E8094E}" presName="hierRoot2" presStyleCnt="0">
+        <dgm:presLayoutVars>
+          <dgm:hierBranch/>
+        </dgm:presLayoutVars>
+      </dgm:prSet>
+      <dgm:spPr/>
+    </dgm:pt>
+    <dgm:pt modelId="{892AE019-3CD5-44BA-95A1-4A44610FF458}" type="pres">
+      <dgm:prSet presAssocID="{8207BF78-A23D-4134-8C93-906493E8094E}" presName="rootComposite" presStyleCnt="0"/>
+      <dgm:spPr/>
+    </dgm:pt>
+    <dgm:pt modelId="{8E08E8BE-0386-457C-BA55-587C15F0BC54}" type="pres">
+      <dgm:prSet presAssocID="{8207BF78-A23D-4134-8C93-906493E8094E}" presName="rootText" presStyleLbl="node2" presStyleIdx="0" presStyleCnt="1" custScaleX="373531" custScaleY="296426">
+        <dgm:presLayoutVars>
+          <dgm:chPref val="3"/>
+        </dgm:presLayoutVars>
+      </dgm:prSet>
+      <dgm:spPr/>
+    </dgm:pt>
+    <dgm:pt modelId="{53C89DE6-8C93-4BF4-811C-072DC595E574}" type="pres">
+      <dgm:prSet presAssocID="{8207BF78-A23D-4134-8C93-906493E8094E}" presName="rootConnector" presStyleLbl="node2" presStyleIdx="0" presStyleCnt="1"/>
+      <dgm:spPr/>
+    </dgm:pt>
+    <dgm:pt modelId="{D431D1EE-B9F8-4A37-B161-71D11E9D8ED7}" type="pres">
+      <dgm:prSet presAssocID="{8207BF78-A23D-4134-8C93-906493E8094E}" presName="hierChild4" presStyleCnt="0"/>
+      <dgm:spPr/>
+    </dgm:pt>
+    <dgm:pt modelId="{E3E5C517-6009-4203-A156-0E8FFF402890}" type="pres">
+      <dgm:prSet presAssocID="{39762DC8-33BF-4C5A-8087-429A4D897806}" presName="Name35" presStyleLbl="parChTrans1D3" presStyleIdx="0" presStyleCnt="5"/>
+      <dgm:spPr/>
+    </dgm:pt>
+    <dgm:pt modelId="{FD02BAD9-BCA4-4DE3-9018-3C5E107D2433}" type="pres">
+      <dgm:prSet presAssocID="{E8CCCB15-644E-4960-84AB-DB7C5BBA784A}" presName="hierRoot2" presStyleCnt="0">
         <dgm:presLayoutVars>
           <dgm:hierBranch val="init"/>
         </dgm:presLayoutVars>
       </dgm:prSet>
       <dgm:spPr/>
     </dgm:pt>
-    <dgm:pt modelId="{2C9D7F1F-C4DC-4F0F-B893-AF02B9C19BC0}" type="pres">
-      <dgm:prSet presAssocID="{2B1E7B84-7FD3-4666-8AE2-EF5ED2A3ED56}" presName="rootComposite" presStyleCnt="0"/>
+    <dgm:pt modelId="{443CD5CD-B478-4CFF-B322-EAE07D6B52A5}" type="pres">
+      <dgm:prSet presAssocID="{E8CCCB15-644E-4960-84AB-DB7C5BBA784A}" presName="rootComposite" presStyleCnt="0"/>
       <dgm:spPr/>
     </dgm:pt>
-    <dgm:pt modelId="{685D7C7D-0F14-414E-BE75-87ACBD460239}" type="pres">
-      <dgm:prSet presAssocID="{2B1E7B84-7FD3-4666-8AE2-EF5ED2A3ED56}" presName="rootText" presStyleLbl="node2" presStyleIdx="0" presStyleCnt="3" custScaleX="150886" custScaleY="134121" custLinFactNeighborX="-18631" custLinFactNeighborY="-7453">
+    <dgm:pt modelId="{4C391E49-BDC9-4B9A-9421-12FBDC13921B}" type="pres">
+      <dgm:prSet presAssocID="{E8CCCB15-644E-4960-84AB-DB7C5BBA784A}" presName="rootText" presStyleLbl="node3" presStyleIdx="0" presStyleCnt="2" custScaleX="376547" custScaleY="298820">
         <dgm:presLayoutVars>
           <dgm:chPref val="3"/>
         </dgm:presLayoutVars>
       </dgm:prSet>
       <dgm:spPr/>
     </dgm:pt>
-    <dgm:pt modelId="{18FCD23B-3E96-40B6-A583-6B16943EF31E}" type="pres">
-      <dgm:prSet presAssocID="{2B1E7B84-7FD3-4666-8AE2-EF5ED2A3ED56}" presName="rootConnector" presStyleLbl="node2" presStyleIdx="0" presStyleCnt="3"/>
+    <dgm:pt modelId="{C3FA32FB-EFFD-4EBE-88F6-272A9DF9D94D}" type="pres">
+      <dgm:prSet presAssocID="{E8CCCB15-644E-4960-84AB-DB7C5BBA784A}" presName="rootConnector" presStyleLbl="node3" presStyleIdx="0" presStyleCnt="2"/>
       <dgm:spPr/>
     </dgm:pt>
-    <dgm:pt modelId="{E5AC0BF7-9500-488B-81D2-F1506478437C}" type="pres">
-      <dgm:prSet presAssocID="{2B1E7B84-7FD3-4666-8AE2-EF5ED2A3ED56}" presName="hierChild4" presStyleCnt="0"/>
+    <dgm:pt modelId="{B7DA3388-3A34-4D57-AF9D-A901D0A15A48}" type="pres">
+      <dgm:prSet presAssocID="{E8CCCB15-644E-4960-84AB-DB7C5BBA784A}" presName="hierChild4" presStyleCnt="0"/>
       <dgm:spPr/>
     </dgm:pt>
-    <dgm:pt modelId="{1D640B8E-631B-4CC7-996E-046B627937A2}" type="pres">
-      <dgm:prSet presAssocID="{CA024C1D-2F9F-462C-AC60-29E29895D236}" presName="Name37" presStyleLbl="parChTrans1D3" presStyleIdx="0" presStyleCnt="3"/>
+    <dgm:pt modelId="{B279DCA5-8B60-4C0F-915E-D378C909A571}" type="pres">
+      <dgm:prSet presAssocID="{E8CCCB15-644E-4960-84AB-DB7C5BBA784A}" presName="hierChild5" presStyleCnt="0"/>
       <dgm:spPr/>
     </dgm:pt>
-    <dgm:pt modelId="{4343D9FA-7F4E-4CFB-ABC6-2C4ABC2508F1}" type="pres">
-      <dgm:prSet presAssocID="{08B2A820-80E4-46FC-B15A-0F344CC25071}" presName="hierRoot2" presStyleCnt="0">
+    <dgm:pt modelId="{39DE103E-CE50-4AFE-9525-6CA58A47EE77}" type="pres">
+      <dgm:prSet presAssocID="{462E7EC6-CA45-465F-81F4-0F9E1393D9CE}" presName="Name35" presStyleLbl="parChTrans1D3" presStyleIdx="1" presStyleCnt="5"/>
+      <dgm:spPr/>
+    </dgm:pt>
+    <dgm:pt modelId="{67E5A87B-1032-46C5-81D9-71A1271E3681}" type="pres">
+      <dgm:prSet presAssocID="{08E3F2E9-E30F-4453-8686-D0772C549260}" presName="hierRoot2" presStyleCnt="0">
         <dgm:presLayoutVars>
           <dgm:hierBranch val="init"/>
         </dgm:presLayoutVars>
       </dgm:prSet>
       <dgm:spPr/>
     </dgm:pt>
-    <dgm:pt modelId="{C90B12EC-72F3-4D02-BD0A-43FE7429556C}" type="pres">
-      <dgm:prSet presAssocID="{08B2A820-80E4-46FC-B15A-0F344CC25071}" presName="rootComposite" presStyleCnt="0"/>
+    <dgm:pt modelId="{17C04C0F-A5F5-45EE-90C1-EA32EDA8F48E}" type="pres">
+      <dgm:prSet presAssocID="{08E3F2E9-E30F-4453-8686-D0772C549260}" presName="rootComposite" presStyleCnt="0"/>
       <dgm:spPr/>
     </dgm:pt>
-    <dgm:pt modelId="{917E7F5E-EAD5-400A-BD5A-DB96102D0FA9}" type="pres">
-      <dgm:prSet presAssocID="{08B2A820-80E4-46FC-B15A-0F344CC25071}" presName="rootText" presStyleLbl="node3" presStyleIdx="0" presStyleCnt="3" custScaleX="150886" custScaleY="134121" custLinFactNeighborX="-26720" custLinFactNeighborY="108">
+    <dgm:pt modelId="{04DBB558-5929-43C3-8E6F-34C5172ADE91}" type="pres">
+      <dgm:prSet presAssocID="{08E3F2E9-E30F-4453-8686-D0772C549260}" presName="rootText" presStyleLbl="node3" presStyleIdx="1" presStyleCnt="2" custScaleX="377855" custScaleY="299857">
         <dgm:presLayoutVars>
           <dgm:chPref val="3"/>
         </dgm:presLayoutVars>
       </dgm:prSet>
       <dgm:spPr/>
     </dgm:pt>
-    <dgm:pt modelId="{9A99354C-C72D-4BD7-9934-F372C2CB16D0}" type="pres">
-      <dgm:prSet presAssocID="{08B2A820-80E4-46FC-B15A-0F344CC25071}" presName="rootConnector" presStyleLbl="node3" presStyleIdx="0" presStyleCnt="3"/>
+    <dgm:pt modelId="{C347071B-7D07-4AAC-988B-8F27CB02053E}" type="pres">
+      <dgm:prSet presAssocID="{08E3F2E9-E30F-4453-8686-D0772C549260}" presName="rootConnector" presStyleLbl="node3" presStyleIdx="1" presStyleCnt="2"/>
       <dgm:spPr/>
     </dgm:pt>
-    <dgm:pt modelId="{968832F1-CB06-4064-9848-A20DE2A4A418}" type="pres">
-      <dgm:prSet presAssocID="{08B2A820-80E4-46FC-B15A-0F344CC25071}" presName="hierChild4" presStyleCnt="0"/>
+    <dgm:pt modelId="{B194F4AD-237A-44AB-840E-E15CF4A7709D}" type="pres">
+      <dgm:prSet presAssocID="{08E3F2E9-E30F-4453-8686-D0772C549260}" presName="hierChild4" presStyleCnt="0"/>
       <dgm:spPr/>
     </dgm:pt>
-    <dgm:pt modelId="{9F75C931-5EF5-40B3-81DE-EFEBA314436F}" type="pres">
-      <dgm:prSet presAssocID="{08B2A820-80E4-46FC-B15A-0F344CC25071}" presName="hierChild5" presStyleCnt="0"/>
+    <dgm:pt modelId="{D83780E0-DB8C-4E96-B674-AB491A31CCFA}" type="pres">
+      <dgm:prSet presAssocID="{08E3F2E9-E30F-4453-8686-D0772C549260}" presName="hierChild5" presStyleCnt="0"/>
       <dgm:spPr/>
     </dgm:pt>
-    <dgm:pt modelId="{32E5D188-2F9F-4DE2-B78C-A5B9EDE7690A}" type="pres">
-      <dgm:prSet presAssocID="{2B1E7B84-7FD3-4666-8AE2-EF5ED2A3ED56}" presName="hierChild5" presStyleCnt="0"/>
+    <dgm:pt modelId="{1BF91C87-194A-4678-859B-674FF097B0AC}" type="pres">
+      <dgm:prSet presAssocID="{8207BF78-A23D-4134-8C93-906493E8094E}" presName="hierChild5" presStyleCnt="0"/>
       <dgm:spPr/>
     </dgm:pt>
-    <dgm:pt modelId="{77B31B14-B2C2-47E0-A64B-CDCC1197AD91}" type="pres">
-      <dgm:prSet presAssocID="{29ED06EE-72DD-4E9C-B4D5-8941C686FEEB}" presName="Name37" presStyleLbl="parChTrans1D2" presStyleIdx="1" presStyleCnt="7"/>
+    <dgm:pt modelId="{60DC4AB0-034B-4566-865C-6FAFC9BA8169}" type="pres">
+      <dgm:prSet presAssocID="{690EA14B-097A-41C7-95BF-B984E236CC55}" presName="Name111" presStyleLbl="parChTrans1D3" presStyleIdx="2" presStyleCnt="5"/>
       <dgm:spPr/>
     </dgm:pt>
-    <dgm:pt modelId="{62DF883C-F3DE-43C0-B8A8-DFD05657D08F}" type="pres">
-      <dgm:prSet presAssocID="{9C75CD02-FAE1-4946-A390-57C8E26BF98B}" presName="hierRoot2" presStyleCnt="0">
+    <dgm:pt modelId="{2783566F-B715-4BAD-9169-CEC3EA159ED3}" type="pres">
+      <dgm:prSet presAssocID="{EB0560BE-7114-4EC6-85E5-9064D40F7CF6}" presName="hierRoot3" presStyleCnt="0">
         <dgm:presLayoutVars>
           <dgm:hierBranch val="init"/>
         </dgm:presLayoutVars>
       </dgm:prSet>
       <dgm:spPr/>
     </dgm:pt>
-    <dgm:pt modelId="{CF679B32-908E-4A0B-8C3C-7E153C642AE9}" type="pres">
-      <dgm:prSet presAssocID="{9C75CD02-FAE1-4946-A390-57C8E26BF98B}" presName="rootComposite" presStyleCnt="0"/>
+    <dgm:pt modelId="{03743285-78BC-44FB-9C2A-0485C91E8D46}" type="pres">
+      <dgm:prSet presAssocID="{EB0560BE-7114-4EC6-85E5-9064D40F7CF6}" presName="rootComposite3" presStyleCnt="0"/>
       <dgm:spPr/>
     </dgm:pt>
-    <dgm:pt modelId="{DC75E236-2379-4EC4-8178-27CA1D402270}" type="pres">
-      <dgm:prSet presAssocID="{9C75CD02-FAE1-4946-A390-57C8E26BF98B}" presName="rootText" presStyleLbl="node2" presStyleIdx="1" presStyleCnt="3" custScaleX="144682" custScaleY="128606" custLinFactNeighborX="371" custLinFactNeighborY="-3596">
+    <dgm:pt modelId="{00DBBCB5-3A9D-4232-B041-987A45291CD1}" type="pres">
+      <dgm:prSet presAssocID="{EB0560BE-7114-4EC6-85E5-9064D40F7CF6}" presName="rootText3" presStyleLbl="asst2" presStyleIdx="0" presStyleCnt="3" custScaleX="378293" custScaleY="300205">
         <dgm:presLayoutVars>
           <dgm:chPref val="3"/>
         </dgm:presLayoutVars>
       </dgm:prSet>
       <dgm:spPr/>
     </dgm:pt>
-    <dgm:pt modelId="{3718F586-559D-427F-AAA4-DD53FC78C159}" type="pres">
-      <dgm:prSet presAssocID="{9C75CD02-FAE1-4946-A390-57C8E26BF98B}" presName="rootConnector" presStyleLbl="node2" presStyleIdx="1" presStyleCnt="3"/>
+    <dgm:pt modelId="{84A8CEBD-91AF-46F1-80FA-3FB47F6EC67B}" type="pres">
+      <dgm:prSet presAssocID="{EB0560BE-7114-4EC6-85E5-9064D40F7CF6}" presName="rootConnector3" presStyleLbl="asst2" presStyleIdx="0" presStyleCnt="3"/>
       <dgm:spPr/>
     </dgm:pt>
-    <dgm:pt modelId="{BF8561BE-713C-44BB-AC4D-60146C7B8725}" type="pres">
-      <dgm:prSet presAssocID="{9C75CD02-FAE1-4946-A390-57C8E26BF98B}" presName="hierChild4" presStyleCnt="0"/>
+    <dgm:pt modelId="{B21EAFCD-AC5F-4AAB-B8CA-14C999F9B771}" type="pres">
+      <dgm:prSet presAssocID="{EB0560BE-7114-4EC6-85E5-9064D40F7CF6}" presName="hierChild6" presStyleCnt="0"/>
       <dgm:spPr/>
     </dgm:pt>
-    <dgm:pt modelId="{D52AE2D8-ADE8-4577-B790-151047E142FE}" type="pres">
-      <dgm:prSet presAssocID="{3AC6F846-7769-488D-9ADE-045D4F932C4A}" presName="Name37" presStyleLbl="parChTrans1D3" presStyleIdx="1" presStyleCnt="3"/>
+    <dgm:pt modelId="{A1CA8302-3CB6-442F-85D9-D799941E58AB}" type="pres">
+      <dgm:prSet presAssocID="{EB0560BE-7114-4EC6-85E5-9064D40F7CF6}" presName="hierChild7" presStyleCnt="0"/>
       <dgm:spPr/>
     </dgm:pt>
-    <dgm:pt modelId="{38C8A37F-90A8-4C86-8675-959F8462E2F2}" type="pres">
-      <dgm:prSet presAssocID="{7E4A7D82-AD5B-4BDE-8FFB-1022C7B31912}" presName="hierRoot2" presStyleCnt="0">
+    <dgm:pt modelId="{9B3B9704-9A30-4B30-B6A9-4C3F7AF474EA}" type="pres">
+      <dgm:prSet presAssocID="{79735B55-FB46-44DC-B751-9A3FE184A4F5}" presName="Name111" presStyleLbl="parChTrans1D3" presStyleIdx="3" presStyleCnt="5"/>
+      <dgm:spPr/>
+    </dgm:pt>
+    <dgm:pt modelId="{6FD03606-8477-4C11-B03A-F71CABFCF8D7}" type="pres">
+      <dgm:prSet presAssocID="{BE3B7E53-7F19-45ED-A014-FB076AFA1E8B}" presName="hierRoot3" presStyleCnt="0">
         <dgm:presLayoutVars>
           <dgm:hierBranch val="init"/>
         </dgm:presLayoutVars>
       </dgm:prSet>
       <dgm:spPr/>
     </dgm:pt>
-    <dgm:pt modelId="{28A0D7FA-6D23-4FDF-908F-7E51958A0AED}" type="pres">
-      <dgm:prSet presAssocID="{7E4A7D82-AD5B-4BDE-8FFB-1022C7B31912}" presName="rootComposite" presStyleCnt="0"/>
+    <dgm:pt modelId="{C9CEF646-CDBD-4824-9B2C-B3DF35369942}" type="pres">
+      <dgm:prSet presAssocID="{BE3B7E53-7F19-45ED-A014-FB076AFA1E8B}" presName="rootComposite3" presStyleCnt="0"/>
       <dgm:spPr/>
     </dgm:pt>
-    <dgm:pt modelId="{1B86C714-50C1-43B0-8245-60F6653B1750}" type="pres">
-      <dgm:prSet presAssocID="{7E4A7D82-AD5B-4BDE-8FFB-1022C7B31912}" presName="rootText" presStyleLbl="node3" presStyleIdx="1" presStyleCnt="3" custScaleX="152823" custScaleY="135842" custLinFactNeighborX="-5727" custLinFactNeighborY="3952">
+    <dgm:pt modelId="{E757F838-8DEF-4C69-9F9D-92C813B4F476}" type="pres">
+      <dgm:prSet presAssocID="{BE3B7E53-7F19-45ED-A014-FB076AFA1E8B}" presName="rootText3" presStyleLbl="asst2" presStyleIdx="1" presStyleCnt="3" custScaleX="383921" custScaleY="298124">
         <dgm:presLayoutVars>
           <dgm:chPref val="3"/>
         </dgm:presLayoutVars>
       </dgm:prSet>
       <dgm:spPr/>
     </dgm:pt>
-    <dgm:pt modelId="{63613539-B015-4C34-9A32-F09FC2629380}" type="pres">
-      <dgm:prSet presAssocID="{7E4A7D82-AD5B-4BDE-8FFB-1022C7B31912}" presName="rootConnector" presStyleLbl="node3" presStyleIdx="1" presStyleCnt="3"/>
+    <dgm:pt modelId="{4DD6E633-B7CB-4C31-A5B6-341ADCBBAAFB}" type="pres">
+      <dgm:prSet presAssocID="{BE3B7E53-7F19-45ED-A014-FB076AFA1E8B}" presName="rootConnector3" presStyleLbl="asst2" presStyleIdx="1" presStyleCnt="3"/>
       <dgm:spPr/>
     </dgm:pt>
-    <dgm:pt modelId="{8AFE2C0F-AB65-4C84-99C1-28078CB02D6E}" type="pres">
-      <dgm:prSet presAssocID="{7E4A7D82-AD5B-4BDE-8FFB-1022C7B31912}" presName="hierChild4" presStyleCnt="0"/>
+    <dgm:pt modelId="{60195CA3-9DB3-4826-9855-10080DF516D9}" type="pres">
+      <dgm:prSet presAssocID="{BE3B7E53-7F19-45ED-A014-FB076AFA1E8B}" presName="hierChild6" presStyleCnt="0"/>
       <dgm:spPr/>
     </dgm:pt>
-    <dgm:pt modelId="{045620DB-911B-4F6C-9D52-B7F8514D5B8F}" type="pres">
-      <dgm:prSet presAssocID="{7E4A7D82-AD5B-4BDE-8FFB-1022C7B31912}" presName="hierChild5" presStyleCnt="0"/>
+    <dgm:pt modelId="{4A718CAF-4901-4E04-AD4C-55FAC70D6787}" type="pres">
+      <dgm:prSet presAssocID="{BE3B7E53-7F19-45ED-A014-FB076AFA1E8B}" presName="hierChild7" presStyleCnt="0"/>
       <dgm:spPr/>
     </dgm:pt>
-    <dgm:pt modelId="{21F14AAD-45E6-4DB1-A8DD-835AE6BF9B56}" type="pres">
-      <dgm:prSet presAssocID="{9C75CD02-FAE1-4946-A390-57C8E26BF98B}" presName="hierChild5" presStyleCnt="0"/>
+    <dgm:pt modelId="{A9B54A11-E4F8-4785-B8E2-FA8556ABA5D1}" type="pres">
+      <dgm:prSet presAssocID="{3FF440EB-5DEB-453A-848D-7565CA6F4F3B}" presName="Name111" presStyleLbl="parChTrans1D3" presStyleIdx="4" presStyleCnt="5"/>
       <dgm:spPr/>
     </dgm:pt>
-    <dgm:pt modelId="{68A900AF-D375-4EA7-BC6C-3E2DC6E29AB7}" type="pres">
-      <dgm:prSet presAssocID="{2CA091F8-48CC-4127-B55A-69FE2E36A761}" presName="Name37" presStyleLbl="parChTrans1D2" presStyleIdx="2" presStyleCnt="7"/>
-      <dgm:spPr/>
-    </dgm:pt>
-    <dgm:pt modelId="{EE2DC58A-0C7F-4C9D-8AFF-3FCB3F074C4C}" type="pres">
-      <dgm:prSet presAssocID="{C50232B7-8C09-47BD-9879-708330472B1F}" presName="hierRoot2" presStyleCnt="0">
+    <dgm:pt modelId="{5BA9F837-93E7-4E1E-9785-A136310DEAE8}" type="pres">
+      <dgm:prSet presAssocID="{6F05756B-4998-4488-AD4F-94D1A8B349CB}" presName="hierRoot3" presStyleCnt="0">
         <dgm:presLayoutVars>
           <dgm:hierBranch val="init"/>
         </dgm:presLayoutVars>
       </dgm:prSet>
       <dgm:spPr/>
     </dgm:pt>
-    <dgm:pt modelId="{1EED43D8-CDAB-46F4-88B1-882409FA363B}" type="pres">
-      <dgm:prSet presAssocID="{C50232B7-8C09-47BD-9879-708330472B1F}" presName="rootComposite" presStyleCnt="0"/>
+    <dgm:pt modelId="{9C00D388-557D-44D2-AA4D-F0CDE6C83032}" type="pres">
+      <dgm:prSet presAssocID="{6F05756B-4998-4488-AD4F-94D1A8B349CB}" presName="rootComposite3" presStyleCnt="0"/>
       <dgm:spPr/>
     </dgm:pt>
-    <dgm:pt modelId="{33E4A614-6C02-4959-B399-44E1C39EE804}" type="pres">
-      <dgm:prSet presAssocID="{C50232B7-8C09-47BD-9879-708330472B1F}" presName="rootText" presStyleLbl="node2" presStyleIdx="2" presStyleCnt="3" custScaleX="145498" custScaleY="129331" custLinFactNeighborX="16404" custLinFactNeighborY="1774">
+    <dgm:pt modelId="{D7BEACEB-ADE4-4B2D-9264-790EC13204CC}" type="pres">
+      <dgm:prSet presAssocID="{6F05756B-4998-4488-AD4F-94D1A8B349CB}" presName="rootText3" presStyleLbl="asst2" presStyleIdx="2" presStyleCnt="3" custScaleX="372678" custScaleY="295749">
         <dgm:presLayoutVars>
           <dgm:chPref val="3"/>
         </dgm:presLayoutVars>
       </dgm:prSet>
       <dgm:spPr/>
     </dgm:pt>
-    <dgm:pt modelId="{332A6D36-0D18-4C38-ADBF-DB84521C4C25}" type="pres">
-      <dgm:prSet presAssocID="{C50232B7-8C09-47BD-9879-708330472B1F}" presName="rootConnector" presStyleLbl="node2" presStyleIdx="2" presStyleCnt="3"/>
+    <dgm:pt modelId="{9E0B77EC-0CDB-4D06-A813-3F116C6EDEC8}" type="pres">
+      <dgm:prSet presAssocID="{6F05756B-4998-4488-AD4F-94D1A8B349CB}" presName="rootConnector3" presStyleLbl="asst2" presStyleIdx="2" presStyleCnt="3"/>
       <dgm:spPr/>
     </dgm:pt>
-    <dgm:pt modelId="{7437E5A6-A694-47B2-9B27-105A75992BC7}" type="pres">
-      <dgm:prSet presAssocID="{C50232B7-8C09-47BD-9879-708330472B1F}" presName="hierChild4" presStyleCnt="0"/>
+    <dgm:pt modelId="{0040A60C-765B-44B7-991D-91EDDDA8DCCB}" type="pres">
+      <dgm:prSet presAssocID="{6F05756B-4998-4488-AD4F-94D1A8B349CB}" presName="hierChild6" presStyleCnt="0"/>
       <dgm:spPr/>
     </dgm:pt>
-    <dgm:pt modelId="{14472C58-1588-4CCB-A7F4-840C4E8F2F50}" type="pres">
-      <dgm:prSet presAssocID="{BBECD00C-6847-4B9C-B251-6D714F6A8D6D}" presName="Name37" presStyleLbl="parChTrans1D3" presStyleIdx="2" presStyleCnt="3"/>
+    <dgm:pt modelId="{BD9A81B8-6A85-4E7D-80E1-15E95507E4A5}" type="pres">
+      <dgm:prSet presAssocID="{6F05756B-4998-4488-AD4F-94D1A8B349CB}" presName="hierChild7" presStyleCnt="0"/>
       <dgm:spPr/>
     </dgm:pt>
-    <dgm:pt modelId="{8F0D5EB4-B860-4EE5-B3A5-24FCE07241A4}" type="pres">
-      <dgm:prSet presAssocID="{D007F874-10A4-4FDF-86CF-269623EDE678}" presName="hierRoot2" presStyleCnt="0">
+    <dgm:pt modelId="{4D96B6A7-7CFD-4F3F-B3BF-8A6D6CEE9E63}" type="pres">
+      <dgm:prSet presAssocID="{51F7DEB1-D993-4FAE-B719-1CE83BFA6B14}" presName="hierChild3" presStyleCnt="0"/>
+      <dgm:spPr/>
+    </dgm:pt>
+    <dgm:pt modelId="{90112BD3-D777-4EF5-B3DC-A2EE173DF38D}" type="pres">
+      <dgm:prSet presAssocID="{52E5AB80-14C0-40A2-A787-BED749BB2F89}" presName="Name111" presStyleLbl="parChTrans1D2" presStyleIdx="1" presStyleCnt="5"/>
+      <dgm:spPr/>
+    </dgm:pt>
+    <dgm:pt modelId="{E5C15454-AF52-4C51-A7C5-0657F4479705}" type="pres">
+      <dgm:prSet presAssocID="{A94A6423-635E-47CE-BC22-AEF25667E6CB}" presName="hierRoot3" presStyleCnt="0">
         <dgm:presLayoutVars>
           <dgm:hierBranch val="init"/>
         </dgm:presLayoutVars>
       </dgm:prSet>
       <dgm:spPr/>
     </dgm:pt>
-    <dgm:pt modelId="{D09F219E-332F-4A34-8CF6-660588EF26D5}" type="pres">
-      <dgm:prSet presAssocID="{D007F874-10A4-4FDF-86CF-269623EDE678}" presName="rootComposite" presStyleCnt="0"/>
+    <dgm:pt modelId="{CA00AFC0-611D-4669-98DE-D687C99481A2}" type="pres">
+      <dgm:prSet presAssocID="{A94A6423-635E-47CE-BC22-AEF25667E6CB}" presName="rootComposite3" presStyleCnt="0"/>
       <dgm:spPr/>
     </dgm:pt>
-    <dgm:pt modelId="{49877FD5-60D9-45CB-A04E-96F970B0642F}" type="pres">
-      <dgm:prSet presAssocID="{D007F874-10A4-4FDF-86CF-269623EDE678}" presName="rootText" presStyleLbl="node3" presStyleIdx="2" presStyleCnt="3" custScaleX="152823" custScaleY="135842" custLinFactNeighborX="13011" custLinFactNeighborY="1510">
+    <dgm:pt modelId="{8AABB217-B1F1-434A-AAF6-D7C04EACBEDC}" type="pres">
+      <dgm:prSet presAssocID="{A94A6423-635E-47CE-BC22-AEF25667E6CB}" presName="rootText3" presStyleLbl="asst1" presStyleIdx="0" presStyleCnt="4" custScaleX="384984" custScaleY="305515">
         <dgm:presLayoutVars>
           <dgm:chPref val="3"/>
         </dgm:presLayoutVars>
       </dgm:prSet>
       <dgm:spPr/>
     </dgm:pt>
-    <dgm:pt modelId="{98A0E5EE-150F-4E3A-8018-27CB0F090D49}" type="pres">
-      <dgm:prSet presAssocID="{D007F874-10A4-4FDF-86CF-269623EDE678}" presName="rootConnector" presStyleLbl="node3" presStyleIdx="2" presStyleCnt="3"/>
+    <dgm:pt modelId="{24F8FC1C-DBE0-4B14-8CDD-669A83A450E5}" type="pres">
+      <dgm:prSet presAssocID="{A94A6423-635E-47CE-BC22-AEF25667E6CB}" presName="rootConnector3" presStyleLbl="asst1" presStyleIdx="0" presStyleCnt="4"/>
       <dgm:spPr/>
     </dgm:pt>
-    <dgm:pt modelId="{76EAB436-7730-4CE3-AB2F-1A86E39BFE13}" type="pres">
-      <dgm:prSet presAssocID="{D007F874-10A4-4FDF-86CF-269623EDE678}" presName="hierChild4" presStyleCnt="0"/>
+    <dgm:pt modelId="{2CACF973-DC88-45F1-9348-731D56D2B766}" type="pres">
+      <dgm:prSet presAssocID="{A94A6423-635E-47CE-BC22-AEF25667E6CB}" presName="hierChild6" presStyleCnt="0"/>
       <dgm:spPr/>
     </dgm:pt>
-    <dgm:pt modelId="{D078ED2D-DCDB-4526-963D-3EE31A5CAAE9}" type="pres">
-      <dgm:prSet presAssocID="{D007F874-10A4-4FDF-86CF-269623EDE678}" presName="hierChild5" presStyleCnt="0"/>
+    <dgm:pt modelId="{113188B0-EAFA-4B18-B0CC-7C50752DB1A8}" type="pres">
+      <dgm:prSet presAssocID="{A94A6423-635E-47CE-BC22-AEF25667E6CB}" presName="hierChild7" presStyleCnt="0"/>
       <dgm:spPr/>
     </dgm:pt>
-    <dgm:pt modelId="{AAE284CC-A974-4880-AD42-C199402F72B9}" type="pres">
-      <dgm:prSet presAssocID="{C50232B7-8C09-47BD-9879-708330472B1F}" presName="hierChild5" presStyleCnt="0"/>
+    <dgm:pt modelId="{95AD6343-8507-408A-8E4C-2C2990D09C9D}" type="pres">
+      <dgm:prSet presAssocID="{F4258339-32FA-4431-9CDE-6AEE3BE67990}" presName="Name111" presStyleLbl="parChTrans1D2" presStyleIdx="2" presStyleCnt="5"/>
       <dgm:spPr/>
     </dgm:pt>
-    <dgm:pt modelId="{FDADDA88-CBA1-4207-A2D7-5447940FD274}" type="pres">
-      <dgm:prSet presAssocID="{AE9785A4-B4E4-4850-915F-FFECE06A9D31}" presName="hierChild3" presStyleCnt="0"/>
-      <dgm:spPr/>
-    </dgm:pt>
-    <dgm:pt modelId="{42FD2B5A-2EA6-4A37-A01E-B8AFED91641E}" type="pres">
-      <dgm:prSet presAssocID="{6EB4F84A-59CC-467C-B8E1-7CF3C2583E65}" presName="Name111" presStyleLbl="parChTrans1D2" presStyleIdx="3" presStyleCnt="7"/>
-      <dgm:spPr/>
-    </dgm:pt>
-    <dgm:pt modelId="{8C09068E-7A85-4CA2-90E1-8C518C8C982E}" type="pres">
-      <dgm:prSet presAssocID="{00A0AF67-6B63-4725-85D2-415AC4E2D8CC}" presName="hierRoot3" presStyleCnt="0">
+    <dgm:pt modelId="{FFCDDC3E-D449-4BF3-BF77-5923AA8528D5}" type="pres">
+      <dgm:prSet presAssocID="{6B281323-F07E-48E8-9D0F-449E87F51EA2}" presName="hierRoot3" presStyleCnt="0">
         <dgm:presLayoutVars>
           <dgm:hierBranch val="init"/>
         </dgm:presLayoutVars>
       </dgm:prSet>
       <dgm:spPr/>
     </dgm:pt>
-    <dgm:pt modelId="{6D82A2F9-E253-45D9-BA2A-788E5988FF10}" type="pres">
-      <dgm:prSet presAssocID="{00A0AF67-6B63-4725-85D2-415AC4E2D8CC}" presName="rootComposite3" presStyleCnt="0"/>
+    <dgm:pt modelId="{989D3090-8626-47E7-B061-628B98B7AA2C}" type="pres">
+      <dgm:prSet presAssocID="{6B281323-F07E-48E8-9D0F-449E87F51EA2}" presName="rootComposite3" presStyleCnt="0"/>
       <dgm:spPr/>
     </dgm:pt>
-    <dgm:pt modelId="{F962D5C7-0430-4DFC-8B04-92A862A36767}" type="pres">
-      <dgm:prSet presAssocID="{00A0AF67-6B63-4725-85D2-415AC4E2D8CC}" presName="rootText3" presStyleLbl="asst1" presStyleIdx="0" presStyleCnt="4" custScaleX="155275" custScaleY="138022">
+    <dgm:pt modelId="{81F8EAF3-BEDC-4F69-BE39-E697F2E29EE6}" type="pres">
+      <dgm:prSet presAssocID="{6B281323-F07E-48E8-9D0F-449E87F51EA2}" presName="rootText3" presStyleLbl="asst1" presStyleIdx="1" presStyleCnt="4" custScaleX="384984" custScaleY="305515">
         <dgm:presLayoutVars>
           <dgm:chPref val="3"/>
         </dgm:presLayoutVars>
       </dgm:prSet>
       <dgm:spPr/>
     </dgm:pt>
-    <dgm:pt modelId="{E212A6D6-74C7-43BA-A63A-DC218E252E6C}" type="pres">
-      <dgm:prSet presAssocID="{00A0AF67-6B63-4725-85D2-415AC4E2D8CC}" presName="rootConnector3" presStyleLbl="asst1" presStyleIdx="0" presStyleCnt="4"/>
+    <dgm:pt modelId="{417EAC6B-33EF-41C9-A419-5C5C9D326BED}" type="pres">
+      <dgm:prSet presAssocID="{6B281323-F07E-48E8-9D0F-449E87F51EA2}" presName="rootConnector3" presStyleLbl="asst1" presStyleIdx="1" presStyleCnt="4"/>
       <dgm:spPr/>
     </dgm:pt>
-    <dgm:pt modelId="{5D715913-A2A6-44C4-9788-BC28AC0288FF}" type="pres">
-      <dgm:prSet presAssocID="{00A0AF67-6B63-4725-85D2-415AC4E2D8CC}" presName="hierChild6" presStyleCnt="0"/>
+    <dgm:pt modelId="{AF7F74E3-0EAB-44AA-BD60-C04A539A6422}" type="pres">
+      <dgm:prSet presAssocID="{6B281323-F07E-48E8-9D0F-449E87F51EA2}" presName="hierChild6" presStyleCnt="0"/>
       <dgm:spPr/>
     </dgm:pt>
-    <dgm:pt modelId="{F856B6C9-ADA6-4F69-83C9-7375E9598447}" type="pres">
-      <dgm:prSet presAssocID="{00A0AF67-6B63-4725-85D2-415AC4E2D8CC}" presName="hierChild7" presStyleCnt="0"/>
+    <dgm:pt modelId="{6F151BBD-9916-4974-92F9-441835111E78}" type="pres">
+      <dgm:prSet presAssocID="{6B281323-F07E-48E8-9D0F-449E87F51EA2}" presName="hierChild7" presStyleCnt="0"/>
       <dgm:spPr/>
     </dgm:pt>
-    <dgm:pt modelId="{FA0A73ED-22C5-43EA-8614-BEE93462525B}" type="pres">
-      <dgm:prSet presAssocID="{836B0D46-72AA-48E5-8B19-944C8710343B}" presName="Name111" presStyleLbl="parChTrans1D2" presStyleIdx="4" presStyleCnt="7"/>
+    <dgm:pt modelId="{5234ECCE-C2D2-44E3-ACD1-6877E1DB818B}" type="pres">
+      <dgm:prSet presAssocID="{1912D08A-C8D1-4193-8C22-5E4C99AB7B35}" presName="Name111" presStyleLbl="parChTrans1D2" presStyleIdx="3" presStyleCnt="5"/>
       <dgm:spPr/>
     </dgm:pt>
-    <dgm:pt modelId="{3608E7CA-0793-427F-BA31-3E21802FE026}" type="pres">
-      <dgm:prSet presAssocID="{34F14F98-FA32-4F49-A88B-6D439CEF430B}" presName="hierRoot3" presStyleCnt="0">
+    <dgm:pt modelId="{FC661AF3-096C-472A-8D88-D537209C8471}" type="pres">
+      <dgm:prSet presAssocID="{FC7122C6-1067-4AD3-9AB3-F9A113460519}" presName="hierRoot3" presStyleCnt="0">
         <dgm:presLayoutVars>
           <dgm:hierBranch val="init"/>
         </dgm:presLayoutVars>
       </dgm:prSet>
       <dgm:spPr/>
     </dgm:pt>
-    <dgm:pt modelId="{1F78CE7B-274D-46EF-AA23-36EAA3EB5779}" type="pres">
-      <dgm:prSet presAssocID="{34F14F98-FA32-4F49-A88B-6D439CEF430B}" presName="rootComposite3" presStyleCnt="0"/>
+    <dgm:pt modelId="{2C10F926-7818-464E-8D85-C0C43667A402}" type="pres">
+      <dgm:prSet presAssocID="{FC7122C6-1067-4AD3-9AB3-F9A113460519}" presName="rootComposite3" presStyleCnt="0"/>
       <dgm:spPr/>
     </dgm:pt>
-    <dgm:pt modelId="{98A7F085-C3D7-4F8F-A199-1F39DD3DF9E4}" type="pres">
-      <dgm:prSet presAssocID="{34F14F98-FA32-4F49-A88B-6D439CEF430B}" presName="rootText3" presStyleLbl="asst1" presStyleIdx="1" presStyleCnt="4" custScaleX="152823" custScaleY="135842">
+    <dgm:pt modelId="{D07CAFDA-948F-4A80-8B4B-7D647C3534AD}" type="pres">
+      <dgm:prSet presAssocID="{FC7122C6-1067-4AD3-9AB3-F9A113460519}" presName="rootText3" presStyleLbl="asst1" presStyleIdx="2" presStyleCnt="4" custScaleX="381283" custScaleY="305325">
         <dgm:presLayoutVars>
           <dgm:chPref val="3"/>
         </dgm:presLayoutVars>
       </dgm:prSet>
       <dgm:spPr/>
     </dgm:pt>
-    <dgm:pt modelId="{A9652370-46DA-442D-AF32-173C02FFB039}" type="pres">
-      <dgm:prSet presAssocID="{34F14F98-FA32-4F49-A88B-6D439CEF430B}" presName="rootConnector3" presStyleLbl="asst1" presStyleIdx="1" presStyleCnt="4"/>
+    <dgm:pt modelId="{E46D0D89-54A3-4822-A476-B73FCBF77796}" type="pres">
+      <dgm:prSet presAssocID="{FC7122C6-1067-4AD3-9AB3-F9A113460519}" presName="rootConnector3" presStyleLbl="asst1" presStyleIdx="2" presStyleCnt="4"/>
       <dgm:spPr/>
     </dgm:pt>
-    <dgm:pt modelId="{48A6028C-4DD9-46DA-B673-BE68649B476E}" type="pres">
-      <dgm:prSet presAssocID="{34F14F98-FA32-4F49-A88B-6D439CEF430B}" presName="hierChild6" presStyleCnt="0"/>
+    <dgm:pt modelId="{BCB22E50-31BC-4E35-9917-AE833AA9DDE1}" type="pres">
+      <dgm:prSet presAssocID="{FC7122C6-1067-4AD3-9AB3-F9A113460519}" presName="hierChild6" presStyleCnt="0"/>
       <dgm:spPr/>
     </dgm:pt>
-    <dgm:pt modelId="{5D31CD76-D84E-4506-9C42-2CBD6456D7E9}" type="pres">
-      <dgm:prSet presAssocID="{34F14F98-FA32-4F49-A88B-6D439CEF430B}" presName="hierChild7" presStyleCnt="0"/>
+    <dgm:pt modelId="{FC744A2C-2BAD-4E39-8AC5-8B68D5B7847E}" type="pres">
+      <dgm:prSet presAssocID="{FC7122C6-1067-4AD3-9AB3-F9A113460519}" presName="hierChild7" presStyleCnt="0"/>
       <dgm:spPr/>
     </dgm:pt>
-    <dgm:pt modelId="{655E1ADF-5FD2-4AA1-8FBD-CFA1A56615C8}" type="pres">
-      <dgm:prSet presAssocID="{6380217A-95C7-48EB-8626-3B17DD225EBB}" presName="Name111" presStyleLbl="parChTrans1D2" presStyleIdx="5" presStyleCnt="7"/>
+    <dgm:pt modelId="{C578123D-850A-4806-A2E9-F4274D80BE61}" type="pres">
+      <dgm:prSet presAssocID="{3BFCA5EA-2B2B-4771-BB7B-3967F1603E85}" presName="Name111" presStyleLbl="parChTrans1D2" presStyleIdx="4" presStyleCnt="5"/>
       <dgm:spPr/>
     </dgm:pt>
-    <dgm:pt modelId="{DB795D3E-D7CB-4092-9DB9-19A2BDA673A9}" type="pres">
-      <dgm:prSet presAssocID="{9F8E9B1C-560A-4A8F-870B-A95195EA6FA2}" presName="hierRoot3" presStyleCnt="0">
+    <dgm:pt modelId="{C7E9EF68-9B32-4331-AEA2-4D2AF6648479}" type="pres">
+      <dgm:prSet presAssocID="{A3DCB90A-559A-45CD-8700-E127C5DAC251}" presName="hierRoot3" presStyleCnt="0">
         <dgm:presLayoutVars>
           <dgm:hierBranch val="init"/>
         </dgm:presLayoutVars>
       </dgm:prSet>
       <dgm:spPr/>
     </dgm:pt>
-    <dgm:pt modelId="{AD32D02D-E559-4F47-9182-FB445ECC40D3}" type="pres">
-      <dgm:prSet presAssocID="{9F8E9B1C-560A-4A8F-870B-A95195EA6FA2}" presName="rootComposite3" presStyleCnt="0"/>
+    <dgm:pt modelId="{5C9BAD87-EBFB-4F91-ADCB-8CAA9A592308}" type="pres">
+      <dgm:prSet presAssocID="{A3DCB90A-559A-45CD-8700-E127C5DAC251}" presName="rootComposite3" presStyleCnt="0"/>
       <dgm:spPr/>
     </dgm:pt>
-    <dgm:pt modelId="{0B12DC23-7A91-4894-8B3D-45777A80F8C0}" type="pres">
-      <dgm:prSet presAssocID="{9F8E9B1C-560A-4A8F-870B-A95195EA6FA2}" presName="rootText3" presStyleLbl="asst1" presStyleIdx="2" presStyleCnt="4" custScaleX="155587" custScaleY="138300">
+    <dgm:pt modelId="{3B97B1E9-DCDC-4068-B96A-B564626C065C}" type="pres">
+      <dgm:prSet presAssocID="{A3DCB90A-559A-45CD-8700-E127C5DAC251}" presName="rootText3" presStyleLbl="asst1" presStyleIdx="3" presStyleCnt="4" custScaleX="372679" custScaleY="295749">
         <dgm:presLayoutVars>
           <dgm:chPref val="3"/>
         </dgm:presLayoutVars>
       </dgm:prSet>
       <dgm:spPr/>
     </dgm:pt>
-    <dgm:pt modelId="{74079B96-B523-4930-8541-05B80F44F7D4}" type="pres">
-      <dgm:prSet presAssocID="{9F8E9B1C-560A-4A8F-870B-A95195EA6FA2}" presName="rootConnector3" presStyleLbl="asst1" presStyleIdx="2" presStyleCnt="4"/>
+    <dgm:pt modelId="{A89D613F-CB3B-47F1-910C-DC9B7F0E4A76}" type="pres">
+      <dgm:prSet presAssocID="{A3DCB90A-559A-45CD-8700-E127C5DAC251}" presName="rootConnector3" presStyleLbl="asst1" presStyleIdx="3" presStyleCnt="4"/>
       <dgm:spPr/>
     </dgm:pt>
-    <dgm:pt modelId="{02E89BCD-6002-442D-93E1-5C661356202A}" type="pres">
-      <dgm:prSet presAssocID="{9F8E9B1C-560A-4A8F-870B-A95195EA6FA2}" presName="hierChild6" presStyleCnt="0"/>
+    <dgm:pt modelId="{74CADEB0-3DA7-4DED-B3FB-43E94E1EF0D4}" type="pres">
+      <dgm:prSet presAssocID="{A3DCB90A-559A-45CD-8700-E127C5DAC251}" presName="hierChild6" presStyleCnt="0"/>
       <dgm:spPr/>
     </dgm:pt>
-    <dgm:pt modelId="{6A91FAF3-D800-40D8-81CF-FAD2E9485D73}" type="pres">
-      <dgm:prSet presAssocID="{9F8E9B1C-560A-4A8F-870B-A95195EA6FA2}" presName="hierChild7" presStyleCnt="0"/>
-      <dgm:spPr/>
-    </dgm:pt>
-    <dgm:pt modelId="{1F588922-AB93-4374-8C18-6EB2EB307BEC}" type="pres">
-      <dgm:prSet presAssocID="{6D336C12-81A8-4F9B-AC26-C20ED3D36CC4}" presName="Name111" presStyleLbl="parChTrans1D2" presStyleIdx="6" presStyleCnt="7"/>
-      <dgm:spPr/>
-    </dgm:pt>
-    <dgm:pt modelId="{279EB723-4F28-4BBD-954A-EE306B73AA05}" type="pres">
-      <dgm:prSet presAssocID="{DCDEB72F-70C9-4A7C-9D9D-F968A76AF30F}" presName="hierRoot3" presStyleCnt="0">
-        <dgm:presLayoutVars>
-          <dgm:hierBranch val="init"/>
-        </dgm:presLayoutVars>
-      </dgm:prSet>
-      <dgm:spPr/>
-    </dgm:pt>
-    <dgm:pt modelId="{8C15ACF4-CF5D-4C8E-A299-54E69AA6535D}" type="pres">
-      <dgm:prSet presAssocID="{DCDEB72F-70C9-4A7C-9D9D-F968A76AF30F}" presName="rootComposite3" presStyleCnt="0"/>
-      <dgm:spPr/>
-    </dgm:pt>
-    <dgm:pt modelId="{5FFB5409-1065-4A4B-995F-33BB3D53A70F}" type="pres">
-      <dgm:prSet presAssocID="{DCDEB72F-70C9-4A7C-9D9D-F968A76AF30F}" presName="rootText3" presStyleLbl="asst1" presStyleIdx="3" presStyleCnt="4" custScaleX="158130" custScaleY="140560" custLinFactNeighborX="2491" custLinFactNeighborY="-1257">
-        <dgm:presLayoutVars>
-          <dgm:chPref val="3"/>
-        </dgm:presLayoutVars>
-      </dgm:prSet>
-      <dgm:spPr/>
-    </dgm:pt>
-    <dgm:pt modelId="{C7DA2140-0937-4E25-9ACB-55DE4D3D7EAE}" type="pres">
-      <dgm:prSet presAssocID="{DCDEB72F-70C9-4A7C-9D9D-F968A76AF30F}" presName="rootConnector3" presStyleLbl="asst1" presStyleIdx="3" presStyleCnt="4"/>
-      <dgm:spPr/>
-    </dgm:pt>
-    <dgm:pt modelId="{4947A666-B4FD-4B6E-86A0-81A7467B900F}" type="pres">
-      <dgm:prSet presAssocID="{DCDEB72F-70C9-4A7C-9D9D-F968A76AF30F}" presName="hierChild6" presStyleCnt="0"/>
-      <dgm:spPr/>
-    </dgm:pt>
-    <dgm:pt modelId="{B77255C9-B612-445A-9AF4-E272E8A9D48B}" type="pres">
-      <dgm:prSet presAssocID="{DCDEB72F-70C9-4A7C-9D9D-F968A76AF30F}" presName="hierChild7" presStyleCnt="0"/>
+    <dgm:pt modelId="{0645CD4D-9D92-4477-B8F1-DE4C1C6E14AD}" type="pres">
+      <dgm:prSet presAssocID="{A3DCB90A-559A-45CD-8700-E127C5DAC251}" presName="hierChild7" presStyleCnt="0"/>
       <dgm:spPr/>
     </dgm:pt>
   </dgm:ptLst>
   <dgm:cxnLst>
-    <dgm:cxn modelId="{DAFDB100-9743-493F-AA4D-324F4D55E70D}" type="presOf" srcId="{DCDEB72F-70C9-4A7C-9D9D-F968A76AF30F}" destId="{C7DA2140-0937-4E25-9ACB-55DE4D3D7EAE}" srcOrd="1" destOrd="0" presId="urn:microsoft.com/office/officeart/2005/8/layout/orgChart1"/>
-    <dgm:cxn modelId="{C153F206-B175-4AAD-B7FC-F09C47BE83A1}" type="presOf" srcId="{08B2A820-80E4-46FC-B15A-0F344CC25071}" destId="{9A99354C-C72D-4BD7-9934-F372C2CB16D0}" srcOrd="1" destOrd="0" presId="urn:microsoft.com/office/officeart/2005/8/layout/orgChart1"/>
-    <dgm:cxn modelId="{D7D8710F-915E-454C-9857-6256E7036204}" srcId="{AE9785A4-B4E4-4850-915F-FFECE06A9D31}" destId="{34F14F98-FA32-4F49-A88B-6D439CEF430B}" srcOrd="1" destOrd="0" parTransId="{836B0D46-72AA-48E5-8B19-944C8710343B}" sibTransId="{EE14936E-CD21-4869-BCB8-D2382C9AECF6}"/>
-    <dgm:cxn modelId="{5569D31E-1A46-4BE3-8B63-249ABD96F2E7}" type="presOf" srcId="{6EB4F84A-59CC-467C-B8E1-7CF3C2583E65}" destId="{42FD2B5A-2EA6-4A37-A01E-B8AFED91641E}" srcOrd="0" destOrd="0" presId="urn:microsoft.com/office/officeart/2005/8/layout/orgChart1"/>
-    <dgm:cxn modelId="{61B6A425-6115-4630-BB3F-2FD31A265A1D}" type="presOf" srcId="{3AC6F846-7769-488D-9ADE-045D4F932C4A}" destId="{D52AE2D8-ADE8-4577-B790-151047E142FE}" srcOrd="0" destOrd="0" presId="urn:microsoft.com/office/officeart/2005/8/layout/orgChart1"/>
-    <dgm:cxn modelId="{90898B3A-221E-4037-9A41-C65FE09EF833}" srcId="{2B1E7B84-7FD3-4666-8AE2-EF5ED2A3ED56}" destId="{08B2A820-80E4-46FC-B15A-0F344CC25071}" srcOrd="0" destOrd="0" parTransId="{CA024C1D-2F9F-462C-AC60-29E29895D236}" sibTransId="{EB4C78ED-4E2A-4978-AC7F-031A5610D6F0}"/>
-    <dgm:cxn modelId="{2BCC413D-666D-4A4F-BBD6-7BD30E48BA42}" type="presOf" srcId="{9F8E9B1C-560A-4A8F-870B-A95195EA6FA2}" destId="{74079B96-B523-4930-8541-05B80F44F7D4}" srcOrd="1" destOrd="0" presId="urn:microsoft.com/office/officeart/2005/8/layout/orgChart1"/>
-    <dgm:cxn modelId="{EAC4DD3D-FDFC-4439-9F37-F911CB8A5867}" type="presOf" srcId="{2CA091F8-48CC-4127-B55A-69FE2E36A761}" destId="{68A900AF-D375-4EA7-BC6C-3E2DC6E29AB7}" srcOrd="0" destOrd="0" presId="urn:microsoft.com/office/officeart/2005/8/layout/orgChart1"/>
-    <dgm:cxn modelId="{9B4AC63F-EA82-459A-8F2B-5071F795BE0B}" type="presOf" srcId="{34F14F98-FA32-4F49-A88B-6D439CEF430B}" destId="{A9652370-46DA-442D-AF32-173C02FFB039}" srcOrd="1" destOrd="0" presId="urn:microsoft.com/office/officeart/2005/8/layout/orgChart1"/>
-    <dgm:cxn modelId="{9DCA425B-5D35-47D1-87AB-7762B1104AF0}" type="presOf" srcId="{6380217A-95C7-48EB-8626-3B17DD225EBB}" destId="{655E1ADF-5FD2-4AA1-8FBD-CFA1A56615C8}" srcOrd="0" destOrd="0" presId="urn:microsoft.com/office/officeart/2005/8/layout/orgChart1"/>
-    <dgm:cxn modelId="{845DA95C-7673-4B70-BA04-3966DC28118C}" srcId="{AE9785A4-B4E4-4850-915F-FFECE06A9D31}" destId="{C50232B7-8C09-47BD-9879-708330472B1F}" srcOrd="6" destOrd="0" parTransId="{2CA091F8-48CC-4127-B55A-69FE2E36A761}" sibTransId="{5A179BBB-1239-418A-927B-F5B6E05FC9D2}"/>
-    <dgm:cxn modelId="{AA693F41-950C-421D-BF94-1EE831D772AB}" type="presOf" srcId="{9C75CD02-FAE1-4946-A390-57C8E26BF98B}" destId="{3718F586-559D-427F-AAA4-DD53FC78C159}" srcOrd="1" destOrd="0" presId="urn:microsoft.com/office/officeart/2005/8/layout/orgChart1"/>
-    <dgm:cxn modelId="{1EC83342-CA58-43DC-AB4D-C5318148C323}" type="presOf" srcId="{AE9785A4-B4E4-4850-915F-FFECE06A9D31}" destId="{F0607FE7-E994-4D2F-9516-D5E53FF3441B}" srcOrd="1" destOrd="0" presId="urn:microsoft.com/office/officeart/2005/8/layout/orgChart1"/>
-    <dgm:cxn modelId="{0C567A65-D39F-41F6-B748-CCF3DF57587B}" srcId="{9BF9BE92-8E3C-406C-84B8-7A23E65C61BE}" destId="{AE9785A4-B4E4-4850-915F-FFECE06A9D31}" srcOrd="0" destOrd="0" parTransId="{865CC97C-34DE-4D9B-9F9F-E40326F96F17}" sibTransId="{16A11DAC-7840-415A-883B-A3E1B6811A60}"/>
-    <dgm:cxn modelId="{3A8CF14C-0C2D-4E06-AA4A-839DAC1E6B7C}" srcId="{9C75CD02-FAE1-4946-A390-57C8E26BF98B}" destId="{7E4A7D82-AD5B-4BDE-8FFB-1022C7B31912}" srcOrd="0" destOrd="0" parTransId="{3AC6F846-7769-488D-9ADE-045D4F932C4A}" sibTransId="{AA4E3BF9-5BEC-4268-A962-08E4F5B5E8B0}"/>
-    <dgm:cxn modelId="{DF230C4E-375E-4F1B-954E-53D8BAA2B44E}" type="presOf" srcId="{29ED06EE-72DD-4E9C-B4D5-8941C686FEEB}" destId="{77B31B14-B2C2-47E0-A64B-CDCC1197AD91}" srcOrd="0" destOrd="0" presId="urn:microsoft.com/office/officeart/2005/8/layout/orgChart1"/>
-    <dgm:cxn modelId="{EB33D74E-8D2A-421F-A264-126195FF9914}" type="presOf" srcId="{DCDEB72F-70C9-4A7C-9D9D-F968A76AF30F}" destId="{5FFB5409-1065-4A4B-995F-33BB3D53A70F}" srcOrd="0" destOrd="0" presId="urn:microsoft.com/office/officeart/2005/8/layout/orgChart1"/>
-    <dgm:cxn modelId="{030F9770-3955-482E-9C70-86010769B996}" srcId="{AE9785A4-B4E4-4850-915F-FFECE06A9D31}" destId="{9F8E9B1C-560A-4A8F-870B-A95195EA6FA2}" srcOrd="2" destOrd="0" parTransId="{6380217A-95C7-48EB-8626-3B17DD225EBB}" sibTransId="{BE730E92-F7C4-4BEF-AA39-1DFCE5C1E820}"/>
-    <dgm:cxn modelId="{5F68E457-52FC-4649-9DC9-0E0DE5BF1986}" type="presOf" srcId="{7E4A7D82-AD5B-4BDE-8FFB-1022C7B31912}" destId="{63613539-B015-4C34-9A32-F09FC2629380}" srcOrd="1" destOrd="0" presId="urn:microsoft.com/office/officeart/2005/8/layout/orgChart1"/>
-    <dgm:cxn modelId="{4A49127A-E25E-4B3C-9069-C52A81167182}" type="presOf" srcId="{9C75CD02-FAE1-4946-A390-57C8E26BF98B}" destId="{DC75E236-2379-4EC4-8178-27CA1D402270}" srcOrd="0" destOrd="0" presId="urn:microsoft.com/office/officeart/2005/8/layout/orgChart1"/>
-    <dgm:cxn modelId="{7AD2087F-6A0F-4ADE-8631-5425ED77E577}" type="presOf" srcId="{C50232B7-8C09-47BD-9879-708330472B1F}" destId="{33E4A614-6C02-4959-B399-44E1C39EE804}" srcOrd="0" destOrd="0" presId="urn:microsoft.com/office/officeart/2005/8/layout/orgChart1"/>
-    <dgm:cxn modelId="{0591BE7F-7043-4B5E-AA2A-D26C9EA6E303}" type="presOf" srcId="{08B2A820-80E4-46FC-B15A-0F344CC25071}" destId="{917E7F5E-EAD5-400A-BD5A-DB96102D0FA9}" srcOrd="0" destOrd="0" presId="urn:microsoft.com/office/officeart/2005/8/layout/orgChart1"/>
-    <dgm:cxn modelId="{973EF684-8BEB-4962-AD1D-793E0857080D}" srcId="{AE9785A4-B4E4-4850-915F-FFECE06A9D31}" destId="{2B1E7B84-7FD3-4666-8AE2-EF5ED2A3ED56}" srcOrd="4" destOrd="0" parTransId="{30AA8FE4-E27B-41B4-A644-18AD35C03E50}" sibTransId="{F8D59261-2989-4C8F-AA07-0CC391E58B86}"/>
-    <dgm:cxn modelId="{5D77818E-2174-48A8-94BA-37F625C51A27}" type="presOf" srcId="{34F14F98-FA32-4F49-A88B-6D439CEF430B}" destId="{98A7F085-C3D7-4F8F-A199-1F39DD3DF9E4}" srcOrd="0" destOrd="0" presId="urn:microsoft.com/office/officeart/2005/8/layout/orgChart1"/>
-    <dgm:cxn modelId="{AD4C3590-B31B-420C-A735-E22275F1DD92}" srcId="{AE9785A4-B4E4-4850-915F-FFECE06A9D31}" destId="{00A0AF67-6B63-4725-85D2-415AC4E2D8CC}" srcOrd="0" destOrd="0" parTransId="{6EB4F84A-59CC-467C-B8E1-7CF3C2583E65}" sibTransId="{40CB8686-6DD7-4643-8CE0-2BC263365975}"/>
-    <dgm:cxn modelId="{B6A93493-AA9B-437E-A691-D868F9B23EE4}" type="presOf" srcId="{00A0AF67-6B63-4725-85D2-415AC4E2D8CC}" destId="{F962D5C7-0430-4DFC-8B04-92A862A36767}" srcOrd="0" destOrd="0" presId="urn:microsoft.com/office/officeart/2005/8/layout/orgChart1"/>
-    <dgm:cxn modelId="{23812797-F80E-47BF-AFFE-FAAB7838DCAF}" type="presOf" srcId="{D007F874-10A4-4FDF-86CF-269623EDE678}" destId="{49877FD5-60D9-45CB-A04E-96F970B0642F}" srcOrd="0" destOrd="0" presId="urn:microsoft.com/office/officeart/2005/8/layout/orgChart1"/>
-    <dgm:cxn modelId="{0616D597-6F67-4653-90B1-521BFF4CC576}" type="presOf" srcId="{AE9785A4-B4E4-4850-915F-FFECE06A9D31}" destId="{4A45C2A7-B120-440A-9218-50414A7B5369}" srcOrd="0" destOrd="0" presId="urn:microsoft.com/office/officeart/2005/8/layout/orgChart1"/>
-    <dgm:cxn modelId="{A90789A9-E0B4-45F0-8F52-F479AA6425D5}" type="presOf" srcId="{00A0AF67-6B63-4725-85D2-415AC4E2D8CC}" destId="{E212A6D6-74C7-43BA-A63A-DC218E252E6C}" srcOrd="1" destOrd="0" presId="urn:microsoft.com/office/officeart/2005/8/layout/orgChart1"/>
-    <dgm:cxn modelId="{6C07FCAD-4675-4001-BE06-A2CF1F7BED47}" type="presOf" srcId="{C50232B7-8C09-47BD-9879-708330472B1F}" destId="{332A6D36-0D18-4C38-ADBF-DB84521C4C25}" srcOrd="1" destOrd="0" presId="urn:microsoft.com/office/officeart/2005/8/layout/orgChart1"/>
-    <dgm:cxn modelId="{B610FDB0-FD8C-40FD-8B68-A4DB1E57F0B5}" type="presOf" srcId="{9F8E9B1C-560A-4A8F-870B-A95195EA6FA2}" destId="{0B12DC23-7A91-4894-8B3D-45777A80F8C0}" srcOrd="0" destOrd="0" presId="urn:microsoft.com/office/officeart/2005/8/layout/orgChart1"/>
-    <dgm:cxn modelId="{DD1CE9B9-977F-44CA-98BF-DA2B854D5AF0}" type="presOf" srcId="{CA024C1D-2F9F-462C-AC60-29E29895D236}" destId="{1D640B8E-631B-4CC7-996E-046B627937A2}" srcOrd="0" destOrd="0" presId="urn:microsoft.com/office/officeart/2005/8/layout/orgChart1"/>
-    <dgm:cxn modelId="{775F8EC8-0274-4E0A-8D1F-1688BB8C85B9}" type="presOf" srcId="{836B0D46-72AA-48E5-8B19-944C8710343B}" destId="{FA0A73ED-22C5-43EA-8614-BEE93462525B}" srcOrd="0" destOrd="0" presId="urn:microsoft.com/office/officeart/2005/8/layout/orgChart1"/>
-    <dgm:cxn modelId="{37E6F9C9-E52E-480D-A7AE-F971D4E6B025}" srcId="{AE9785A4-B4E4-4850-915F-FFECE06A9D31}" destId="{9C75CD02-FAE1-4946-A390-57C8E26BF98B}" srcOrd="5" destOrd="0" parTransId="{29ED06EE-72DD-4E9C-B4D5-8941C686FEEB}" sibTransId="{114A2EF6-2BEF-4734-B166-E4FBA3D099E2}"/>
-    <dgm:cxn modelId="{B8CC9CCF-B561-4BCA-9DBA-706D902D2BAF}" type="presOf" srcId="{2B1E7B84-7FD3-4666-8AE2-EF5ED2A3ED56}" destId="{685D7C7D-0F14-414E-BE75-87ACBD460239}" srcOrd="0" destOrd="0" presId="urn:microsoft.com/office/officeart/2005/8/layout/orgChart1"/>
-    <dgm:cxn modelId="{8A8C85D1-6870-4A0A-B8C3-7BCC384EF56A}" type="presOf" srcId="{7E4A7D82-AD5B-4BDE-8FFB-1022C7B31912}" destId="{1B86C714-50C1-43B0-8245-60F6653B1750}" srcOrd="0" destOrd="0" presId="urn:microsoft.com/office/officeart/2005/8/layout/orgChart1"/>
-    <dgm:cxn modelId="{1FA5E0D4-2509-44B5-B949-F0BC4A2A2026}" type="presOf" srcId="{6D336C12-81A8-4F9B-AC26-C20ED3D36CC4}" destId="{1F588922-AB93-4374-8C18-6EB2EB307BEC}" srcOrd="0" destOrd="0" presId="urn:microsoft.com/office/officeart/2005/8/layout/orgChart1"/>
-    <dgm:cxn modelId="{54E459D6-422A-43CB-8D40-8AEEBAF0753D}" type="presOf" srcId="{D007F874-10A4-4FDF-86CF-269623EDE678}" destId="{98A0E5EE-150F-4E3A-8018-27CB0F090D49}" srcOrd="1" destOrd="0" presId="urn:microsoft.com/office/officeart/2005/8/layout/orgChart1"/>
-    <dgm:cxn modelId="{ADD0B1DD-DF34-40F1-80E4-43CA40742E1C}" srcId="{AE9785A4-B4E4-4850-915F-FFECE06A9D31}" destId="{DCDEB72F-70C9-4A7C-9D9D-F968A76AF30F}" srcOrd="3" destOrd="0" parTransId="{6D336C12-81A8-4F9B-AC26-C20ED3D36CC4}" sibTransId="{211CDE29-75C5-4221-80D2-2FB75AC792BF}"/>
-    <dgm:cxn modelId="{F45CD9E1-EF2E-4639-A0F4-2B7D98E3AA60}" type="presOf" srcId="{9BF9BE92-8E3C-406C-84B8-7A23E65C61BE}" destId="{970AB596-8B2B-4F46-B2B4-F71339C95E02}" srcOrd="0" destOrd="0" presId="urn:microsoft.com/office/officeart/2005/8/layout/orgChart1"/>
-    <dgm:cxn modelId="{FBE7EFE1-F505-453B-B863-474D5835399A}" type="presOf" srcId="{30AA8FE4-E27B-41B4-A644-18AD35C03E50}" destId="{9912B182-16DD-4B0D-8FAC-FBD517592B79}" srcOrd="0" destOrd="0" presId="urn:microsoft.com/office/officeart/2005/8/layout/orgChart1"/>
-    <dgm:cxn modelId="{324CE2E9-9F8F-4086-A6A4-262A932FE68D}" srcId="{C50232B7-8C09-47BD-9879-708330472B1F}" destId="{D007F874-10A4-4FDF-86CF-269623EDE678}" srcOrd="0" destOrd="0" parTransId="{BBECD00C-6847-4B9C-B251-6D714F6A8D6D}" sibTransId="{9D1083C6-74DC-4551-BC9E-EEC2ED4D7E5A}"/>
-    <dgm:cxn modelId="{36EBD1F5-B662-4D37-9157-4498AF39DCE6}" type="presOf" srcId="{BBECD00C-6847-4B9C-B251-6D714F6A8D6D}" destId="{14472C58-1588-4CCB-A7F4-840C4E8F2F50}" srcOrd="0" destOrd="0" presId="urn:microsoft.com/office/officeart/2005/8/layout/orgChart1"/>
-    <dgm:cxn modelId="{874D28FB-7579-479A-BC53-4E4207694964}" type="presOf" srcId="{2B1E7B84-7FD3-4666-8AE2-EF5ED2A3ED56}" destId="{18FCD23B-3E96-40B6-A583-6B16943EF31E}" srcOrd="1" destOrd="0" presId="urn:microsoft.com/office/officeart/2005/8/layout/orgChart1"/>
-    <dgm:cxn modelId="{AA558A0F-9A75-4114-908A-EC6FCDF4907B}" type="presParOf" srcId="{970AB596-8B2B-4F46-B2B4-F71339C95E02}" destId="{510E9100-1BC2-4F5B-A789-F773DE5D2B85}" srcOrd="0" destOrd="0" presId="urn:microsoft.com/office/officeart/2005/8/layout/orgChart1"/>
-    <dgm:cxn modelId="{25C04471-627F-4D66-9817-66A7C9E01B46}" type="presParOf" srcId="{510E9100-1BC2-4F5B-A789-F773DE5D2B85}" destId="{DE15F5EE-43C0-465F-AC50-BB230DDE069B}" srcOrd="0" destOrd="0" presId="urn:microsoft.com/office/officeart/2005/8/layout/orgChart1"/>
-    <dgm:cxn modelId="{D85302DB-E38F-4582-A4CB-8949B5FE1058}" type="presParOf" srcId="{DE15F5EE-43C0-465F-AC50-BB230DDE069B}" destId="{4A45C2A7-B120-440A-9218-50414A7B5369}" srcOrd="0" destOrd="0" presId="urn:microsoft.com/office/officeart/2005/8/layout/orgChart1"/>
-    <dgm:cxn modelId="{F23C95D1-2838-4C84-88B6-5EAB8AC83930}" type="presParOf" srcId="{DE15F5EE-43C0-465F-AC50-BB230DDE069B}" destId="{F0607FE7-E994-4D2F-9516-D5E53FF3441B}" srcOrd="1" destOrd="0" presId="urn:microsoft.com/office/officeart/2005/8/layout/orgChart1"/>
-    <dgm:cxn modelId="{403B734B-0386-4296-861A-D71055794EFA}" type="presParOf" srcId="{510E9100-1BC2-4F5B-A789-F773DE5D2B85}" destId="{3E8E195D-A988-4395-9E69-6233D68AB8AF}" srcOrd="1" destOrd="0" presId="urn:microsoft.com/office/officeart/2005/8/layout/orgChart1"/>
-    <dgm:cxn modelId="{14DB84E3-3EDE-4B86-9B9D-9B4FEA7761D1}" type="presParOf" srcId="{3E8E195D-A988-4395-9E69-6233D68AB8AF}" destId="{9912B182-16DD-4B0D-8FAC-FBD517592B79}" srcOrd="0" destOrd="0" presId="urn:microsoft.com/office/officeart/2005/8/layout/orgChart1"/>
-    <dgm:cxn modelId="{ADCEABF1-9E80-482F-9810-2CAFBBA608F0}" type="presParOf" srcId="{3E8E195D-A988-4395-9E69-6233D68AB8AF}" destId="{40F41CB3-FA4A-4E45-A837-538BD2A97C1F}" srcOrd="1" destOrd="0" presId="urn:microsoft.com/office/officeart/2005/8/layout/orgChart1"/>
-    <dgm:cxn modelId="{DEE1BB28-E4A8-4C6A-8145-CD786BBDE65C}" type="presParOf" srcId="{40F41CB3-FA4A-4E45-A837-538BD2A97C1F}" destId="{2C9D7F1F-C4DC-4F0F-B893-AF02B9C19BC0}" srcOrd="0" destOrd="0" presId="urn:microsoft.com/office/officeart/2005/8/layout/orgChart1"/>
-    <dgm:cxn modelId="{8C7D5588-E3BE-48A3-BB3E-4704D22B6DEF}" type="presParOf" srcId="{2C9D7F1F-C4DC-4F0F-B893-AF02B9C19BC0}" destId="{685D7C7D-0F14-414E-BE75-87ACBD460239}" srcOrd="0" destOrd="0" presId="urn:microsoft.com/office/officeart/2005/8/layout/orgChart1"/>
-    <dgm:cxn modelId="{1228D05A-110D-4995-A407-BC85FA3FDF60}" type="presParOf" srcId="{2C9D7F1F-C4DC-4F0F-B893-AF02B9C19BC0}" destId="{18FCD23B-3E96-40B6-A583-6B16943EF31E}" srcOrd="1" destOrd="0" presId="urn:microsoft.com/office/officeart/2005/8/layout/orgChart1"/>
-    <dgm:cxn modelId="{F8D0093C-A653-41F4-817D-F474C2756914}" type="presParOf" srcId="{40F41CB3-FA4A-4E45-A837-538BD2A97C1F}" destId="{E5AC0BF7-9500-488B-81D2-F1506478437C}" srcOrd="1" destOrd="0" presId="urn:microsoft.com/office/officeart/2005/8/layout/orgChart1"/>
-    <dgm:cxn modelId="{26468935-56E5-484C-B958-06EAF9952BC4}" type="presParOf" srcId="{E5AC0BF7-9500-488B-81D2-F1506478437C}" destId="{1D640B8E-631B-4CC7-996E-046B627937A2}" srcOrd="0" destOrd="0" presId="urn:microsoft.com/office/officeart/2005/8/layout/orgChart1"/>
-    <dgm:cxn modelId="{A1A3C582-19C8-4772-9E4C-ED816115C37A}" type="presParOf" srcId="{E5AC0BF7-9500-488B-81D2-F1506478437C}" destId="{4343D9FA-7F4E-4CFB-ABC6-2C4ABC2508F1}" srcOrd="1" destOrd="0" presId="urn:microsoft.com/office/officeart/2005/8/layout/orgChart1"/>
-    <dgm:cxn modelId="{C5F445EC-BFAA-44AD-8C43-71B5075BD841}" type="presParOf" srcId="{4343D9FA-7F4E-4CFB-ABC6-2C4ABC2508F1}" destId="{C90B12EC-72F3-4D02-BD0A-43FE7429556C}" srcOrd="0" destOrd="0" presId="urn:microsoft.com/office/officeart/2005/8/layout/orgChart1"/>
-    <dgm:cxn modelId="{8B8B7B13-406C-4668-A9D9-1C73FCCDBC48}" type="presParOf" srcId="{C90B12EC-72F3-4D02-BD0A-43FE7429556C}" destId="{917E7F5E-EAD5-400A-BD5A-DB96102D0FA9}" srcOrd="0" destOrd="0" presId="urn:microsoft.com/office/officeart/2005/8/layout/orgChart1"/>
-    <dgm:cxn modelId="{91C3CCAB-1264-4C1C-A276-886605DE1FC6}" type="presParOf" srcId="{C90B12EC-72F3-4D02-BD0A-43FE7429556C}" destId="{9A99354C-C72D-4BD7-9934-F372C2CB16D0}" srcOrd="1" destOrd="0" presId="urn:microsoft.com/office/officeart/2005/8/layout/orgChart1"/>
-    <dgm:cxn modelId="{E05D5CAB-177F-4D0E-A9A5-5EECD3A7355B}" type="presParOf" srcId="{4343D9FA-7F4E-4CFB-ABC6-2C4ABC2508F1}" destId="{968832F1-CB06-4064-9848-A20DE2A4A418}" srcOrd="1" destOrd="0" presId="urn:microsoft.com/office/officeart/2005/8/layout/orgChart1"/>
-    <dgm:cxn modelId="{43EF1B6E-1F40-40C8-8060-4657D5918BD8}" type="presParOf" srcId="{4343D9FA-7F4E-4CFB-ABC6-2C4ABC2508F1}" destId="{9F75C931-5EF5-40B3-81DE-EFEBA314436F}" srcOrd="2" destOrd="0" presId="urn:microsoft.com/office/officeart/2005/8/layout/orgChart1"/>
-    <dgm:cxn modelId="{A6479931-0656-46EB-A3BF-EA425A7097B2}" type="presParOf" srcId="{40F41CB3-FA4A-4E45-A837-538BD2A97C1F}" destId="{32E5D188-2F9F-4DE2-B78C-A5B9EDE7690A}" srcOrd="2" destOrd="0" presId="urn:microsoft.com/office/officeart/2005/8/layout/orgChart1"/>
-    <dgm:cxn modelId="{F9750483-5BBB-4163-8461-C5570C7C620E}" type="presParOf" srcId="{3E8E195D-A988-4395-9E69-6233D68AB8AF}" destId="{77B31B14-B2C2-47E0-A64B-CDCC1197AD91}" srcOrd="2" destOrd="0" presId="urn:microsoft.com/office/officeart/2005/8/layout/orgChart1"/>
-    <dgm:cxn modelId="{958ADB17-0EA1-4BA9-BA74-F3DEAB2FC2BF}" type="presParOf" srcId="{3E8E195D-A988-4395-9E69-6233D68AB8AF}" destId="{62DF883C-F3DE-43C0-B8A8-DFD05657D08F}" srcOrd="3" destOrd="0" presId="urn:microsoft.com/office/officeart/2005/8/layout/orgChart1"/>
-    <dgm:cxn modelId="{E57FECF0-C87B-443B-9C0F-A6FDDC11C4CC}" type="presParOf" srcId="{62DF883C-F3DE-43C0-B8A8-DFD05657D08F}" destId="{CF679B32-908E-4A0B-8C3C-7E153C642AE9}" srcOrd="0" destOrd="0" presId="urn:microsoft.com/office/officeart/2005/8/layout/orgChart1"/>
-    <dgm:cxn modelId="{C0D042DB-4C47-459E-A0C0-E3AEDC2BA169}" type="presParOf" srcId="{CF679B32-908E-4A0B-8C3C-7E153C642AE9}" destId="{DC75E236-2379-4EC4-8178-27CA1D402270}" srcOrd="0" destOrd="0" presId="urn:microsoft.com/office/officeart/2005/8/layout/orgChart1"/>
-    <dgm:cxn modelId="{F1621B20-AEA0-4B49-8DF0-46DB9C8AD9FA}" type="presParOf" srcId="{CF679B32-908E-4A0B-8C3C-7E153C642AE9}" destId="{3718F586-559D-427F-AAA4-DD53FC78C159}" srcOrd="1" destOrd="0" presId="urn:microsoft.com/office/officeart/2005/8/layout/orgChart1"/>
-    <dgm:cxn modelId="{0E07FC6D-CB11-4FEF-869C-05EC748C9F71}" type="presParOf" srcId="{62DF883C-F3DE-43C0-B8A8-DFD05657D08F}" destId="{BF8561BE-713C-44BB-AC4D-60146C7B8725}" srcOrd="1" destOrd="0" presId="urn:microsoft.com/office/officeart/2005/8/layout/orgChart1"/>
-    <dgm:cxn modelId="{D0950296-52AE-4091-B674-E13350A9F65B}" type="presParOf" srcId="{BF8561BE-713C-44BB-AC4D-60146C7B8725}" destId="{D52AE2D8-ADE8-4577-B790-151047E142FE}" srcOrd="0" destOrd="0" presId="urn:microsoft.com/office/officeart/2005/8/layout/orgChart1"/>
-    <dgm:cxn modelId="{BF23CC91-7EE0-49C4-BE0D-EA046161600B}" type="presParOf" srcId="{BF8561BE-713C-44BB-AC4D-60146C7B8725}" destId="{38C8A37F-90A8-4C86-8675-959F8462E2F2}" srcOrd="1" destOrd="0" presId="urn:microsoft.com/office/officeart/2005/8/layout/orgChart1"/>
-    <dgm:cxn modelId="{2A2F04C4-83C7-4EB6-8D2E-73C5112DDFB0}" type="presParOf" srcId="{38C8A37F-90A8-4C86-8675-959F8462E2F2}" destId="{28A0D7FA-6D23-4FDF-908F-7E51958A0AED}" srcOrd="0" destOrd="0" presId="urn:microsoft.com/office/officeart/2005/8/layout/orgChart1"/>
-    <dgm:cxn modelId="{EDD28CD5-174E-486F-9641-9CE4AE48E301}" type="presParOf" srcId="{28A0D7FA-6D23-4FDF-908F-7E51958A0AED}" destId="{1B86C714-50C1-43B0-8245-60F6653B1750}" srcOrd="0" destOrd="0" presId="urn:microsoft.com/office/officeart/2005/8/layout/orgChart1"/>
-    <dgm:cxn modelId="{0CDBA003-7B71-4300-A343-1F4FE32C3BC9}" type="presParOf" srcId="{28A0D7FA-6D23-4FDF-908F-7E51958A0AED}" destId="{63613539-B015-4C34-9A32-F09FC2629380}" srcOrd="1" destOrd="0" presId="urn:microsoft.com/office/officeart/2005/8/layout/orgChart1"/>
-    <dgm:cxn modelId="{7DF21C56-8285-4552-BC4F-DE7B6D26CB7D}" type="presParOf" srcId="{38C8A37F-90A8-4C86-8675-959F8462E2F2}" destId="{8AFE2C0F-AB65-4C84-99C1-28078CB02D6E}" srcOrd="1" destOrd="0" presId="urn:microsoft.com/office/officeart/2005/8/layout/orgChart1"/>
-    <dgm:cxn modelId="{FE2CC7A6-BE76-430A-8BF4-C8A29A41A75E}" type="presParOf" srcId="{38C8A37F-90A8-4C86-8675-959F8462E2F2}" destId="{045620DB-911B-4F6C-9D52-B7F8514D5B8F}" srcOrd="2" destOrd="0" presId="urn:microsoft.com/office/officeart/2005/8/layout/orgChart1"/>
-    <dgm:cxn modelId="{15063CA9-B7E8-4FB9-A147-BEE0CD75F7E3}" type="presParOf" srcId="{62DF883C-F3DE-43C0-B8A8-DFD05657D08F}" destId="{21F14AAD-45E6-4DB1-A8DD-835AE6BF9B56}" srcOrd="2" destOrd="0" presId="urn:microsoft.com/office/officeart/2005/8/layout/orgChart1"/>
-    <dgm:cxn modelId="{7FCAEC1A-BBB1-4A6B-888B-C4BA5EF12657}" type="presParOf" srcId="{3E8E195D-A988-4395-9E69-6233D68AB8AF}" destId="{68A900AF-D375-4EA7-BC6C-3E2DC6E29AB7}" srcOrd="4" destOrd="0" presId="urn:microsoft.com/office/officeart/2005/8/layout/orgChart1"/>
-    <dgm:cxn modelId="{2CEA880F-B695-4606-BEE0-A14F76FCEA6B}" type="presParOf" srcId="{3E8E195D-A988-4395-9E69-6233D68AB8AF}" destId="{EE2DC58A-0C7F-4C9D-8AFF-3FCB3F074C4C}" srcOrd="5" destOrd="0" presId="urn:microsoft.com/office/officeart/2005/8/layout/orgChart1"/>
-    <dgm:cxn modelId="{9095456E-2A68-4FA9-99A5-C06D55FC5FE6}" type="presParOf" srcId="{EE2DC58A-0C7F-4C9D-8AFF-3FCB3F074C4C}" destId="{1EED43D8-CDAB-46F4-88B1-882409FA363B}" srcOrd="0" destOrd="0" presId="urn:microsoft.com/office/officeart/2005/8/layout/orgChart1"/>
-    <dgm:cxn modelId="{9638A78A-10D5-447D-8C12-EDAA46CFFB1F}" type="presParOf" srcId="{1EED43D8-CDAB-46F4-88B1-882409FA363B}" destId="{33E4A614-6C02-4959-B399-44E1C39EE804}" srcOrd="0" destOrd="0" presId="urn:microsoft.com/office/officeart/2005/8/layout/orgChart1"/>
-    <dgm:cxn modelId="{D68F5318-F811-49DC-9F7E-15B0CC03FCA8}" type="presParOf" srcId="{1EED43D8-CDAB-46F4-88B1-882409FA363B}" destId="{332A6D36-0D18-4C38-ADBF-DB84521C4C25}" srcOrd="1" destOrd="0" presId="urn:microsoft.com/office/officeart/2005/8/layout/orgChart1"/>
-    <dgm:cxn modelId="{0CC4D799-6AFB-4A09-AE92-2CF5273B740C}" type="presParOf" srcId="{EE2DC58A-0C7F-4C9D-8AFF-3FCB3F074C4C}" destId="{7437E5A6-A694-47B2-9B27-105A75992BC7}" srcOrd="1" destOrd="0" presId="urn:microsoft.com/office/officeart/2005/8/layout/orgChart1"/>
-    <dgm:cxn modelId="{8CDFAAFB-0884-45F8-85B7-F228A099A651}" type="presParOf" srcId="{7437E5A6-A694-47B2-9B27-105A75992BC7}" destId="{14472C58-1588-4CCB-A7F4-840C4E8F2F50}" srcOrd="0" destOrd="0" presId="urn:microsoft.com/office/officeart/2005/8/layout/orgChart1"/>
-    <dgm:cxn modelId="{D3CDFA87-4CD6-46E4-8351-743DB6AF27C1}" type="presParOf" srcId="{7437E5A6-A694-47B2-9B27-105A75992BC7}" destId="{8F0D5EB4-B860-4EE5-B3A5-24FCE07241A4}" srcOrd="1" destOrd="0" presId="urn:microsoft.com/office/officeart/2005/8/layout/orgChart1"/>
-    <dgm:cxn modelId="{D194BC0B-CCE9-4DD3-840E-41BACB6E2A53}" type="presParOf" srcId="{8F0D5EB4-B860-4EE5-B3A5-24FCE07241A4}" destId="{D09F219E-332F-4A34-8CF6-660588EF26D5}" srcOrd="0" destOrd="0" presId="urn:microsoft.com/office/officeart/2005/8/layout/orgChart1"/>
-    <dgm:cxn modelId="{E9D3C0E7-A603-436C-BEFE-F49A3CD7BF19}" type="presParOf" srcId="{D09F219E-332F-4A34-8CF6-660588EF26D5}" destId="{49877FD5-60D9-45CB-A04E-96F970B0642F}" srcOrd="0" destOrd="0" presId="urn:microsoft.com/office/officeart/2005/8/layout/orgChart1"/>
-    <dgm:cxn modelId="{45C579D2-49C1-4988-8228-096F70C18049}" type="presParOf" srcId="{D09F219E-332F-4A34-8CF6-660588EF26D5}" destId="{98A0E5EE-150F-4E3A-8018-27CB0F090D49}" srcOrd="1" destOrd="0" presId="urn:microsoft.com/office/officeart/2005/8/layout/orgChart1"/>
-    <dgm:cxn modelId="{182D33D0-9894-4082-A225-CD63D959878D}" type="presParOf" srcId="{8F0D5EB4-B860-4EE5-B3A5-24FCE07241A4}" destId="{76EAB436-7730-4CE3-AB2F-1A86E39BFE13}" srcOrd="1" destOrd="0" presId="urn:microsoft.com/office/officeart/2005/8/layout/orgChart1"/>
-    <dgm:cxn modelId="{40BDF748-D25F-4359-AEE1-7829C5B42123}" type="presParOf" srcId="{8F0D5EB4-B860-4EE5-B3A5-24FCE07241A4}" destId="{D078ED2D-DCDB-4526-963D-3EE31A5CAAE9}" srcOrd="2" destOrd="0" presId="urn:microsoft.com/office/officeart/2005/8/layout/orgChart1"/>
-    <dgm:cxn modelId="{7F59DDF8-A0DA-4F86-BE86-9F930CB07A75}" type="presParOf" srcId="{EE2DC58A-0C7F-4C9D-8AFF-3FCB3F074C4C}" destId="{AAE284CC-A974-4880-AD42-C199402F72B9}" srcOrd="2" destOrd="0" presId="urn:microsoft.com/office/officeart/2005/8/layout/orgChart1"/>
-    <dgm:cxn modelId="{A236EA08-31E1-4A8C-A8DF-1A60940E684C}" type="presParOf" srcId="{510E9100-1BC2-4F5B-A789-F773DE5D2B85}" destId="{FDADDA88-CBA1-4207-A2D7-5447940FD274}" srcOrd="2" destOrd="0" presId="urn:microsoft.com/office/officeart/2005/8/layout/orgChart1"/>
-    <dgm:cxn modelId="{BD3CAC29-08B9-48DF-9176-F2F849BB16F4}" type="presParOf" srcId="{FDADDA88-CBA1-4207-A2D7-5447940FD274}" destId="{42FD2B5A-2EA6-4A37-A01E-B8AFED91641E}" srcOrd="0" destOrd="0" presId="urn:microsoft.com/office/officeart/2005/8/layout/orgChart1"/>
-    <dgm:cxn modelId="{22FABE8D-EF6F-4600-B790-7435DD23E4F5}" type="presParOf" srcId="{FDADDA88-CBA1-4207-A2D7-5447940FD274}" destId="{8C09068E-7A85-4CA2-90E1-8C518C8C982E}" srcOrd="1" destOrd="0" presId="urn:microsoft.com/office/officeart/2005/8/layout/orgChart1"/>
-    <dgm:cxn modelId="{E5551A6E-F4DA-411D-91AB-CDD717BB5613}" type="presParOf" srcId="{8C09068E-7A85-4CA2-90E1-8C518C8C982E}" destId="{6D82A2F9-E253-45D9-BA2A-788E5988FF10}" srcOrd="0" destOrd="0" presId="urn:microsoft.com/office/officeart/2005/8/layout/orgChart1"/>
-    <dgm:cxn modelId="{7414640D-E104-4103-B431-CFD395B82483}" type="presParOf" srcId="{6D82A2F9-E253-45D9-BA2A-788E5988FF10}" destId="{F962D5C7-0430-4DFC-8B04-92A862A36767}" srcOrd="0" destOrd="0" presId="urn:microsoft.com/office/officeart/2005/8/layout/orgChart1"/>
-    <dgm:cxn modelId="{887699A3-FF62-4E4F-A03C-8F1BC9333028}" type="presParOf" srcId="{6D82A2F9-E253-45D9-BA2A-788E5988FF10}" destId="{E212A6D6-74C7-43BA-A63A-DC218E252E6C}" srcOrd="1" destOrd="0" presId="urn:microsoft.com/office/officeart/2005/8/layout/orgChart1"/>
-    <dgm:cxn modelId="{38541BDE-1145-4DE4-BADF-CEE26E9B7C27}" type="presParOf" srcId="{8C09068E-7A85-4CA2-90E1-8C518C8C982E}" destId="{5D715913-A2A6-44C4-9788-BC28AC0288FF}" srcOrd="1" destOrd="0" presId="urn:microsoft.com/office/officeart/2005/8/layout/orgChart1"/>
-    <dgm:cxn modelId="{A2EADBB3-9CDD-4D07-AC00-162ACABDB716}" type="presParOf" srcId="{8C09068E-7A85-4CA2-90E1-8C518C8C982E}" destId="{F856B6C9-ADA6-4F69-83C9-7375E9598447}" srcOrd="2" destOrd="0" presId="urn:microsoft.com/office/officeart/2005/8/layout/orgChart1"/>
-    <dgm:cxn modelId="{40333AEC-A8F0-4E66-8805-77609FC6CADB}" type="presParOf" srcId="{FDADDA88-CBA1-4207-A2D7-5447940FD274}" destId="{FA0A73ED-22C5-43EA-8614-BEE93462525B}" srcOrd="2" destOrd="0" presId="urn:microsoft.com/office/officeart/2005/8/layout/orgChart1"/>
-    <dgm:cxn modelId="{6C581810-60F3-412D-BBE5-A083BECED940}" type="presParOf" srcId="{FDADDA88-CBA1-4207-A2D7-5447940FD274}" destId="{3608E7CA-0793-427F-BA31-3E21802FE026}" srcOrd="3" destOrd="0" presId="urn:microsoft.com/office/officeart/2005/8/layout/orgChart1"/>
-    <dgm:cxn modelId="{CB1DD927-815E-40CC-9FE3-7C206235B5E4}" type="presParOf" srcId="{3608E7CA-0793-427F-BA31-3E21802FE026}" destId="{1F78CE7B-274D-46EF-AA23-36EAA3EB5779}" srcOrd="0" destOrd="0" presId="urn:microsoft.com/office/officeart/2005/8/layout/orgChart1"/>
-    <dgm:cxn modelId="{2C613C7A-1FEA-4154-B74D-AD1B32DF4650}" type="presParOf" srcId="{1F78CE7B-274D-46EF-AA23-36EAA3EB5779}" destId="{98A7F085-C3D7-4F8F-A199-1F39DD3DF9E4}" srcOrd="0" destOrd="0" presId="urn:microsoft.com/office/officeart/2005/8/layout/orgChart1"/>
-    <dgm:cxn modelId="{5A466604-2012-47C8-9C5B-D1D6EE1BB991}" type="presParOf" srcId="{1F78CE7B-274D-46EF-AA23-36EAA3EB5779}" destId="{A9652370-46DA-442D-AF32-173C02FFB039}" srcOrd="1" destOrd="0" presId="urn:microsoft.com/office/officeart/2005/8/layout/orgChart1"/>
-    <dgm:cxn modelId="{D97B2BC6-4DB3-4FFA-A047-C7B5185A560F}" type="presParOf" srcId="{3608E7CA-0793-427F-BA31-3E21802FE026}" destId="{48A6028C-4DD9-46DA-B673-BE68649B476E}" srcOrd="1" destOrd="0" presId="urn:microsoft.com/office/officeart/2005/8/layout/orgChart1"/>
-    <dgm:cxn modelId="{BBAAEC4D-E9B3-4E26-90E2-96258292BD0F}" type="presParOf" srcId="{3608E7CA-0793-427F-BA31-3E21802FE026}" destId="{5D31CD76-D84E-4506-9C42-2CBD6456D7E9}" srcOrd="2" destOrd="0" presId="urn:microsoft.com/office/officeart/2005/8/layout/orgChart1"/>
-    <dgm:cxn modelId="{D65933F3-2318-4A3F-B74C-AA2B95CF349A}" type="presParOf" srcId="{FDADDA88-CBA1-4207-A2D7-5447940FD274}" destId="{655E1ADF-5FD2-4AA1-8FBD-CFA1A56615C8}" srcOrd="4" destOrd="0" presId="urn:microsoft.com/office/officeart/2005/8/layout/orgChart1"/>
-    <dgm:cxn modelId="{E73C8104-DAFD-4F28-917B-E9EA990148EA}" type="presParOf" srcId="{FDADDA88-CBA1-4207-A2D7-5447940FD274}" destId="{DB795D3E-D7CB-4092-9DB9-19A2BDA673A9}" srcOrd="5" destOrd="0" presId="urn:microsoft.com/office/officeart/2005/8/layout/orgChart1"/>
-    <dgm:cxn modelId="{BC8C084B-E149-4D01-B19E-97061CDC7B6A}" type="presParOf" srcId="{DB795D3E-D7CB-4092-9DB9-19A2BDA673A9}" destId="{AD32D02D-E559-4F47-9182-FB445ECC40D3}" srcOrd="0" destOrd="0" presId="urn:microsoft.com/office/officeart/2005/8/layout/orgChart1"/>
-    <dgm:cxn modelId="{17D9AD8D-AF97-4956-AC8E-5566EC2D1CDD}" type="presParOf" srcId="{AD32D02D-E559-4F47-9182-FB445ECC40D3}" destId="{0B12DC23-7A91-4894-8B3D-45777A80F8C0}" srcOrd="0" destOrd="0" presId="urn:microsoft.com/office/officeart/2005/8/layout/orgChart1"/>
-    <dgm:cxn modelId="{99DC0EE8-69EE-4FFC-8437-B3A0A1BE49D3}" type="presParOf" srcId="{AD32D02D-E559-4F47-9182-FB445ECC40D3}" destId="{74079B96-B523-4930-8541-05B80F44F7D4}" srcOrd="1" destOrd="0" presId="urn:microsoft.com/office/officeart/2005/8/layout/orgChart1"/>
-    <dgm:cxn modelId="{72778193-E37C-4D18-888A-5938CA54BE2C}" type="presParOf" srcId="{DB795D3E-D7CB-4092-9DB9-19A2BDA673A9}" destId="{02E89BCD-6002-442D-93E1-5C661356202A}" srcOrd="1" destOrd="0" presId="urn:microsoft.com/office/officeart/2005/8/layout/orgChart1"/>
-    <dgm:cxn modelId="{B07FB027-64FB-415C-9278-4B9991E9D83C}" type="presParOf" srcId="{DB795D3E-D7CB-4092-9DB9-19A2BDA673A9}" destId="{6A91FAF3-D800-40D8-81CF-FAD2E9485D73}" srcOrd="2" destOrd="0" presId="urn:microsoft.com/office/officeart/2005/8/layout/orgChart1"/>
-    <dgm:cxn modelId="{70362AEB-4250-4C41-A51C-5EC18EE66456}" type="presParOf" srcId="{FDADDA88-CBA1-4207-A2D7-5447940FD274}" destId="{1F588922-AB93-4374-8C18-6EB2EB307BEC}" srcOrd="6" destOrd="0" presId="urn:microsoft.com/office/officeart/2005/8/layout/orgChart1"/>
-    <dgm:cxn modelId="{35932CEE-810F-4B2A-AF7C-4ACCB6A39B5C}" type="presParOf" srcId="{FDADDA88-CBA1-4207-A2D7-5447940FD274}" destId="{279EB723-4F28-4BBD-954A-EE306B73AA05}" srcOrd="7" destOrd="0" presId="urn:microsoft.com/office/officeart/2005/8/layout/orgChart1"/>
-    <dgm:cxn modelId="{A33E6AAE-5510-4685-8893-909A3409888D}" type="presParOf" srcId="{279EB723-4F28-4BBD-954A-EE306B73AA05}" destId="{8C15ACF4-CF5D-4C8E-A299-54E69AA6535D}" srcOrd="0" destOrd="0" presId="urn:microsoft.com/office/officeart/2005/8/layout/orgChart1"/>
-    <dgm:cxn modelId="{7DD11EEE-437A-4CEF-85B2-046A3FFA88DF}" type="presParOf" srcId="{8C15ACF4-CF5D-4C8E-A299-54E69AA6535D}" destId="{5FFB5409-1065-4A4B-995F-33BB3D53A70F}" srcOrd="0" destOrd="0" presId="urn:microsoft.com/office/officeart/2005/8/layout/orgChart1"/>
-    <dgm:cxn modelId="{19041B17-683B-4B69-8066-61AB6A479D0B}" type="presParOf" srcId="{8C15ACF4-CF5D-4C8E-A299-54E69AA6535D}" destId="{C7DA2140-0937-4E25-9ACB-55DE4D3D7EAE}" srcOrd="1" destOrd="0" presId="urn:microsoft.com/office/officeart/2005/8/layout/orgChart1"/>
-    <dgm:cxn modelId="{4830EB51-D90D-47F5-B5A3-875FC963F9F5}" type="presParOf" srcId="{279EB723-4F28-4BBD-954A-EE306B73AA05}" destId="{4947A666-B4FD-4B6E-86A0-81A7467B900F}" srcOrd="1" destOrd="0" presId="urn:microsoft.com/office/officeart/2005/8/layout/orgChart1"/>
-    <dgm:cxn modelId="{7D718552-E3D8-4546-8B3A-BE7262ECED1C}" type="presParOf" srcId="{279EB723-4F28-4BBD-954A-EE306B73AA05}" destId="{B77255C9-B612-445A-9AF4-E272E8A9D48B}" srcOrd="2" destOrd="0" presId="urn:microsoft.com/office/officeart/2005/8/layout/orgChart1"/>
+    <dgm:cxn modelId="{C19B8B20-0DCE-4B7C-95F2-94033600D4E0}" type="presOf" srcId="{6F05756B-4998-4488-AD4F-94D1A8B349CB}" destId="{9E0B77EC-0CDB-4D06-A813-3F116C6EDEC8}" srcOrd="1" destOrd="0" presId="urn:microsoft.com/office/officeart/2005/8/layout/orgChart1"/>
+    <dgm:cxn modelId="{B017A023-82F5-465B-BDFC-4961840AD1FC}" type="presOf" srcId="{51F7DEB1-D993-4FAE-B719-1CE83BFA6B14}" destId="{263DBD2E-F7DF-4D10-AFE8-CB26F16FA2EF}" srcOrd="0" destOrd="0" presId="urn:microsoft.com/office/officeart/2005/8/layout/orgChart1"/>
+    <dgm:cxn modelId="{749C9927-4CEE-4482-8E22-D196A30645AA}" type="presOf" srcId="{08E3F2E9-E30F-4453-8686-D0772C549260}" destId="{04DBB558-5929-43C3-8E6F-34C5172ADE91}" srcOrd="0" destOrd="0" presId="urn:microsoft.com/office/officeart/2005/8/layout/orgChart1"/>
+    <dgm:cxn modelId="{E235132A-D9BE-43BD-A0BF-43CF2D982007}" type="presOf" srcId="{6B281323-F07E-48E8-9D0F-449E87F51EA2}" destId="{81F8EAF3-BEDC-4F69-BE39-E697F2E29EE6}" srcOrd="0" destOrd="0" presId="urn:microsoft.com/office/officeart/2005/8/layout/orgChart1"/>
+    <dgm:cxn modelId="{1948C530-2663-4431-AAFD-6517A42874D0}" type="presOf" srcId="{3FF440EB-5DEB-453A-848D-7565CA6F4F3B}" destId="{A9B54A11-E4F8-4785-B8E2-FA8556ABA5D1}" srcOrd="0" destOrd="0" presId="urn:microsoft.com/office/officeart/2005/8/layout/orgChart1"/>
+    <dgm:cxn modelId="{B3785D32-F685-4937-8CF5-0ED8FC205048}" type="presOf" srcId="{3BFCA5EA-2B2B-4771-BB7B-3967F1603E85}" destId="{C578123D-850A-4806-A2E9-F4274D80BE61}" srcOrd="0" destOrd="0" presId="urn:microsoft.com/office/officeart/2005/8/layout/orgChart1"/>
+    <dgm:cxn modelId="{28738633-B802-464D-836B-79670A319591}" type="presOf" srcId="{6F05756B-4998-4488-AD4F-94D1A8B349CB}" destId="{D7BEACEB-ADE4-4B2D-9264-790EC13204CC}" srcOrd="0" destOrd="0" presId="urn:microsoft.com/office/officeart/2005/8/layout/orgChart1"/>
+    <dgm:cxn modelId="{CD0A7C35-2D6B-4E28-A648-355AD056C0DC}" type="presOf" srcId="{BE3B7E53-7F19-45ED-A014-FB076AFA1E8B}" destId="{4DD6E633-B7CB-4C31-A5B6-341ADCBBAAFB}" srcOrd="1" destOrd="0" presId="urn:microsoft.com/office/officeart/2005/8/layout/orgChart1"/>
+    <dgm:cxn modelId="{A949FF36-7947-42AB-9BFC-C47949EB38A5}" type="presOf" srcId="{52E5AB80-14C0-40A2-A787-BED749BB2F89}" destId="{90112BD3-D777-4EF5-B3DC-A2EE173DF38D}" srcOrd="0" destOrd="0" presId="urn:microsoft.com/office/officeart/2005/8/layout/orgChart1"/>
+    <dgm:cxn modelId="{6796645D-E26C-420D-8086-11D988894AF8}" type="presOf" srcId="{EB0560BE-7114-4EC6-85E5-9064D40F7CF6}" destId="{84A8CEBD-91AF-46F1-80FA-3FB47F6EC67B}" srcOrd="1" destOrd="0" presId="urn:microsoft.com/office/officeart/2005/8/layout/orgChart1"/>
+    <dgm:cxn modelId="{0CBAF95D-C1A1-498B-8A1C-E87DA3267451}" srcId="{51F7DEB1-D993-4FAE-B719-1CE83BFA6B14}" destId="{8207BF78-A23D-4134-8C93-906493E8094E}" srcOrd="4" destOrd="0" parTransId="{577DB4E7-FAB7-4E20-9162-EC5F9C24A6AB}" sibTransId="{A7F3607E-FDF4-4FE2-A0C0-3A990AE6B26E}"/>
+    <dgm:cxn modelId="{8664CE5F-8E15-4B86-8B0B-79D3D063536A}" type="presOf" srcId="{A3DCB90A-559A-45CD-8700-E127C5DAC251}" destId="{A89D613F-CB3B-47F1-910C-DC9B7F0E4A76}" srcOrd="1" destOrd="0" presId="urn:microsoft.com/office/officeart/2005/8/layout/orgChart1"/>
+    <dgm:cxn modelId="{8D76A042-B648-462A-93BF-3142F49F84A8}" type="presOf" srcId="{BE3B7E53-7F19-45ED-A014-FB076AFA1E8B}" destId="{E757F838-8DEF-4C69-9F9D-92C813B4F476}" srcOrd="0" destOrd="0" presId="urn:microsoft.com/office/officeart/2005/8/layout/orgChart1"/>
+    <dgm:cxn modelId="{8303FC42-F14F-4FCB-A5E8-B309003ADB11}" type="presOf" srcId="{39762DC8-33BF-4C5A-8087-429A4D897806}" destId="{E3E5C517-6009-4203-A156-0E8FFF402890}" srcOrd="0" destOrd="0" presId="urn:microsoft.com/office/officeart/2005/8/layout/orgChart1"/>
+    <dgm:cxn modelId="{05436864-88D1-4B7C-A450-ACBEF60F8C02}" srcId="{51F7DEB1-D993-4FAE-B719-1CE83BFA6B14}" destId="{A3DCB90A-559A-45CD-8700-E127C5DAC251}" srcOrd="3" destOrd="0" parTransId="{3BFCA5EA-2B2B-4771-BB7B-3967F1603E85}" sibTransId="{A3F44A1C-00C1-4E40-8FD7-1209A69A81F7}"/>
+    <dgm:cxn modelId="{A24DDA75-40E1-455E-9094-FD1787DA5B05}" type="presOf" srcId="{79735B55-FB46-44DC-B751-9A3FE184A4F5}" destId="{9B3B9704-9A30-4B30-B6A9-4C3F7AF474EA}" srcOrd="0" destOrd="0" presId="urn:microsoft.com/office/officeart/2005/8/layout/orgChart1"/>
+    <dgm:cxn modelId="{0C12BB58-C1AE-46CE-9EBD-7D16DE347243}" type="presOf" srcId="{1912D08A-C8D1-4193-8C22-5E4C99AB7B35}" destId="{5234ECCE-C2D2-44E3-ACD1-6877E1DB818B}" srcOrd="0" destOrd="0" presId="urn:microsoft.com/office/officeart/2005/8/layout/orgChart1"/>
+    <dgm:cxn modelId="{ACDA0781-A67A-412C-9D2C-996AE1664E07}" srcId="{8207BF78-A23D-4134-8C93-906493E8094E}" destId="{08E3F2E9-E30F-4453-8686-D0772C549260}" srcOrd="1" destOrd="0" parTransId="{462E7EC6-CA45-465F-81F4-0F9E1393D9CE}" sibTransId="{93A16123-39B6-4244-8844-AAF5C45F3C33}"/>
+    <dgm:cxn modelId="{8D45BB83-460D-42ED-BB31-7EE4313BE29B}" type="presOf" srcId="{E8CCCB15-644E-4960-84AB-DB7C5BBA784A}" destId="{4C391E49-BDC9-4B9A-9421-12FBDC13921B}" srcOrd="0" destOrd="0" presId="urn:microsoft.com/office/officeart/2005/8/layout/orgChart1"/>
+    <dgm:cxn modelId="{B5059A84-884E-4384-8194-55DFC8CC16F0}" srcId="{51F7DEB1-D993-4FAE-B719-1CE83BFA6B14}" destId="{A94A6423-635E-47CE-BC22-AEF25667E6CB}" srcOrd="0" destOrd="0" parTransId="{52E5AB80-14C0-40A2-A787-BED749BB2F89}" sibTransId="{1A5B0F54-26EF-454E-A352-45604903E051}"/>
+    <dgm:cxn modelId="{29CEBB8F-14E6-4193-A622-32DF836FA218}" type="presOf" srcId="{A3DCB90A-559A-45CD-8700-E127C5DAC251}" destId="{3B97B1E9-DCDC-4068-B96A-B564626C065C}" srcOrd="0" destOrd="0" presId="urn:microsoft.com/office/officeart/2005/8/layout/orgChart1"/>
+    <dgm:cxn modelId="{68AF4691-7783-41AF-918A-D53B4B60E231}" srcId="{51F7DEB1-D993-4FAE-B719-1CE83BFA6B14}" destId="{6B281323-F07E-48E8-9D0F-449E87F51EA2}" srcOrd="1" destOrd="0" parTransId="{F4258339-32FA-4431-9CDE-6AEE3BE67990}" sibTransId="{98B41C8A-198A-46BB-AECC-1E54CBBCE9F3}"/>
+    <dgm:cxn modelId="{B6A3A394-CD71-4686-8EAB-12C2D8B42BF8}" type="presOf" srcId="{A94A6423-635E-47CE-BC22-AEF25667E6CB}" destId="{24F8FC1C-DBE0-4B14-8CDD-669A83A450E5}" srcOrd="1" destOrd="0" presId="urn:microsoft.com/office/officeart/2005/8/layout/orgChart1"/>
+    <dgm:cxn modelId="{4CE01295-47C5-4EB0-B05B-6CD1E5BD17E3}" type="presOf" srcId="{08E3F2E9-E30F-4453-8686-D0772C549260}" destId="{C347071B-7D07-4AAC-988B-8F27CB02053E}" srcOrd="1" destOrd="0" presId="urn:microsoft.com/office/officeart/2005/8/layout/orgChart1"/>
+    <dgm:cxn modelId="{786DCB96-61F3-49AD-8833-073CFA582AF5}" type="presOf" srcId="{EB0560BE-7114-4EC6-85E5-9064D40F7CF6}" destId="{00DBBCB5-3A9D-4232-B041-987A45291CD1}" srcOrd="0" destOrd="0" presId="urn:microsoft.com/office/officeart/2005/8/layout/orgChart1"/>
+    <dgm:cxn modelId="{18CB1298-DF00-4537-B12F-82D867F2608F}" type="presOf" srcId="{6B281323-F07E-48E8-9D0F-449E87F51EA2}" destId="{417EAC6B-33EF-41C9-A419-5C5C9D326BED}" srcOrd="1" destOrd="0" presId="urn:microsoft.com/office/officeart/2005/8/layout/orgChart1"/>
+    <dgm:cxn modelId="{AD4A68A1-F884-45E7-A89A-46CDAE11394A}" srcId="{8207BF78-A23D-4134-8C93-906493E8094E}" destId="{EB0560BE-7114-4EC6-85E5-9064D40F7CF6}" srcOrd="2" destOrd="0" parTransId="{690EA14B-097A-41C7-95BF-B984E236CC55}" sibTransId="{7549F8F5-5FEF-47B3-AD1D-889EF9AB68EA}"/>
+    <dgm:cxn modelId="{87BC35A3-BCA5-4604-865D-AD19BF5B89BA}" srcId="{51F7DEB1-D993-4FAE-B719-1CE83BFA6B14}" destId="{FC7122C6-1067-4AD3-9AB3-F9A113460519}" srcOrd="2" destOrd="0" parTransId="{1912D08A-C8D1-4193-8C22-5E4C99AB7B35}" sibTransId="{BC75BD85-282A-468F-906F-33D453E3B1B3}"/>
+    <dgm:cxn modelId="{F6A225AA-6931-4029-BBC7-8C799C7B4AAB}" type="presOf" srcId="{51F7DEB1-D993-4FAE-B719-1CE83BFA6B14}" destId="{66E0D781-17F4-4561-AA53-F284D13720F6}" srcOrd="1" destOrd="0" presId="urn:microsoft.com/office/officeart/2005/8/layout/orgChart1"/>
+    <dgm:cxn modelId="{3B60D0AA-FC4B-4D17-A469-8016A416242A}" type="presOf" srcId="{1693AFCE-3144-4315-9BC3-C140FDEA5902}" destId="{FF1E0416-B2FE-4B75-B3E1-3B254C296A53}" srcOrd="0" destOrd="0" presId="urn:microsoft.com/office/officeart/2005/8/layout/orgChart1"/>
+    <dgm:cxn modelId="{2CB517AD-4712-44EE-BE4D-7ABA73AF9135}" type="presOf" srcId="{F4258339-32FA-4431-9CDE-6AEE3BE67990}" destId="{95AD6343-8507-408A-8E4C-2C2990D09C9D}" srcOrd="0" destOrd="0" presId="urn:microsoft.com/office/officeart/2005/8/layout/orgChart1"/>
+    <dgm:cxn modelId="{0ABF40AE-75C1-4098-8B20-677ACAB17927}" srcId="{8207BF78-A23D-4134-8C93-906493E8094E}" destId="{BE3B7E53-7F19-45ED-A014-FB076AFA1E8B}" srcOrd="3" destOrd="0" parTransId="{79735B55-FB46-44DC-B751-9A3FE184A4F5}" sibTransId="{F42634D2-A7DD-4E5D-8285-F4D3010421A9}"/>
+    <dgm:cxn modelId="{801A69B0-DE93-4D25-A3C6-4083FB651E6B}" srcId="{1693AFCE-3144-4315-9BC3-C140FDEA5902}" destId="{51F7DEB1-D993-4FAE-B719-1CE83BFA6B14}" srcOrd="0" destOrd="0" parTransId="{D4AD6461-BCD7-4811-91FA-0FCD837205A4}" sibTransId="{3FD07292-CCFB-46F1-AB1C-B31166D172F3}"/>
+    <dgm:cxn modelId="{C531B9B4-55AB-4D75-AE22-320C3035397A}" type="presOf" srcId="{8207BF78-A23D-4134-8C93-906493E8094E}" destId="{53C89DE6-8C93-4BF4-811C-072DC595E574}" srcOrd="1" destOrd="0" presId="urn:microsoft.com/office/officeart/2005/8/layout/orgChart1"/>
+    <dgm:cxn modelId="{9F34FEBA-8FBB-49CA-A397-07660436ECB7}" srcId="{8207BF78-A23D-4134-8C93-906493E8094E}" destId="{6F05756B-4998-4488-AD4F-94D1A8B349CB}" srcOrd="4" destOrd="0" parTransId="{3FF440EB-5DEB-453A-848D-7565CA6F4F3B}" sibTransId="{7C4CF2E1-E5A5-43BD-AF90-DB0E7DB05E01}"/>
+    <dgm:cxn modelId="{D78102C0-E46F-413C-9739-93D7DCB03F41}" type="presOf" srcId="{690EA14B-097A-41C7-95BF-B984E236CC55}" destId="{60DC4AB0-034B-4566-865C-6FAFC9BA8169}" srcOrd="0" destOrd="0" presId="urn:microsoft.com/office/officeart/2005/8/layout/orgChart1"/>
+    <dgm:cxn modelId="{634FA4C4-7721-4220-8B3A-AF8B055E0468}" srcId="{8207BF78-A23D-4134-8C93-906493E8094E}" destId="{E8CCCB15-644E-4960-84AB-DB7C5BBA784A}" srcOrd="0" destOrd="0" parTransId="{39762DC8-33BF-4C5A-8087-429A4D897806}" sibTransId="{AAFE1019-B39A-4AEF-97F3-690EDE3FEE6C}"/>
+    <dgm:cxn modelId="{586B41CD-6EF9-4702-A30C-DEBFC9257F31}" type="presOf" srcId="{FC7122C6-1067-4AD3-9AB3-F9A113460519}" destId="{D07CAFDA-948F-4A80-8B4B-7D647C3534AD}" srcOrd="0" destOrd="0" presId="urn:microsoft.com/office/officeart/2005/8/layout/orgChart1"/>
+    <dgm:cxn modelId="{0816E9CD-FE3A-4A35-BFEF-4A8E02033E4E}" type="presOf" srcId="{577DB4E7-FAB7-4E20-9162-EC5F9C24A6AB}" destId="{B78A42F2-C618-4FF5-83D3-166FE278D965}" srcOrd="0" destOrd="0" presId="urn:microsoft.com/office/officeart/2005/8/layout/orgChart1"/>
+    <dgm:cxn modelId="{2E75CAD9-F2F3-40B1-BC3E-44C953C51B63}" type="presOf" srcId="{462E7EC6-CA45-465F-81F4-0F9E1393D9CE}" destId="{39DE103E-CE50-4AFE-9525-6CA58A47EE77}" srcOrd="0" destOrd="0" presId="urn:microsoft.com/office/officeart/2005/8/layout/orgChart1"/>
+    <dgm:cxn modelId="{1CBE2FEC-60D5-47F5-894E-79A21F5D1C87}" type="presOf" srcId="{8207BF78-A23D-4134-8C93-906493E8094E}" destId="{8E08E8BE-0386-457C-BA55-587C15F0BC54}" srcOrd="0" destOrd="0" presId="urn:microsoft.com/office/officeart/2005/8/layout/orgChart1"/>
+    <dgm:cxn modelId="{B8C50FF7-4A2E-49F1-9BFE-8950EA671FA3}" type="presOf" srcId="{E8CCCB15-644E-4960-84AB-DB7C5BBA784A}" destId="{C3FA32FB-EFFD-4EBE-88F6-272A9DF9D94D}" srcOrd="1" destOrd="0" presId="urn:microsoft.com/office/officeart/2005/8/layout/orgChart1"/>
+    <dgm:cxn modelId="{550A86F7-F319-4AE1-B533-F15560AAF56F}" type="presOf" srcId="{FC7122C6-1067-4AD3-9AB3-F9A113460519}" destId="{E46D0D89-54A3-4822-A476-B73FCBF77796}" srcOrd="1" destOrd="0" presId="urn:microsoft.com/office/officeart/2005/8/layout/orgChart1"/>
+    <dgm:cxn modelId="{90F525FF-19E2-4AEB-B0D2-57E733B10F1C}" type="presOf" srcId="{A94A6423-635E-47CE-BC22-AEF25667E6CB}" destId="{8AABB217-B1F1-434A-AAF6-D7C04EACBEDC}" srcOrd="0" destOrd="0" presId="urn:microsoft.com/office/officeart/2005/8/layout/orgChart1"/>
+    <dgm:cxn modelId="{2F02AC0C-6F0B-465B-ABBE-3255AAE88153}" type="presParOf" srcId="{FF1E0416-B2FE-4B75-B3E1-3B254C296A53}" destId="{FECAFE41-6479-4DE6-9593-C85B75A239E6}" srcOrd="0" destOrd="0" presId="urn:microsoft.com/office/officeart/2005/8/layout/orgChart1"/>
+    <dgm:cxn modelId="{470BC15E-45AE-455B-A166-1A1BF2C1B3BE}" type="presParOf" srcId="{FECAFE41-6479-4DE6-9593-C85B75A239E6}" destId="{9E1B27E3-12C6-4984-969E-7A5D6D82F6BF}" srcOrd="0" destOrd="0" presId="urn:microsoft.com/office/officeart/2005/8/layout/orgChart1"/>
+    <dgm:cxn modelId="{5D9416B6-243C-4738-A505-D9B93F20935B}" type="presParOf" srcId="{9E1B27E3-12C6-4984-969E-7A5D6D82F6BF}" destId="{263DBD2E-F7DF-4D10-AFE8-CB26F16FA2EF}" srcOrd="0" destOrd="0" presId="urn:microsoft.com/office/officeart/2005/8/layout/orgChart1"/>
+    <dgm:cxn modelId="{673CA769-331C-41B5-A85B-FC1B6E5AFBF7}" type="presParOf" srcId="{9E1B27E3-12C6-4984-969E-7A5D6D82F6BF}" destId="{66E0D781-17F4-4561-AA53-F284D13720F6}" srcOrd="1" destOrd="0" presId="urn:microsoft.com/office/officeart/2005/8/layout/orgChart1"/>
+    <dgm:cxn modelId="{1E251EAF-1201-446A-A945-5C5449E2B35B}" type="presParOf" srcId="{FECAFE41-6479-4DE6-9593-C85B75A239E6}" destId="{F54D590C-B8EA-467D-9709-D50FDEE5E85C}" srcOrd="1" destOrd="0" presId="urn:microsoft.com/office/officeart/2005/8/layout/orgChart1"/>
+    <dgm:cxn modelId="{AE78152B-4289-4617-AB72-C4EEC0CEFC89}" type="presParOf" srcId="{F54D590C-B8EA-467D-9709-D50FDEE5E85C}" destId="{B78A42F2-C618-4FF5-83D3-166FE278D965}" srcOrd="0" destOrd="0" presId="urn:microsoft.com/office/officeart/2005/8/layout/orgChart1"/>
+    <dgm:cxn modelId="{AB68F914-17C1-484B-B939-FEC967BEDC2C}" type="presParOf" srcId="{F54D590C-B8EA-467D-9709-D50FDEE5E85C}" destId="{F182F5EB-792B-4E1C-945F-57F2B181C56F}" srcOrd="1" destOrd="0" presId="urn:microsoft.com/office/officeart/2005/8/layout/orgChart1"/>
+    <dgm:cxn modelId="{4C14B1B7-6E86-4B39-80B6-C5C1DF69550D}" type="presParOf" srcId="{F182F5EB-792B-4E1C-945F-57F2B181C56F}" destId="{892AE019-3CD5-44BA-95A1-4A44610FF458}" srcOrd="0" destOrd="0" presId="urn:microsoft.com/office/officeart/2005/8/layout/orgChart1"/>
+    <dgm:cxn modelId="{275839D3-DD94-4C21-8F5A-9E2AD889FECF}" type="presParOf" srcId="{892AE019-3CD5-44BA-95A1-4A44610FF458}" destId="{8E08E8BE-0386-457C-BA55-587C15F0BC54}" srcOrd="0" destOrd="0" presId="urn:microsoft.com/office/officeart/2005/8/layout/orgChart1"/>
+    <dgm:cxn modelId="{C297E19F-D3D0-44EC-8B5A-4616D74F6FFE}" type="presParOf" srcId="{892AE019-3CD5-44BA-95A1-4A44610FF458}" destId="{53C89DE6-8C93-4BF4-811C-072DC595E574}" srcOrd="1" destOrd="0" presId="urn:microsoft.com/office/officeart/2005/8/layout/orgChart1"/>
+    <dgm:cxn modelId="{A39DDB72-E1A5-4A97-B69B-35746D47ADE0}" type="presParOf" srcId="{F182F5EB-792B-4E1C-945F-57F2B181C56F}" destId="{D431D1EE-B9F8-4A37-B161-71D11E9D8ED7}" srcOrd="1" destOrd="0" presId="urn:microsoft.com/office/officeart/2005/8/layout/orgChart1"/>
+    <dgm:cxn modelId="{EB643C74-F0BB-401B-A018-72D2BD7D5976}" type="presParOf" srcId="{D431D1EE-B9F8-4A37-B161-71D11E9D8ED7}" destId="{E3E5C517-6009-4203-A156-0E8FFF402890}" srcOrd="0" destOrd="0" presId="urn:microsoft.com/office/officeart/2005/8/layout/orgChart1"/>
+    <dgm:cxn modelId="{1EB739EA-5939-4E46-B712-AE864D1FF1E0}" type="presParOf" srcId="{D431D1EE-B9F8-4A37-B161-71D11E9D8ED7}" destId="{FD02BAD9-BCA4-4DE3-9018-3C5E107D2433}" srcOrd="1" destOrd="0" presId="urn:microsoft.com/office/officeart/2005/8/layout/orgChart1"/>
+    <dgm:cxn modelId="{93205742-B9AC-4A9F-9723-79A5791C3313}" type="presParOf" srcId="{FD02BAD9-BCA4-4DE3-9018-3C5E107D2433}" destId="{443CD5CD-B478-4CFF-B322-EAE07D6B52A5}" srcOrd="0" destOrd="0" presId="urn:microsoft.com/office/officeart/2005/8/layout/orgChart1"/>
+    <dgm:cxn modelId="{C8A5E30F-4D17-4050-BB20-4AB7BB9A2F6F}" type="presParOf" srcId="{443CD5CD-B478-4CFF-B322-EAE07D6B52A5}" destId="{4C391E49-BDC9-4B9A-9421-12FBDC13921B}" srcOrd="0" destOrd="0" presId="urn:microsoft.com/office/officeart/2005/8/layout/orgChart1"/>
+    <dgm:cxn modelId="{AC648310-0607-4904-BCE6-5CD756E5D802}" type="presParOf" srcId="{443CD5CD-B478-4CFF-B322-EAE07D6B52A5}" destId="{C3FA32FB-EFFD-4EBE-88F6-272A9DF9D94D}" srcOrd="1" destOrd="0" presId="urn:microsoft.com/office/officeart/2005/8/layout/orgChart1"/>
+    <dgm:cxn modelId="{D6BEB941-2582-47DD-B402-63B099250FEB}" type="presParOf" srcId="{FD02BAD9-BCA4-4DE3-9018-3C5E107D2433}" destId="{B7DA3388-3A34-4D57-AF9D-A901D0A15A48}" srcOrd="1" destOrd="0" presId="urn:microsoft.com/office/officeart/2005/8/layout/orgChart1"/>
+    <dgm:cxn modelId="{E0AB5831-E01A-48A1-8190-0741510CA95B}" type="presParOf" srcId="{FD02BAD9-BCA4-4DE3-9018-3C5E107D2433}" destId="{B279DCA5-8B60-4C0F-915E-D378C909A571}" srcOrd="2" destOrd="0" presId="urn:microsoft.com/office/officeart/2005/8/layout/orgChart1"/>
+    <dgm:cxn modelId="{D6B0263B-0209-47DE-BF4C-04F1236F9E59}" type="presParOf" srcId="{D431D1EE-B9F8-4A37-B161-71D11E9D8ED7}" destId="{39DE103E-CE50-4AFE-9525-6CA58A47EE77}" srcOrd="2" destOrd="0" presId="urn:microsoft.com/office/officeart/2005/8/layout/orgChart1"/>
+    <dgm:cxn modelId="{D871253F-C1C0-449C-9C2A-6C0B0C1470D4}" type="presParOf" srcId="{D431D1EE-B9F8-4A37-B161-71D11E9D8ED7}" destId="{67E5A87B-1032-46C5-81D9-71A1271E3681}" srcOrd="3" destOrd="0" presId="urn:microsoft.com/office/officeart/2005/8/layout/orgChart1"/>
+    <dgm:cxn modelId="{28CDF7DB-E30E-474C-8C30-6FBF44439104}" type="presParOf" srcId="{67E5A87B-1032-46C5-81D9-71A1271E3681}" destId="{17C04C0F-A5F5-45EE-90C1-EA32EDA8F48E}" srcOrd="0" destOrd="0" presId="urn:microsoft.com/office/officeart/2005/8/layout/orgChart1"/>
+    <dgm:cxn modelId="{54A26A2A-4F1F-4DF0-88E9-8859B2884C4C}" type="presParOf" srcId="{17C04C0F-A5F5-45EE-90C1-EA32EDA8F48E}" destId="{04DBB558-5929-43C3-8E6F-34C5172ADE91}" srcOrd="0" destOrd="0" presId="urn:microsoft.com/office/officeart/2005/8/layout/orgChart1"/>
+    <dgm:cxn modelId="{7E9FAF4D-0510-4474-95D8-B4F4F50CBC1A}" type="presParOf" srcId="{17C04C0F-A5F5-45EE-90C1-EA32EDA8F48E}" destId="{C347071B-7D07-4AAC-988B-8F27CB02053E}" srcOrd="1" destOrd="0" presId="urn:microsoft.com/office/officeart/2005/8/layout/orgChart1"/>
+    <dgm:cxn modelId="{9D82DC17-3B7A-47E4-8F14-E31A110386EF}" type="presParOf" srcId="{67E5A87B-1032-46C5-81D9-71A1271E3681}" destId="{B194F4AD-237A-44AB-840E-E15CF4A7709D}" srcOrd="1" destOrd="0" presId="urn:microsoft.com/office/officeart/2005/8/layout/orgChart1"/>
+    <dgm:cxn modelId="{C4A958C2-DF80-4541-8107-CCBBF2AB7319}" type="presParOf" srcId="{67E5A87B-1032-46C5-81D9-71A1271E3681}" destId="{D83780E0-DB8C-4E96-B674-AB491A31CCFA}" srcOrd="2" destOrd="0" presId="urn:microsoft.com/office/officeart/2005/8/layout/orgChart1"/>
+    <dgm:cxn modelId="{CA57232D-82AE-40A6-B865-9A0A755D962C}" type="presParOf" srcId="{F182F5EB-792B-4E1C-945F-57F2B181C56F}" destId="{1BF91C87-194A-4678-859B-674FF097B0AC}" srcOrd="2" destOrd="0" presId="urn:microsoft.com/office/officeart/2005/8/layout/orgChart1"/>
+    <dgm:cxn modelId="{5CFD74A9-631A-4934-86CD-5C9F49EFD131}" type="presParOf" srcId="{1BF91C87-194A-4678-859B-674FF097B0AC}" destId="{60DC4AB0-034B-4566-865C-6FAFC9BA8169}" srcOrd="0" destOrd="0" presId="urn:microsoft.com/office/officeart/2005/8/layout/orgChart1"/>
+    <dgm:cxn modelId="{ACA665F1-3EAD-4752-BE80-CFEC16278610}" type="presParOf" srcId="{1BF91C87-194A-4678-859B-674FF097B0AC}" destId="{2783566F-B715-4BAD-9169-CEC3EA159ED3}" srcOrd="1" destOrd="0" presId="urn:microsoft.com/office/officeart/2005/8/layout/orgChart1"/>
+    <dgm:cxn modelId="{66F6A837-809E-405B-BA06-6D75FE314D6D}" type="presParOf" srcId="{2783566F-B715-4BAD-9169-CEC3EA159ED3}" destId="{03743285-78BC-44FB-9C2A-0485C91E8D46}" srcOrd="0" destOrd="0" presId="urn:microsoft.com/office/officeart/2005/8/layout/orgChart1"/>
+    <dgm:cxn modelId="{915BC1C5-D07F-4BAD-ACFD-B3519CD2B0FA}" type="presParOf" srcId="{03743285-78BC-44FB-9C2A-0485C91E8D46}" destId="{00DBBCB5-3A9D-4232-B041-987A45291CD1}" srcOrd="0" destOrd="0" presId="urn:microsoft.com/office/officeart/2005/8/layout/orgChart1"/>
+    <dgm:cxn modelId="{55B28129-9F44-470F-9F54-BB57A7E92C08}" type="presParOf" srcId="{03743285-78BC-44FB-9C2A-0485C91E8D46}" destId="{84A8CEBD-91AF-46F1-80FA-3FB47F6EC67B}" srcOrd="1" destOrd="0" presId="urn:microsoft.com/office/officeart/2005/8/layout/orgChart1"/>
+    <dgm:cxn modelId="{7C6CF0CE-71BA-495F-9E2D-3464E41D6381}" type="presParOf" srcId="{2783566F-B715-4BAD-9169-CEC3EA159ED3}" destId="{B21EAFCD-AC5F-4AAB-B8CA-14C999F9B771}" srcOrd="1" destOrd="0" presId="urn:microsoft.com/office/officeart/2005/8/layout/orgChart1"/>
+    <dgm:cxn modelId="{8DEBAC90-33E0-4A11-80F3-F95CA56F97A4}" type="presParOf" srcId="{2783566F-B715-4BAD-9169-CEC3EA159ED3}" destId="{A1CA8302-3CB6-442F-85D9-D799941E58AB}" srcOrd="2" destOrd="0" presId="urn:microsoft.com/office/officeart/2005/8/layout/orgChart1"/>
+    <dgm:cxn modelId="{50EE0B73-8520-446D-81EE-96AEABE560B7}" type="presParOf" srcId="{1BF91C87-194A-4678-859B-674FF097B0AC}" destId="{9B3B9704-9A30-4B30-B6A9-4C3F7AF474EA}" srcOrd="2" destOrd="0" presId="urn:microsoft.com/office/officeart/2005/8/layout/orgChart1"/>
+    <dgm:cxn modelId="{57F2CBA6-479A-49BC-8E8D-C52D3BC41697}" type="presParOf" srcId="{1BF91C87-194A-4678-859B-674FF097B0AC}" destId="{6FD03606-8477-4C11-B03A-F71CABFCF8D7}" srcOrd="3" destOrd="0" presId="urn:microsoft.com/office/officeart/2005/8/layout/orgChart1"/>
+    <dgm:cxn modelId="{FEEDCB83-7FA4-4403-BD30-74542914D9D9}" type="presParOf" srcId="{6FD03606-8477-4C11-B03A-F71CABFCF8D7}" destId="{C9CEF646-CDBD-4824-9B2C-B3DF35369942}" srcOrd="0" destOrd="0" presId="urn:microsoft.com/office/officeart/2005/8/layout/orgChart1"/>
+    <dgm:cxn modelId="{CDC03120-AE27-4093-9543-8D130AC467FB}" type="presParOf" srcId="{C9CEF646-CDBD-4824-9B2C-B3DF35369942}" destId="{E757F838-8DEF-4C69-9F9D-92C813B4F476}" srcOrd="0" destOrd="0" presId="urn:microsoft.com/office/officeart/2005/8/layout/orgChart1"/>
+    <dgm:cxn modelId="{3AFB8E56-5AC8-462E-9F86-C9FAA5C4123D}" type="presParOf" srcId="{C9CEF646-CDBD-4824-9B2C-B3DF35369942}" destId="{4DD6E633-B7CB-4C31-A5B6-341ADCBBAAFB}" srcOrd="1" destOrd="0" presId="urn:microsoft.com/office/officeart/2005/8/layout/orgChart1"/>
+    <dgm:cxn modelId="{08D7E196-E8AF-4E09-80E2-B0DD464DECBC}" type="presParOf" srcId="{6FD03606-8477-4C11-B03A-F71CABFCF8D7}" destId="{60195CA3-9DB3-4826-9855-10080DF516D9}" srcOrd="1" destOrd="0" presId="urn:microsoft.com/office/officeart/2005/8/layout/orgChart1"/>
+    <dgm:cxn modelId="{6B047757-8D86-4813-9E9D-700BB48A8F94}" type="presParOf" srcId="{6FD03606-8477-4C11-B03A-F71CABFCF8D7}" destId="{4A718CAF-4901-4E04-AD4C-55FAC70D6787}" srcOrd="2" destOrd="0" presId="urn:microsoft.com/office/officeart/2005/8/layout/orgChart1"/>
+    <dgm:cxn modelId="{C59BAC3C-53A2-40ED-9945-63A007DF47DE}" type="presParOf" srcId="{1BF91C87-194A-4678-859B-674FF097B0AC}" destId="{A9B54A11-E4F8-4785-B8E2-FA8556ABA5D1}" srcOrd="4" destOrd="0" presId="urn:microsoft.com/office/officeart/2005/8/layout/orgChart1"/>
+    <dgm:cxn modelId="{9F3F54F9-8EDA-4B3A-9B0C-2DD62931E64F}" type="presParOf" srcId="{1BF91C87-194A-4678-859B-674FF097B0AC}" destId="{5BA9F837-93E7-4E1E-9785-A136310DEAE8}" srcOrd="5" destOrd="0" presId="urn:microsoft.com/office/officeart/2005/8/layout/orgChart1"/>
+    <dgm:cxn modelId="{377290A2-6FDE-4739-9CDE-DC1621C3AC4D}" type="presParOf" srcId="{5BA9F837-93E7-4E1E-9785-A136310DEAE8}" destId="{9C00D388-557D-44D2-AA4D-F0CDE6C83032}" srcOrd="0" destOrd="0" presId="urn:microsoft.com/office/officeart/2005/8/layout/orgChart1"/>
+    <dgm:cxn modelId="{ABDFD043-D63B-49B6-8D82-86783075C9F2}" type="presParOf" srcId="{9C00D388-557D-44D2-AA4D-F0CDE6C83032}" destId="{D7BEACEB-ADE4-4B2D-9264-790EC13204CC}" srcOrd="0" destOrd="0" presId="urn:microsoft.com/office/officeart/2005/8/layout/orgChart1"/>
+    <dgm:cxn modelId="{62B11A9A-BC98-4E07-8459-CE2062DB717F}" type="presParOf" srcId="{9C00D388-557D-44D2-AA4D-F0CDE6C83032}" destId="{9E0B77EC-0CDB-4D06-A813-3F116C6EDEC8}" srcOrd="1" destOrd="0" presId="urn:microsoft.com/office/officeart/2005/8/layout/orgChart1"/>
+    <dgm:cxn modelId="{F230461A-A034-4784-8B80-08B20321A1B6}" type="presParOf" srcId="{5BA9F837-93E7-4E1E-9785-A136310DEAE8}" destId="{0040A60C-765B-44B7-991D-91EDDDA8DCCB}" srcOrd="1" destOrd="0" presId="urn:microsoft.com/office/officeart/2005/8/layout/orgChart1"/>
+    <dgm:cxn modelId="{5B3EBB05-E815-4487-9D18-A4E23E23739B}" type="presParOf" srcId="{5BA9F837-93E7-4E1E-9785-A136310DEAE8}" destId="{BD9A81B8-6A85-4E7D-80E1-15E95507E4A5}" srcOrd="2" destOrd="0" presId="urn:microsoft.com/office/officeart/2005/8/layout/orgChart1"/>
+    <dgm:cxn modelId="{367B1834-A088-41FD-BE2C-CC18CAFE71F1}" type="presParOf" srcId="{FECAFE41-6479-4DE6-9593-C85B75A239E6}" destId="{4D96B6A7-7CFD-4F3F-B3BF-8A6D6CEE9E63}" srcOrd="2" destOrd="0" presId="urn:microsoft.com/office/officeart/2005/8/layout/orgChart1"/>
+    <dgm:cxn modelId="{A91ED8BC-7488-448C-BEA4-08EBFC060C1B}" type="presParOf" srcId="{4D96B6A7-7CFD-4F3F-B3BF-8A6D6CEE9E63}" destId="{90112BD3-D777-4EF5-B3DC-A2EE173DF38D}" srcOrd="0" destOrd="0" presId="urn:microsoft.com/office/officeart/2005/8/layout/orgChart1"/>
+    <dgm:cxn modelId="{EE68B82F-8615-41F5-94DC-6C1553B90732}" type="presParOf" srcId="{4D96B6A7-7CFD-4F3F-B3BF-8A6D6CEE9E63}" destId="{E5C15454-AF52-4C51-A7C5-0657F4479705}" srcOrd="1" destOrd="0" presId="urn:microsoft.com/office/officeart/2005/8/layout/orgChart1"/>
+    <dgm:cxn modelId="{81E77A11-B09C-44E2-BB80-6B1243C97905}" type="presParOf" srcId="{E5C15454-AF52-4C51-A7C5-0657F4479705}" destId="{CA00AFC0-611D-4669-98DE-D687C99481A2}" srcOrd="0" destOrd="0" presId="urn:microsoft.com/office/officeart/2005/8/layout/orgChart1"/>
+    <dgm:cxn modelId="{577ED9A1-4591-4217-AF39-9C7F66473F82}" type="presParOf" srcId="{CA00AFC0-611D-4669-98DE-D687C99481A2}" destId="{8AABB217-B1F1-434A-AAF6-D7C04EACBEDC}" srcOrd="0" destOrd="0" presId="urn:microsoft.com/office/officeart/2005/8/layout/orgChart1"/>
+    <dgm:cxn modelId="{EAA4AB27-F692-4BA9-83BE-A8732EF6BB5C}" type="presParOf" srcId="{CA00AFC0-611D-4669-98DE-D687C99481A2}" destId="{24F8FC1C-DBE0-4B14-8CDD-669A83A450E5}" srcOrd="1" destOrd="0" presId="urn:microsoft.com/office/officeart/2005/8/layout/orgChart1"/>
+    <dgm:cxn modelId="{870D3855-947A-4D2B-A2A0-69C4A325B306}" type="presParOf" srcId="{E5C15454-AF52-4C51-A7C5-0657F4479705}" destId="{2CACF973-DC88-45F1-9348-731D56D2B766}" srcOrd="1" destOrd="0" presId="urn:microsoft.com/office/officeart/2005/8/layout/orgChart1"/>
+    <dgm:cxn modelId="{35A74EE0-91FC-447B-A935-28ABBF42181F}" type="presParOf" srcId="{E5C15454-AF52-4C51-A7C5-0657F4479705}" destId="{113188B0-EAFA-4B18-B0CC-7C50752DB1A8}" srcOrd="2" destOrd="0" presId="urn:microsoft.com/office/officeart/2005/8/layout/orgChart1"/>
+    <dgm:cxn modelId="{E1A0B04E-E234-41F5-8C4A-514FCAA988FA}" type="presParOf" srcId="{4D96B6A7-7CFD-4F3F-B3BF-8A6D6CEE9E63}" destId="{95AD6343-8507-408A-8E4C-2C2990D09C9D}" srcOrd="2" destOrd="0" presId="urn:microsoft.com/office/officeart/2005/8/layout/orgChart1"/>
+    <dgm:cxn modelId="{8B059842-03EE-4C4C-970E-A55BD86CDA4D}" type="presParOf" srcId="{4D96B6A7-7CFD-4F3F-B3BF-8A6D6CEE9E63}" destId="{FFCDDC3E-D449-4BF3-BF77-5923AA8528D5}" srcOrd="3" destOrd="0" presId="urn:microsoft.com/office/officeart/2005/8/layout/orgChart1"/>
+    <dgm:cxn modelId="{4C999044-A307-4557-BF5E-087F13AD7355}" type="presParOf" srcId="{FFCDDC3E-D449-4BF3-BF77-5923AA8528D5}" destId="{989D3090-8626-47E7-B061-628B98B7AA2C}" srcOrd="0" destOrd="0" presId="urn:microsoft.com/office/officeart/2005/8/layout/orgChart1"/>
+    <dgm:cxn modelId="{52FB8B58-618B-4D01-B762-08F7CC9F7CC5}" type="presParOf" srcId="{989D3090-8626-47E7-B061-628B98B7AA2C}" destId="{81F8EAF3-BEDC-4F69-BE39-E697F2E29EE6}" srcOrd="0" destOrd="0" presId="urn:microsoft.com/office/officeart/2005/8/layout/orgChart1"/>
+    <dgm:cxn modelId="{ADCB1808-7405-4A6E-89A7-A203C4E1D5EA}" type="presParOf" srcId="{989D3090-8626-47E7-B061-628B98B7AA2C}" destId="{417EAC6B-33EF-41C9-A419-5C5C9D326BED}" srcOrd="1" destOrd="0" presId="urn:microsoft.com/office/officeart/2005/8/layout/orgChart1"/>
+    <dgm:cxn modelId="{05CF6E6E-9CBA-4284-8A5C-00AA2AC60F61}" type="presParOf" srcId="{FFCDDC3E-D449-4BF3-BF77-5923AA8528D5}" destId="{AF7F74E3-0EAB-44AA-BD60-C04A539A6422}" srcOrd="1" destOrd="0" presId="urn:microsoft.com/office/officeart/2005/8/layout/orgChart1"/>
+    <dgm:cxn modelId="{B0210DE9-BCA7-4467-8F63-D6D547999782}" type="presParOf" srcId="{FFCDDC3E-D449-4BF3-BF77-5923AA8528D5}" destId="{6F151BBD-9916-4974-92F9-441835111E78}" srcOrd="2" destOrd="0" presId="urn:microsoft.com/office/officeart/2005/8/layout/orgChart1"/>
+    <dgm:cxn modelId="{13C2D027-0092-403A-A3D0-EF18973AB771}" type="presParOf" srcId="{4D96B6A7-7CFD-4F3F-B3BF-8A6D6CEE9E63}" destId="{5234ECCE-C2D2-44E3-ACD1-6877E1DB818B}" srcOrd="4" destOrd="0" presId="urn:microsoft.com/office/officeart/2005/8/layout/orgChart1"/>
+    <dgm:cxn modelId="{56D3AE1C-A767-4665-BE00-C477767DE5B1}" type="presParOf" srcId="{4D96B6A7-7CFD-4F3F-B3BF-8A6D6CEE9E63}" destId="{FC661AF3-096C-472A-8D88-D537209C8471}" srcOrd="5" destOrd="0" presId="urn:microsoft.com/office/officeart/2005/8/layout/orgChart1"/>
+    <dgm:cxn modelId="{EB67AE2C-9756-417B-AC56-6ABEDF1935AB}" type="presParOf" srcId="{FC661AF3-096C-472A-8D88-D537209C8471}" destId="{2C10F926-7818-464E-8D85-C0C43667A402}" srcOrd="0" destOrd="0" presId="urn:microsoft.com/office/officeart/2005/8/layout/orgChart1"/>
+    <dgm:cxn modelId="{A5C66146-8ED2-4393-A1EB-0E6D8968E97D}" type="presParOf" srcId="{2C10F926-7818-464E-8D85-C0C43667A402}" destId="{D07CAFDA-948F-4A80-8B4B-7D647C3534AD}" srcOrd="0" destOrd="0" presId="urn:microsoft.com/office/officeart/2005/8/layout/orgChart1"/>
+    <dgm:cxn modelId="{E7FF182C-1830-4546-8BC3-686DF5AC06C2}" type="presParOf" srcId="{2C10F926-7818-464E-8D85-C0C43667A402}" destId="{E46D0D89-54A3-4822-A476-B73FCBF77796}" srcOrd="1" destOrd="0" presId="urn:microsoft.com/office/officeart/2005/8/layout/orgChart1"/>
+    <dgm:cxn modelId="{78F3B436-FDBE-465C-BE7B-F18DA444AF79}" type="presParOf" srcId="{FC661AF3-096C-472A-8D88-D537209C8471}" destId="{BCB22E50-31BC-4E35-9917-AE833AA9DDE1}" srcOrd="1" destOrd="0" presId="urn:microsoft.com/office/officeart/2005/8/layout/orgChart1"/>
+    <dgm:cxn modelId="{BAD4A992-0E04-400C-8D81-5EC56B768B31}" type="presParOf" srcId="{FC661AF3-096C-472A-8D88-D537209C8471}" destId="{FC744A2C-2BAD-4E39-8AC5-8B68D5B7847E}" srcOrd="2" destOrd="0" presId="urn:microsoft.com/office/officeart/2005/8/layout/orgChart1"/>
+    <dgm:cxn modelId="{E9B8D98B-8D64-4A10-A0ED-0F6FCE61728E}" type="presParOf" srcId="{4D96B6A7-7CFD-4F3F-B3BF-8A6D6CEE9E63}" destId="{C578123D-850A-4806-A2E9-F4274D80BE61}" srcOrd="6" destOrd="0" presId="urn:microsoft.com/office/officeart/2005/8/layout/orgChart1"/>
+    <dgm:cxn modelId="{76E2FB10-8237-456A-AAEF-D59403BC01C5}" type="presParOf" srcId="{4D96B6A7-7CFD-4F3F-B3BF-8A6D6CEE9E63}" destId="{C7E9EF68-9B32-4331-AEA2-4D2AF6648479}" srcOrd="7" destOrd="0" presId="urn:microsoft.com/office/officeart/2005/8/layout/orgChart1"/>
+    <dgm:cxn modelId="{C5710BCA-97E4-4C2B-8722-DC5044B6C59D}" type="presParOf" srcId="{C7E9EF68-9B32-4331-AEA2-4D2AF6648479}" destId="{5C9BAD87-EBFB-4F91-ADCB-8CAA9A592308}" srcOrd="0" destOrd="0" presId="urn:microsoft.com/office/officeart/2005/8/layout/orgChart1"/>
+    <dgm:cxn modelId="{0550D57B-92E3-478C-9C0E-ACB26F696195}" type="presParOf" srcId="{5C9BAD87-EBFB-4F91-ADCB-8CAA9A592308}" destId="{3B97B1E9-DCDC-4068-B96A-B564626C065C}" srcOrd="0" destOrd="0" presId="urn:microsoft.com/office/officeart/2005/8/layout/orgChart1"/>
+    <dgm:cxn modelId="{9C8AF2AA-C212-4674-9C73-5BF71CFBA911}" type="presParOf" srcId="{5C9BAD87-EBFB-4F91-ADCB-8CAA9A592308}" destId="{A89D613F-CB3B-47F1-910C-DC9B7F0E4A76}" srcOrd="1" destOrd="0" presId="urn:microsoft.com/office/officeart/2005/8/layout/orgChart1"/>
+    <dgm:cxn modelId="{BF8BA793-022B-4DDD-A1E2-F244769508DA}" type="presParOf" srcId="{C7E9EF68-9B32-4331-AEA2-4D2AF6648479}" destId="{74CADEB0-3DA7-4DED-B3FB-43E94E1EF0D4}" srcOrd="1" destOrd="0" presId="urn:microsoft.com/office/officeart/2005/8/layout/orgChart1"/>
+    <dgm:cxn modelId="{179D3619-2043-438F-9B4B-1C0CD30D2048}" type="presParOf" srcId="{C7E9EF68-9B32-4331-AEA2-4D2AF6648479}" destId="{0645CD4D-9D92-4477-B8F1-DE4C1C6E14AD}" srcOrd="2" destOrd="0" presId="urn:microsoft.com/office/officeart/2005/8/layout/orgChart1"/>
   </dgm:cxnLst>
-  <dgm:bg/>
+  <dgm:bg>
+    <a:noFill/>
+  </dgm:bg>
   <dgm:whole/>
   <dgm:extLst>
     <a:ext uri="http://schemas.microsoft.com/office/drawing/2008/diagram">
@@ -9937,15 +10205,15 @@
       <dsp:cNvGrpSpPr/>
     </dsp:nvGrpSpPr>
     <dsp:grpSpPr/>
-    <dsp:sp modelId="{1F588922-AB93-4374-8C18-6EB2EB307BEC}">
+    <dsp:sp modelId="{C578123D-850A-4806-A2E9-F4274D80BE61}">
       <dsp:nvSpPr>
         <dsp:cNvPr id="0" name=""/>
         <dsp:cNvSpPr/>
       </dsp:nvSpPr>
       <dsp:spPr>
         <a:xfrm>
-          <a:off x="2564490" y="520306"/>
-          <a:ext cx="106253" cy="1190233"/>
+          <a:off x="2820035" y="691634"/>
+          <a:ext cx="91440" cy="1012804"/>
         </a:xfrm>
         <a:custGeom>
           <a:avLst/>
@@ -9956,13 +10224,13 @@
           <a:pathLst>
             <a:path>
               <a:moveTo>
-                <a:pt x="0" y="0"/>
+                <a:pt x="45720" y="0"/>
               </a:moveTo>
               <a:lnTo>
-                <a:pt x="0" y="1190233"/>
+                <a:pt x="45720" y="1012804"/>
               </a:lnTo>
               <a:lnTo>
-                <a:pt x="106253" y="1190233"/>
+                <a:pt x="85298" y="1012804"/>
               </a:lnTo>
             </a:path>
           </a:pathLst>
@@ -9971,11 +10239,7 @@
         <a:ln w="12700" cap="flat" cmpd="sng" algn="ctr">
           <a:solidFill>
             <a:schemeClr val="accent1">
-              <a:shade val="60000"/>
-              <a:hueOff val="0"/>
-              <a:satOff val="0"/>
-              <a:lumOff val="0"/>
-              <a:alphaOff val="0"/>
+              <a:lumMod val="75000"/>
             </a:schemeClr>
           </a:solidFill>
           <a:prstDash val="solid"/>
@@ -9996,15 +10260,15 @@
         <a:fontRef idx="minor"/>
       </dsp:style>
     </dsp:sp>
-    <dsp:sp modelId="{655E1ADF-5FD2-4AA1-8FBD-CFA1A56615C8}">
+    <dsp:sp modelId="{5234ECCE-C2D2-44E3-ACD1-6877E1DB818B}">
       <dsp:nvSpPr>
         <dsp:cNvPr id="0" name=""/>
         <dsp:cNvSpPr/>
       </dsp:nvSpPr>
       <dsp:spPr>
         <a:xfrm>
-          <a:off x="2432890" y="520306"/>
-          <a:ext cx="91440" cy="1190753"/>
+          <a:off x="2766506" y="691634"/>
+          <a:ext cx="91440" cy="1021828"/>
         </a:xfrm>
         <a:custGeom>
           <a:avLst/>
@@ -10015,13 +10279,13 @@
           <a:pathLst>
             <a:path>
               <a:moveTo>
-                <a:pt x="131599" y="0"/>
+                <a:pt x="99248" y="0"/>
               </a:moveTo>
               <a:lnTo>
-                <a:pt x="131599" y="1190753"/>
+                <a:pt x="99248" y="1021828"/>
               </a:lnTo>
               <a:lnTo>
-                <a:pt x="45720" y="1190753"/>
+                <a:pt x="45720" y="1021828"/>
               </a:lnTo>
             </a:path>
           </a:pathLst>
@@ -10030,11 +10294,7 @@
         <a:ln w="12700" cap="flat" cmpd="sng" algn="ctr">
           <a:solidFill>
             <a:schemeClr val="accent1">
-              <a:shade val="60000"/>
-              <a:hueOff val="0"/>
-              <a:satOff val="0"/>
-              <a:lumOff val="0"/>
-              <a:alphaOff val="0"/>
+              <a:lumMod val="75000"/>
             </a:schemeClr>
           </a:solidFill>
           <a:prstDash val="solid"/>
@@ -10055,15 +10315,15 @@
         <a:fontRef idx="minor"/>
       </dsp:style>
     </dsp:sp>
-    <dsp:sp modelId="{FA0A73ED-22C5-43EA-8614-BEE93462525B}">
+    <dsp:sp modelId="{95AD6343-8507-408A-8E4C-2C2990D09C9D}">
       <dsp:nvSpPr>
         <dsp:cNvPr id="0" name=""/>
         <dsp:cNvSpPr/>
       </dsp:nvSpPr>
       <dsp:spPr>
         <a:xfrm>
-          <a:off x="2518770" y="520306"/>
-          <a:ext cx="91440" cy="449523"/>
+          <a:off x="2820035" y="691634"/>
+          <a:ext cx="91440" cy="367054"/>
         </a:xfrm>
         <a:custGeom>
           <a:avLst/>
@@ -10077,10 +10337,10 @@
                 <a:pt x="45720" y="0"/>
               </a:moveTo>
               <a:lnTo>
-                <a:pt x="45720" y="449523"/>
+                <a:pt x="45720" y="367054"/>
               </a:lnTo>
               <a:lnTo>
-                <a:pt x="131599" y="449523"/>
+                <a:pt x="85298" y="367054"/>
               </a:lnTo>
             </a:path>
           </a:pathLst>
@@ -10089,11 +10349,7 @@
         <a:ln w="12700" cap="flat" cmpd="sng" algn="ctr">
           <a:solidFill>
             <a:schemeClr val="accent1">
-              <a:shade val="60000"/>
-              <a:hueOff val="0"/>
-              <a:satOff val="0"/>
-              <a:lumOff val="0"/>
-              <a:alphaOff val="0"/>
+              <a:lumMod val="75000"/>
             </a:schemeClr>
           </a:solidFill>
           <a:prstDash val="solid"/>
@@ -10114,15 +10370,15 @@
         <a:fontRef idx="minor"/>
       </dsp:style>
     </dsp:sp>
-    <dsp:sp modelId="{42FD2B5A-2EA6-4A37-A01E-B8AFED91641E}">
+    <dsp:sp modelId="{90112BD3-D777-4EF5-B3DC-A2EE173DF38D}">
       <dsp:nvSpPr>
         <dsp:cNvPr id="0" name=""/>
         <dsp:cNvSpPr/>
       </dsp:nvSpPr>
       <dsp:spPr>
         <a:xfrm>
-          <a:off x="2430338" y="520306"/>
-          <a:ext cx="91440" cy="453981"/>
+          <a:off x="2780456" y="691634"/>
+          <a:ext cx="91440" cy="367054"/>
         </a:xfrm>
         <a:custGeom>
           <a:avLst/>
@@ -10133,13 +10389,13 @@
           <a:pathLst>
             <a:path>
               <a:moveTo>
-                <a:pt x="134151" y="0"/>
+                <a:pt x="85298" y="0"/>
               </a:moveTo>
               <a:lnTo>
-                <a:pt x="134151" y="453981"/>
+                <a:pt x="85298" y="367054"/>
               </a:lnTo>
               <a:lnTo>
-                <a:pt x="45720" y="453981"/>
+                <a:pt x="45720" y="367054"/>
               </a:lnTo>
             </a:path>
           </a:pathLst>
@@ -10148,11 +10404,7 @@
         <a:ln w="12700" cap="flat" cmpd="sng" algn="ctr">
           <a:solidFill>
             <a:schemeClr val="accent1">
-              <a:shade val="60000"/>
-              <a:hueOff val="0"/>
-              <a:satOff val="0"/>
-              <a:lumOff val="0"/>
-              <a:alphaOff val="0"/>
+              <a:lumMod val="75000"/>
             </a:schemeClr>
           </a:solidFill>
           <a:prstDash val="solid"/>
@@ -10173,15 +10425,15 @@
         <a:fontRef idx="minor"/>
       </dsp:style>
     </dsp:sp>
-    <dsp:sp modelId="{14472C58-1588-4CCB-A7F4-840C4E8F2F50}">
+    <dsp:sp modelId="{A9B54A11-E4F8-4785-B8E2-FA8556ABA5D1}">
       <dsp:nvSpPr>
         <dsp:cNvPr id="0" name=""/>
         <dsp:cNvSpPr/>
       </dsp:nvSpPr>
       <dsp:spPr>
         <a:xfrm>
-          <a:off x="3641937" y="2711008"/>
-          <a:ext cx="150753" cy="448444"/>
+          <a:off x="2759291" y="2639004"/>
+          <a:ext cx="91440" cy="1002796"/>
         </a:xfrm>
         <a:custGeom>
           <a:avLst/>
@@ -10192,13 +10444,13 @@
           <a:pathLst>
             <a:path>
               <a:moveTo>
-                <a:pt x="0" y="0"/>
+                <a:pt x="106463" y="0"/>
               </a:moveTo>
               <a:lnTo>
-                <a:pt x="0" y="448444"/>
+                <a:pt x="106463" y="1002796"/>
               </a:lnTo>
               <a:lnTo>
-                <a:pt x="150753" y="448444"/>
+                <a:pt x="45720" y="1002796"/>
               </a:lnTo>
             </a:path>
           </a:pathLst>
@@ -10207,11 +10459,7 @@
         <a:ln w="12700" cap="flat" cmpd="sng" algn="ctr">
           <a:solidFill>
             <a:schemeClr val="accent1">
-              <a:shade val="80000"/>
-              <a:hueOff val="0"/>
-              <a:satOff val="0"/>
-              <a:lumOff val="0"/>
-              <a:alphaOff val="0"/>
+              <a:lumMod val="75000"/>
             </a:schemeClr>
           </a:solidFill>
           <a:prstDash val="solid"/>
@@ -10232,15 +10480,15 @@
         <a:fontRef idx="minor"/>
       </dsp:style>
     </dsp:sp>
-    <dsp:sp modelId="{68A900AF-D375-4EA7-BC6C-3E2DC6E29AB7}">
+    <dsp:sp modelId="{9B3B9704-9A30-4B30-B6A9-4C3F7AF474EA}">
       <dsp:nvSpPr>
         <dsp:cNvPr id="0" name=""/>
         <dsp:cNvSpPr/>
       </dsp:nvSpPr>
       <dsp:spPr>
         <a:xfrm>
-          <a:off x="2564490" y="520306"/>
-          <a:ext cx="1553460" cy="1661800"/>
+          <a:off x="2820034" y="2639004"/>
+          <a:ext cx="91440" cy="360089"/>
         </a:xfrm>
         <a:custGeom>
           <a:avLst/>
@@ -10251,16 +10499,13 @@
           <a:pathLst>
             <a:path>
               <a:moveTo>
-                <a:pt x="0" y="0"/>
+                <a:pt x="45720" y="0"/>
               </a:moveTo>
               <a:lnTo>
-                <a:pt x="0" y="1575920"/>
+                <a:pt x="45720" y="360089"/>
               </a:lnTo>
               <a:lnTo>
-                <a:pt x="1553460" y="1575920"/>
-              </a:lnTo>
-              <a:lnTo>
-                <a:pt x="1553460" y="1661800"/>
+                <a:pt x="85298" y="360089"/>
               </a:lnTo>
             </a:path>
           </a:pathLst>
@@ -10269,11 +10514,7 @@
         <a:ln w="12700" cap="flat" cmpd="sng" algn="ctr">
           <a:solidFill>
             <a:schemeClr val="accent1">
-              <a:shade val="60000"/>
-              <a:hueOff val="0"/>
-              <a:satOff val="0"/>
-              <a:lumOff val="0"/>
-              <a:alphaOff val="0"/>
+              <a:lumMod val="75000"/>
             </a:schemeClr>
           </a:solidFill>
           <a:prstDash val="solid"/>
@@ -10294,15 +10535,15 @@
         <a:fontRef idx="minor"/>
       </dsp:style>
     </dsp:sp>
-    <dsp:sp modelId="{D52AE2D8-ADE8-4577-B790-151047E142FE}">
+    <dsp:sp modelId="{60DC4AB0-034B-4566-865C-6FAFC9BA8169}">
       <dsp:nvSpPr>
         <dsp:cNvPr id="0" name=""/>
         <dsp:cNvSpPr/>
       </dsp:nvSpPr>
       <dsp:spPr>
         <a:xfrm>
-          <a:off x="2090099" y="2686082"/>
-          <a:ext cx="127628" cy="480391"/>
+          <a:off x="2780456" y="2639004"/>
+          <a:ext cx="91440" cy="362050"/>
         </a:xfrm>
         <a:custGeom>
           <a:avLst/>
@@ -10313,13 +10554,13 @@
           <a:pathLst>
             <a:path>
               <a:moveTo>
-                <a:pt x="0" y="0"/>
+                <a:pt x="85298" y="0"/>
               </a:moveTo>
               <a:lnTo>
-                <a:pt x="0" y="480391"/>
+                <a:pt x="85298" y="362050"/>
               </a:lnTo>
               <a:lnTo>
-                <a:pt x="127628" y="480391"/>
+                <a:pt x="45720" y="362050"/>
               </a:lnTo>
             </a:path>
           </a:pathLst>
@@ -10328,11 +10569,7 @@
         <a:ln w="12700" cap="flat" cmpd="sng" algn="ctr">
           <a:solidFill>
             <a:schemeClr val="accent1">
-              <a:shade val="80000"/>
-              <a:hueOff val="0"/>
-              <a:satOff val="0"/>
-              <a:lumOff val="0"/>
-              <a:alphaOff val="0"/>
+              <a:lumMod val="75000"/>
             </a:schemeClr>
           </a:solidFill>
           <a:prstDash val="solid"/>
@@ -10353,15 +10590,15 @@
         <a:fontRef idx="minor"/>
       </dsp:style>
     </dsp:sp>
-    <dsp:sp modelId="{77B31B14-B2C2-47E0-A64B-CDCC1197AD91}">
+    <dsp:sp modelId="{39DE103E-CE50-4AFE-9525-6CA58A47EE77}">
       <dsp:nvSpPr>
         <dsp:cNvPr id="0" name=""/>
         <dsp:cNvSpPr/>
       </dsp:nvSpPr>
       <dsp:spPr>
         <a:xfrm>
-          <a:off x="2517723" y="520306"/>
-          <a:ext cx="91440" cy="1639839"/>
+          <a:off x="2865754" y="2639004"/>
+          <a:ext cx="749246" cy="1360648"/>
         </a:xfrm>
         <a:custGeom>
           <a:avLst/>
@@ -10372,16 +10609,16 @@
           <a:pathLst>
             <a:path>
               <a:moveTo>
-                <a:pt x="46766" y="0"/>
+                <a:pt x="0" y="0"/>
               </a:moveTo>
               <a:lnTo>
-                <a:pt x="46766" y="1553959"/>
+                <a:pt x="0" y="1321070"/>
               </a:lnTo>
               <a:lnTo>
-                <a:pt x="45720" y="1553959"/>
+                <a:pt x="749246" y="1321070"/>
               </a:lnTo>
               <a:lnTo>
-                <a:pt x="45720" y="1639839"/>
+                <a:pt x="749246" y="1360648"/>
               </a:lnTo>
             </a:path>
           </a:pathLst>
@@ -10390,11 +10627,7 @@
         <a:ln w="12700" cap="flat" cmpd="sng" algn="ctr">
           <a:solidFill>
             <a:schemeClr val="accent1">
-              <a:shade val="60000"/>
-              <a:hueOff val="0"/>
-              <a:satOff val="0"/>
-              <a:lumOff val="0"/>
-              <a:alphaOff val="0"/>
+              <a:lumMod val="75000"/>
             </a:schemeClr>
           </a:solidFill>
           <a:prstDash val="solid"/>
@@ -10415,15 +10648,15 @@
         <a:fontRef idx="minor"/>
       </dsp:style>
     </dsp:sp>
-    <dsp:sp modelId="{1D640B8E-631B-4CC7-996E-046B627937A2}">
+    <dsp:sp modelId="{E3E5C517-6009-4203-A156-0E8FFF402890}">
       <dsp:nvSpPr>
         <dsp:cNvPr id="0" name=""/>
         <dsp:cNvSpPr/>
       </dsp:nvSpPr>
       <dsp:spPr>
         <a:xfrm>
-          <a:off x="521208" y="2692863"/>
-          <a:ext cx="118955" cy="476925"/>
+          <a:off x="2114043" y="2639004"/>
+          <a:ext cx="751711" cy="1360648"/>
         </a:xfrm>
         <a:custGeom>
           <a:avLst/>
@@ -10434,13 +10667,16 @@
           <a:pathLst>
             <a:path>
               <a:moveTo>
-                <a:pt x="0" y="0"/>
+                <a:pt x="751711" y="0"/>
               </a:moveTo>
               <a:lnTo>
-                <a:pt x="0" y="476925"/>
+                <a:pt x="751711" y="1321070"/>
               </a:lnTo>
               <a:lnTo>
-                <a:pt x="118955" y="476925"/>
+                <a:pt x="0" y="1321070"/>
+              </a:lnTo>
+              <a:lnTo>
+                <a:pt x="0" y="1360648"/>
               </a:lnTo>
             </a:path>
           </a:pathLst>
@@ -10449,11 +10685,7 @@
         <a:ln w="12700" cap="flat" cmpd="sng" algn="ctr">
           <a:solidFill>
             <a:schemeClr val="accent1">
-              <a:shade val="80000"/>
-              <a:hueOff val="0"/>
-              <a:satOff val="0"/>
-              <a:lumOff val="0"/>
-              <a:alphaOff val="0"/>
+              <a:lumMod val="75000"/>
             </a:schemeClr>
           </a:solidFill>
           <a:prstDash val="solid"/>
@@ -10474,15 +10706,15 @@
         <a:fontRef idx="minor"/>
       </dsp:style>
     </dsp:sp>
-    <dsp:sp modelId="{9912B182-16DD-4B0D-8FAC-FBD517592B79}">
+    <dsp:sp modelId="{B78A42F2-C618-4FF5-83D3-166FE278D965}">
       <dsp:nvSpPr>
         <dsp:cNvPr id="0" name=""/>
         <dsp:cNvSpPr/>
       </dsp:nvSpPr>
       <dsp:spPr>
         <a:xfrm>
-          <a:off x="1014849" y="520306"/>
-          <a:ext cx="1549640" cy="1624066"/>
+          <a:off x="2820034" y="691634"/>
+          <a:ext cx="91440" cy="1388703"/>
         </a:xfrm>
         <a:custGeom>
           <a:avLst/>
@@ -10493,16 +10725,10 @@
           <a:pathLst>
             <a:path>
               <a:moveTo>
-                <a:pt x="1549640" y="0"/>
+                <a:pt x="45720" y="0"/>
               </a:moveTo>
               <a:lnTo>
-                <a:pt x="1549640" y="1538186"/>
-              </a:lnTo>
-              <a:lnTo>
-                <a:pt x="0" y="1538186"/>
-              </a:lnTo>
-              <a:lnTo>
-                <a:pt x="0" y="1624066"/>
+                <a:pt x="45720" y="1388703"/>
               </a:lnTo>
             </a:path>
           </a:pathLst>
@@ -10511,11 +10737,7 @@
         <a:ln w="12700" cap="flat" cmpd="sng" algn="ctr">
           <a:solidFill>
             <a:schemeClr val="accent1">
-              <a:shade val="60000"/>
-              <a:hueOff val="0"/>
-              <a:satOff val="0"/>
-              <a:lumOff val="0"/>
-              <a:alphaOff val="0"/>
+              <a:lumMod val="75000"/>
             </a:schemeClr>
           </a:solidFill>
           <a:prstDash val="solid"/>
@@ -10536,138 +10758,24 @@
         <a:fontRef idx="minor"/>
       </dsp:style>
     </dsp:sp>
-    <dsp:sp modelId="{4A45C2A7-B120-440A-9218-50414A7B5369}">
+    <dsp:sp modelId="{263DBD2E-F7DF-4D10-AFE8-CB26F16FA2EF}">
       <dsp:nvSpPr>
         <dsp:cNvPr id="0" name=""/>
         <dsp:cNvSpPr/>
       </dsp:nvSpPr>
       <dsp:spPr>
         <a:xfrm>
-          <a:off x="1946604" y="647"/>
-          <a:ext cx="1235770" cy="519659"/>
+          <a:off x="2165764" y="2403"/>
+          <a:ext cx="1399981" cy="689231"/>
         </a:xfrm>
         <a:prstGeom prst="rect">
           <a:avLst/>
         </a:prstGeom>
-        <a:solidFill>
-          <a:schemeClr val="lt1">
-            <a:hueOff val="0"/>
-            <a:satOff val="0"/>
-            <a:lumOff val="0"/>
-            <a:alphaOff val="0"/>
-          </a:schemeClr>
-        </a:solidFill>
+        <a:noFill/>
         <a:ln w="12700" cap="flat" cmpd="sng" algn="ctr">
           <a:solidFill>
             <a:schemeClr val="accent1">
-              <a:shade val="80000"/>
-              <a:hueOff val="0"/>
-              <a:satOff val="0"/>
-              <a:lumOff val="0"/>
-              <a:alphaOff val="0"/>
-            </a:schemeClr>
-          </a:solidFill>
-          <a:prstDash val="solid"/>
-          <a:miter lim="800000"/>
-        </a:ln>
-        <a:effectLst/>
-      </dsp:spPr>
-      <dsp:style>
-        <a:lnRef idx="2">
-          <a:scrgbClr r="0" g="0" b="0"/>
-        </a:lnRef>
-        <a:fillRef idx="1">
-          <a:scrgbClr r="0" g="0" b="0"/>
-        </a:fillRef>
-        <a:effectRef idx="0">
-          <a:scrgbClr r="0" g="0" b="0"/>
-        </a:effectRef>
-        <a:fontRef idx="minor">
-          <a:schemeClr val="lt1"/>
-        </a:fontRef>
-      </dsp:style>
-      <dsp:txBody>
-        <a:bodyPr spcFirstLastPara="0" vert="horz" wrap="square" lIns="6985" tIns="6985" rIns="6985" bIns="6985" numCol="1" spcCol="1270" anchor="ctr" anchorCtr="0">
-          <a:noAutofit/>
-        </a:bodyPr>
-        <a:lstStyle/>
-        <a:p>
-          <a:pPr marL="0" lvl="0" indent="0" algn="ctr" defTabSz="488950">
-            <a:lnSpc>
-              <a:spcPct val="90000"/>
-            </a:lnSpc>
-            <a:spcBef>
-              <a:spcPct val="0"/>
-            </a:spcBef>
-            <a:spcAft>
-              <a:spcPct val="35000"/>
-            </a:spcAft>
-            <a:buNone/>
-          </a:pPr>
-          <a:r>
-            <a:rPr lang="de-CH" sz="1100" kern="1200" baseline="0">
-              <a:latin typeface="Arial" panose="020B0604020202020204" pitchFamily="34" charset="0"/>
-              <a:cs typeface="Arial" panose="020B0604020202020204" pitchFamily="34" charset="0"/>
-            </a:rPr>
-            <a:t>Dr. Luca Dalessandro</a:t>
-          </a:r>
-        </a:p>
-        <a:p>
-          <a:pPr marL="0" lvl="0" indent="0" algn="ctr" defTabSz="488950">
-            <a:lnSpc>
-              <a:spcPct val="90000"/>
-            </a:lnSpc>
-            <a:spcBef>
-              <a:spcPct val="0"/>
-            </a:spcBef>
-            <a:spcAft>
-              <a:spcPct val="35000"/>
-            </a:spcAft>
-            <a:buNone/>
-          </a:pPr>
-          <a:r>
-            <a:rPr lang="de-CH" sz="1000" kern="1200" baseline="0">
-              <a:latin typeface="Arial" panose="020B0604020202020204" pitchFamily="34" charset="0"/>
-              <a:cs typeface="Arial" panose="020B0604020202020204" pitchFamily="34" charset="0"/>
-            </a:rPr>
-            <a:t>(Auftraggeber)</a:t>
-          </a:r>
-        </a:p>
-      </dsp:txBody>
-      <dsp:txXfrm>
-        <a:off x="1946604" y="647"/>
-        <a:ext cx="1235770" cy="519659"/>
-      </dsp:txXfrm>
-    </dsp:sp>
-    <dsp:sp modelId="{685D7C7D-0F14-414E-BE75-87ACBD460239}">
-      <dsp:nvSpPr>
-        <dsp:cNvPr id="0" name=""/>
-        <dsp:cNvSpPr/>
-      </dsp:nvSpPr>
-      <dsp:spPr>
-        <a:xfrm>
-          <a:off x="397798" y="2144372"/>
-          <a:ext cx="1234101" cy="548490"/>
-        </a:xfrm>
-        <a:prstGeom prst="rect">
-          <a:avLst/>
-        </a:prstGeom>
-        <a:solidFill>
-          <a:schemeClr val="lt1">
-            <a:hueOff val="0"/>
-            <a:satOff val="0"/>
-            <a:lumOff val="0"/>
-            <a:alphaOff val="0"/>
-          </a:schemeClr>
-        </a:solidFill>
-        <a:ln w="12700" cap="flat" cmpd="sng" algn="ctr">
-          <a:solidFill>
-            <a:schemeClr val="accent1">
-              <a:shade val="80000"/>
-              <a:hueOff val="0"/>
-              <a:satOff val="0"/>
-              <a:lumOff val="0"/>
-              <a:alphaOff val="0"/>
+              <a:lumMod val="75000"/>
             </a:schemeClr>
           </a:solidFill>
           <a:prstDash val="solid"/>
@@ -10709,71 +10817,39 @@
           </a:pPr>
           <a:r>
             <a:rPr lang="de-CH" sz="1100" kern="1200">
+              <a:solidFill>
+                <a:sysClr val="windowText" lastClr="000000"/>
+              </a:solidFill>
               <a:latin typeface="Arial" panose="020B0604020202020204" pitchFamily="34" charset="0"/>
               <a:cs typeface="Arial" panose="020B0604020202020204" pitchFamily="34" charset="0"/>
             </a:rPr>
-            <a:t>Frank</a:t>
-          </a:r>
-          <a:r>
-            <a:rPr lang="de-CH" sz="2000" kern="1200"/>
-            <a:t> </a:t>
-          </a:r>
-          <a:r>
-            <a:rPr lang="de-CH" sz="1100" kern="1200">
-              <a:latin typeface="Arial" panose="020B0604020202020204" pitchFamily="34" charset="0"/>
-              <a:cs typeface="Arial" panose="020B0604020202020204" pitchFamily="34" charset="0"/>
-            </a:rPr>
-            <a:t>Imhof</a:t>
-          </a:r>
-          <a:br>
-            <a:rPr lang="de-CH" sz="1100" kern="1200">
-              <a:latin typeface="Arial" panose="020B0604020202020204" pitchFamily="34" charset="0"/>
-              <a:cs typeface="Arial" panose="020B0604020202020204" pitchFamily="34" charset="0"/>
-            </a:rPr>
-          </a:br>
-          <a:r>
-            <a:rPr lang="de-CH" sz="1000" kern="1200">
-              <a:latin typeface="Arial" panose="020B0604020202020204" pitchFamily="34" charset="0"/>
-              <a:cs typeface="Arial" panose="020B0604020202020204" pitchFamily="34" charset="0"/>
-            </a:rPr>
-            <a:t>(Software)</a:t>
+            <a:t>Dr. Luca Dalessandro (Auftraggeber)</a:t>
           </a:r>
         </a:p>
       </dsp:txBody>
       <dsp:txXfrm>
-        <a:off x="397798" y="2144372"/>
-        <a:ext cx="1234101" cy="548490"/>
+        <a:off x="2165764" y="2403"/>
+        <a:ext cx="1399981" cy="689231"/>
       </dsp:txXfrm>
     </dsp:sp>
-    <dsp:sp modelId="{917E7F5E-EAD5-400A-BD5A-DB96102D0FA9}">
+    <dsp:sp modelId="{8E08E8BE-0386-457C-BA55-587C15F0BC54}">
       <dsp:nvSpPr>
         <dsp:cNvPr id="0" name=""/>
         <dsp:cNvSpPr/>
       </dsp:nvSpPr>
       <dsp:spPr>
         <a:xfrm>
-          <a:off x="640163" y="2895543"/>
-          <a:ext cx="1234101" cy="548490"/>
+          <a:off x="2161770" y="2080337"/>
+          <a:ext cx="1407968" cy="558666"/>
         </a:xfrm>
         <a:prstGeom prst="rect">
           <a:avLst/>
         </a:prstGeom>
-        <a:solidFill>
-          <a:schemeClr val="lt1">
-            <a:hueOff val="0"/>
-            <a:satOff val="0"/>
-            <a:lumOff val="0"/>
-            <a:alphaOff val="0"/>
-          </a:schemeClr>
-        </a:solidFill>
+        <a:noFill/>
         <a:ln w="12700" cap="flat" cmpd="sng" algn="ctr">
           <a:solidFill>
             <a:schemeClr val="accent1">
-              <a:shade val="80000"/>
-              <a:hueOff val="0"/>
-              <a:satOff val="0"/>
-              <a:lumOff val="0"/>
-              <a:alphaOff val="0"/>
+              <a:lumMod val="75000"/>
             </a:schemeClr>
           </a:solidFill>
           <a:prstDash val="solid"/>
@@ -10815,47 +10891,63 @@
           </a:pPr>
           <a:r>
             <a:rPr lang="de-CH" sz="1100" kern="1200">
+              <a:solidFill>
+                <a:sysClr val="windowText" lastClr="000000"/>
+              </a:solidFill>
               <a:latin typeface="Arial" panose="020B0604020202020204" pitchFamily="34" charset="0"/>
               <a:cs typeface="Arial" panose="020B0604020202020204" pitchFamily="34" charset="0"/>
             </a:rPr>
-            <a:t>Richard Britt</a:t>
+            <a:t>Marina Taborda</a:t>
+          </a:r>
+        </a:p>
+        <a:p>
+          <a:pPr marL="0" lvl="0" indent="0" algn="ctr" defTabSz="488950">
+            <a:lnSpc>
+              <a:spcPct val="90000"/>
+            </a:lnSpc>
+            <a:spcBef>
+              <a:spcPct val="0"/>
+            </a:spcBef>
+            <a:spcAft>
+              <a:spcPct val="35000"/>
+            </a:spcAft>
+            <a:buNone/>
+          </a:pPr>
+          <a:r>
+            <a:rPr lang="de-CH" sz="1100" kern="1200">
+              <a:solidFill>
+                <a:sysClr val="windowText" lastClr="000000"/>
+              </a:solidFill>
+              <a:latin typeface="Arial" panose="020B0604020202020204" pitchFamily="34" charset="0"/>
+              <a:cs typeface="Arial" panose="020B0604020202020204" pitchFamily="34" charset="0"/>
+            </a:rPr>
+            <a:t>(Projektleiterin)</a:t>
           </a:r>
         </a:p>
       </dsp:txBody>
       <dsp:txXfrm>
-        <a:off x="640163" y="2895543"/>
-        <a:ext cx="1234101" cy="548490"/>
+        <a:off x="2161770" y="2080337"/>
+        <a:ext cx="1407968" cy="558666"/>
       </dsp:txXfrm>
     </dsp:sp>
-    <dsp:sp modelId="{DC75E236-2379-4EC4-8178-27CA1D402270}">
+    <dsp:sp modelId="{4C391E49-BDC9-4B9A-9421-12FBDC13921B}">
       <dsp:nvSpPr>
         <dsp:cNvPr id="0" name=""/>
         <dsp:cNvSpPr/>
       </dsp:nvSpPr>
       <dsp:spPr>
         <a:xfrm>
-          <a:off x="1971763" y="2160146"/>
-          <a:ext cx="1183359" cy="525936"/>
+          <a:off x="1404374" y="3999652"/>
+          <a:ext cx="1419337" cy="563178"/>
         </a:xfrm>
         <a:prstGeom prst="rect">
           <a:avLst/>
         </a:prstGeom>
-        <a:solidFill>
-          <a:schemeClr val="lt1">
-            <a:hueOff val="0"/>
-            <a:satOff val="0"/>
-            <a:lumOff val="0"/>
-            <a:alphaOff val="0"/>
-          </a:schemeClr>
-        </a:solidFill>
+        <a:noFill/>
         <a:ln w="12700" cap="flat" cmpd="sng" algn="ctr">
           <a:solidFill>
             <a:schemeClr val="accent1">
-              <a:shade val="80000"/>
-              <a:hueOff val="0"/>
-              <a:satOff val="0"/>
-              <a:lumOff val="0"/>
-              <a:alphaOff val="0"/>
+              <a:lumMod val="75000"/>
             </a:schemeClr>
           </a:solidFill>
           <a:prstDash val="solid"/>
@@ -10897,60 +10989,39 @@
           </a:pPr>
           <a:r>
             <a:rPr lang="de-CH" sz="1100" kern="1200">
+              <a:solidFill>
+                <a:sysClr val="windowText" lastClr="000000"/>
+              </a:solidFill>
               <a:latin typeface="Arial" panose="020B0604020202020204" pitchFamily="34" charset="0"/>
               <a:cs typeface="Arial" panose="020B0604020202020204" pitchFamily="34" charset="0"/>
             </a:rPr>
-            <a:t>Marina Taborda</a:t>
-          </a:r>
-          <a:br>
-            <a:rPr lang="de-CH" sz="1100" kern="1200">
-              <a:latin typeface="Arial" panose="020B0604020202020204" pitchFamily="34" charset="0"/>
-              <a:cs typeface="Arial" panose="020B0604020202020204" pitchFamily="34" charset="0"/>
-            </a:rPr>
-          </a:br>
-          <a:r>
-            <a:rPr lang="de-CH" sz="1000" kern="1200">
-              <a:latin typeface="Arial" panose="020B0604020202020204" pitchFamily="34" charset="0"/>
-              <a:cs typeface="Arial" panose="020B0604020202020204" pitchFamily="34" charset="0"/>
-            </a:rPr>
-            <a:t>(Projektleiterin)</a:t>
+            <a:t>Richard Britt</a:t>
           </a:r>
         </a:p>
       </dsp:txBody>
       <dsp:txXfrm>
-        <a:off x="1971763" y="2160146"/>
-        <a:ext cx="1183359" cy="525936"/>
+        <a:off x="1404374" y="3999652"/>
+        <a:ext cx="1419337" cy="563178"/>
       </dsp:txXfrm>
     </dsp:sp>
-    <dsp:sp modelId="{1B86C714-50C1-43B0-8245-60F6653B1750}">
+    <dsp:sp modelId="{04DBB558-5929-43C3-8E6F-34C5172ADE91}">
       <dsp:nvSpPr>
         <dsp:cNvPr id="0" name=""/>
         <dsp:cNvSpPr/>
       </dsp:nvSpPr>
       <dsp:spPr>
         <a:xfrm>
-          <a:off x="2217727" y="2888710"/>
-          <a:ext cx="1249944" cy="555528"/>
+          <a:off x="2902868" y="3999652"/>
+          <a:ext cx="1424267" cy="565132"/>
         </a:xfrm>
         <a:prstGeom prst="rect">
           <a:avLst/>
         </a:prstGeom>
-        <a:solidFill>
-          <a:schemeClr val="lt1">
-            <a:hueOff val="0"/>
-            <a:satOff val="0"/>
-            <a:lumOff val="0"/>
-            <a:alphaOff val="0"/>
-          </a:schemeClr>
-        </a:solidFill>
+        <a:noFill/>
         <a:ln w="12700" cap="flat" cmpd="sng" algn="ctr">
           <a:solidFill>
             <a:schemeClr val="accent1">
-              <a:shade val="80000"/>
-              <a:hueOff val="0"/>
-              <a:satOff val="0"/>
-              <a:lumOff val="0"/>
-              <a:alphaOff val="0"/>
+              <a:lumMod val="75000"/>
             </a:schemeClr>
           </a:solidFill>
           <a:prstDash val="solid"/>
@@ -10992,68 +11063,39 @@
           </a:pPr>
           <a:r>
             <a:rPr lang="de-CH" sz="1100" kern="1200">
+              <a:solidFill>
+                <a:sysClr val="windowText" lastClr="000000"/>
+              </a:solidFill>
               <a:latin typeface="Arial" panose="020B0604020202020204" pitchFamily="34" charset="0"/>
               <a:cs typeface="Arial" panose="020B0604020202020204" pitchFamily="34" charset="0"/>
             </a:rPr>
-            <a:t>Michel Alt</a:t>
+            <a:t>Fady Hanna</a:t>
           </a:r>
-          <a:r>
-            <a:rPr lang="de-CH" sz="1300" kern="1200">
-              <a:latin typeface="Arial" panose="020B0604020202020204" pitchFamily="34" charset="0"/>
-              <a:cs typeface="Arial" panose="020B0604020202020204" pitchFamily="34" charset="0"/>
-            </a:rPr>
-            <a:t> </a:t>
-          </a:r>
-          <a:br>
-            <a:rPr lang="de-CH" sz="1300" kern="1200">
-              <a:latin typeface="Arial" panose="020B0604020202020204" pitchFamily="34" charset="0"/>
-              <a:cs typeface="Arial" panose="020B0604020202020204" pitchFamily="34" charset="0"/>
-            </a:rPr>
-          </a:br>
-          <a:r>
-            <a:rPr lang="de-CH" sz="1000" kern="1200">
-              <a:latin typeface="Arial" panose="020B0604020202020204" pitchFamily="34" charset="0"/>
-              <a:cs typeface="Arial" panose="020B0604020202020204" pitchFamily="34" charset="0"/>
-            </a:rPr>
-            <a:t>(Stv. Projektleiter)</a:t>
-          </a:r>
-          <a:endParaRPr lang="de-CH" sz="1000" kern="1200"/>
         </a:p>
       </dsp:txBody>
       <dsp:txXfrm>
-        <a:off x="2217727" y="2888710"/>
-        <a:ext cx="1249944" cy="555528"/>
+        <a:off x="2902868" y="3999652"/>
+        <a:ext cx="1424267" cy="565132"/>
       </dsp:txXfrm>
     </dsp:sp>
-    <dsp:sp modelId="{33E4A614-6C02-4959-B399-44E1C39EE804}">
+    <dsp:sp modelId="{00DBBCB5-3A9D-4232-B041-987A45291CD1}">
       <dsp:nvSpPr>
         <dsp:cNvPr id="0" name=""/>
         <dsp:cNvSpPr/>
       </dsp:nvSpPr>
       <dsp:spPr>
         <a:xfrm>
-          <a:off x="3522934" y="2182106"/>
-          <a:ext cx="1190033" cy="528901"/>
+          <a:off x="1400258" y="2718160"/>
+          <a:ext cx="1425918" cy="565788"/>
         </a:xfrm>
         <a:prstGeom prst="rect">
           <a:avLst/>
         </a:prstGeom>
-        <a:solidFill>
-          <a:schemeClr val="lt1">
-            <a:hueOff val="0"/>
-            <a:satOff val="0"/>
-            <a:lumOff val="0"/>
-            <a:alphaOff val="0"/>
-          </a:schemeClr>
-        </a:solidFill>
+        <a:noFill/>
         <a:ln w="12700" cap="flat" cmpd="sng" algn="ctr">
           <a:solidFill>
             <a:schemeClr val="accent1">
-              <a:shade val="80000"/>
-              <a:hueOff val="0"/>
-              <a:satOff val="0"/>
-              <a:lumOff val="0"/>
-              <a:alphaOff val="0"/>
+              <a:lumMod val="75000"/>
             </a:schemeClr>
           </a:solidFill>
           <a:prstDash val="solid"/>
@@ -11095,71 +11137,63 @@
           </a:pPr>
           <a:r>
             <a:rPr lang="de-CH" sz="1100" kern="1200">
+              <a:solidFill>
+                <a:sysClr val="windowText" lastClr="000000"/>
+              </a:solidFill>
               <a:latin typeface="Arial" panose="020B0604020202020204" pitchFamily="34" charset="0"/>
               <a:cs typeface="Arial" panose="020B0604020202020204" pitchFamily="34" charset="0"/>
             </a:rPr>
-            <a:t>Luca</a:t>
+            <a:t>Frank Imhof</a:t>
           </a:r>
-          <a:r>
-            <a:rPr lang="de-CH" sz="1500" kern="1200"/>
-            <a:t> </a:t>
-          </a:r>
+        </a:p>
+        <a:p>
+          <a:pPr marL="0" lvl="0" indent="0" algn="ctr" defTabSz="488950">
+            <a:lnSpc>
+              <a:spcPct val="90000"/>
+            </a:lnSpc>
+            <a:spcBef>
+              <a:spcPct val="0"/>
+            </a:spcBef>
+            <a:spcAft>
+              <a:spcPct val="35000"/>
+            </a:spcAft>
+            <a:buNone/>
+          </a:pPr>
           <a:r>
             <a:rPr lang="de-CH" sz="1100" kern="1200">
+              <a:solidFill>
+                <a:sysClr val="windowText" lastClr="000000"/>
+              </a:solidFill>
               <a:latin typeface="Arial" panose="020B0604020202020204" pitchFamily="34" charset="0"/>
               <a:cs typeface="Arial" panose="020B0604020202020204" pitchFamily="34" charset="0"/>
             </a:rPr>
-            <a:t>Krummenacher</a:t>
-          </a:r>
-          <a:br>
-            <a:rPr lang="de-CH" sz="1100" kern="1200">
-              <a:latin typeface="Arial" panose="020B0604020202020204" pitchFamily="34" charset="0"/>
-              <a:cs typeface="Arial" panose="020B0604020202020204" pitchFamily="34" charset="0"/>
-            </a:rPr>
-          </a:br>
-          <a:r>
-            <a:rPr lang="de-CH" sz="1000" kern="1200">
-              <a:latin typeface="Arial" panose="020B0604020202020204" pitchFamily="34" charset="0"/>
-              <a:cs typeface="Arial" panose="020B0604020202020204" pitchFamily="34" charset="0"/>
-            </a:rPr>
-            <a:t>(Elektrotechnik)</a:t>
+            <a:t>(Software)</a:t>
           </a:r>
         </a:p>
       </dsp:txBody>
       <dsp:txXfrm>
-        <a:off x="3522934" y="2182106"/>
-        <a:ext cx="1190033" cy="528901"/>
+        <a:off x="1400258" y="2718160"/>
+        <a:ext cx="1425918" cy="565788"/>
       </dsp:txXfrm>
     </dsp:sp>
-    <dsp:sp modelId="{49877FD5-60D9-45CB-A04E-96F970B0642F}">
+    <dsp:sp modelId="{E757F838-8DEF-4C69-9F9D-92C813B4F476}">
       <dsp:nvSpPr>
         <dsp:cNvPr id="0" name=""/>
         <dsp:cNvSpPr/>
       </dsp:nvSpPr>
       <dsp:spPr>
         <a:xfrm>
-          <a:off x="3792690" y="2881688"/>
-          <a:ext cx="1249944" cy="555528"/>
+          <a:off x="2905333" y="2718160"/>
+          <a:ext cx="1447132" cy="561866"/>
         </a:xfrm>
         <a:prstGeom prst="rect">
           <a:avLst/>
         </a:prstGeom>
-        <a:solidFill>
-          <a:schemeClr val="lt1">
-            <a:hueOff val="0"/>
-            <a:satOff val="0"/>
-            <a:lumOff val="0"/>
-            <a:alphaOff val="0"/>
-          </a:schemeClr>
-        </a:solidFill>
+        <a:noFill/>
         <a:ln w="12700" cap="flat" cmpd="sng" algn="ctr">
           <a:solidFill>
             <a:schemeClr val="accent1">
-              <a:shade val="80000"/>
-              <a:hueOff val="0"/>
-              <a:satOff val="0"/>
-              <a:lumOff val="0"/>
-              <a:alphaOff val="0"/>
+              <a:lumMod val="75000"/>
             </a:schemeClr>
           </a:solidFill>
           <a:prstDash val="solid"/>
@@ -11201,47 +11235,63 @@
           </a:pPr>
           <a:r>
             <a:rPr lang="de-CH" sz="1100" kern="1200">
+              <a:solidFill>
+                <a:sysClr val="windowText" lastClr="000000"/>
+              </a:solidFill>
               <a:latin typeface="Arial" panose="020B0604020202020204" pitchFamily="34" charset="0"/>
               <a:cs typeface="Arial" panose="020B0604020202020204" pitchFamily="34" charset="0"/>
             </a:rPr>
-            <a:t>Fady Angly</a:t>
+            <a:t>Michel Alt</a:t>
+          </a:r>
+        </a:p>
+        <a:p>
+          <a:pPr marL="0" lvl="0" indent="0" algn="ctr" defTabSz="488950">
+            <a:lnSpc>
+              <a:spcPct val="90000"/>
+            </a:lnSpc>
+            <a:spcBef>
+              <a:spcPct val="0"/>
+            </a:spcBef>
+            <a:spcAft>
+              <a:spcPct val="35000"/>
+            </a:spcAft>
+            <a:buNone/>
+          </a:pPr>
+          <a:r>
+            <a:rPr lang="de-CH" sz="1100" kern="1200">
+              <a:solidFill>
+                <a:sysClr val="windowText" lastClr="000000"/>
+              </a:solidFill>
+              <a:latin typeface="Arial" panose="020B0604020202020204" pitchFamily="34" charset="0"/>
+              <a:cs typeface="Arial" panose="020B0604020202020204" pitchFamily="34" charset="0"/>
+            </a:rPr>
+            <a:t>(Stv. Projektleiter)</a:t>
           </a:r>
         </a:p>
       </dsp:txBody>
       <dsp:txXfrm>
-        <a:off x="3792690" y="2881688"/>
-        <a:ext cx="1249944" cy="555528"/>
+        <a:off x="2905333" y="2718160"/>
+        <a:ext cx="1447132" cy="561866"/>
       </dsp:txXfrm>
     </dsp:sp>
-    <dsp:sp modelId="{F962D5C7-0430-4DFC-8B04-92A862A36767}">
+    <dsp:sp modelId="{D7BEACEB-ADE4-4B2D-9264-790EC13204CC}">
       <dsp:nvSpPr>
         <dsp:cNvPr id="0" name=""/>
         <dsp:cNvSpPr/>
       </dsp:nvSpPr>
       <dsp:spPr>
         <a:xfrm>
-          <a:off x="1206058" y="692066"/>
-          <a:ext cx="1269999" cy="564443"/>
+          <a:off x="1400258" y="3363106"/>
+          <a:ext cx="1404753" cy="557390"/>
         </a:xfrm>
         <a:prstGeom prst="rect">
           <a:avLst/>
         </a:prstGeom>
-        <a:solidFill>
-          <a:schemeClr val="lt1">
-            <a:hueOff val="0"/>
-            <a:satOff val="0"/>
-            <a:lumOff val="0"/>
-            <a:alphaOff val="0"/>
-          </a:schemeClr>
-        </a:solidFill>
+        <a:noFill/>
         <a:ln w="12700" cap="flat" cmpd="sng" algn="ctr">
           <a:solidFill>
             <a:schemeClr val="accent1">
-              <a:shade val="80000"/>
-              <a:hueOff val="0"/>
-              <a:satOff val="0"/>
-              <a:lumOff val="0"/>
-              <a:alphaOff val="0"/>
+              <a:lumMod val="75000"/>
             </a:schemeClr>
           </a:solidFill>
           <a:prstDash val="solid"/>
@@ -11283,60 +11333,58 @@
           </a:pPr>
           <a:r>
             <a:rPr lang="de-CH" sz="1100" kern="1200">
+              <a:solidFill>
+                <a:sysClr val="windowText" lastClr="000000"/>
+              </a:solidFill>
               <a:latin typeface="Arial" panose="020B0604020202020204" pitchFamily="34" charset="0"/>
               <a:cs typeface="Arial" panose="020B0604020202020204" pitchFamily="34" charset="0"/>
             </a:rPr>
-            <a:t>Anita Gertiser</a:t>
+            <a:t>Luca Krummenacher</a:t>
           </a:r>
           <a:br>
             <a:rPr lang="de-CH" sz="1100" kern="1200">
+              <a:solidFill>
+                <a:sysClr val="windowText" lastClr="000000"/>
+              </a:solidFill>
               <a:latin typeface="Arial" panose="020B0604020202020204" pitchFamily="34" charset="0"/>
               <a:cs typeface="Arial" panose="020B0604020202020204" pitchFamily="34" charset="0"/>
             </a:rPr>
           </a:br>
           <a:r>
-            <a:rPr lang="de-CH" sz="1400" kern="1200" baseline="-25000">
+            <a:rPr lang="de-CH" sz="1100" kern="1200">
+              <a:solidFill>
+                <a:sysClr val="windowText" lastClr="000000"/>
+              </a:solidFill>
               <a:latin typeface="Arial" panose="020B0604020202020204" pitchFamily="34" charset="0"/>
               <a:cs typeface="Arial" panose="020B0604020202020204" pitchFamily="34" charset="0"/>
             </a:rPr>
-            <a:t>(Kommunikation)</a:t>
+            <a:t>(Elektrotechnik)</a:t>
           </a:r>
         </a:p>
       </dsp:txBody>
       <dsp:txXfrm>
-        <a:off x="1206058" y="692066"/>
-        <a:ext cx="1269999" cy="564443"/>
+        <a:off x="1400258" y="3363106"/>
+        <a:ext cx="1404753" cy="557390"/>
       </dsp:txXfrm>
     </dsp:sp>
-    <dsp:sp modelId="{98A7F085-C3D7-4F8F-A199-1F39DD3DF9E4}">
+    <dsp:sp modelId="{8AABB217-B1F1-434A-AAF6-D7C04EACBEDC}">
       <dsp:nvSpPr>
         <dsp:cNvPr id="0" name=""/>
         <dsp:cNvSpPr/>
       </dsp:nvSpPr>
       <dsp:spPr>
         <a:xfrm>
-          <a:off x="2650369" y="692066"/>
-          <a:ext cx="1249944" cy="555528"/>
+          <a:off x="1375037" y="770790"/>
+          <a:ext cx="1451139" cy="575796"/>
         </a:xfrm>
         <a:prstGeom prst="rect">
           <a:avLst/>
         </a:prstGeom>
-        <a:solidFill>
-          <a:schemeClr val="lt1">
-            <a:hueOff val="0"/>
-            <a:satOff val="0"/>
-            <a:lumOff val="0"/>
-            <a:alphaOff val="0"/>
-          </a:schemeClr>
-        </a:solidFill>
+        <a:noFill/>
         <a:ln w="12700" cap="flat" cmpd="sng" algn="ctr">
           <a:solidFill>
             <a:schemeClr val="accent1">
-              <a:shade val="80000"/>
-              <a:hueOff val="0"/>
-              <a:satOff val="0"/>
-              <a:lumOff val="0"/>
-              <a:alphaOff val="0"/>
+              <a:lumMod val="75000"/>
             </a:schemeClr>
           </a:solidFill>
           <a:prstDash val="solid"/>
@@ -11378,60 +11426,39 @@
           </a:pPr>
           <a:r>
             <a:rPr lang="de-CH" sz="1100" kern="1200">
+              <a:solidFill>
+                <a:sysClr val="windowText" lastClr="000000"/>
+              </a:solidFill>
               <a:latin typeface="Arial" panose="020B0604020202020204" pitchFamily="34" charset="0"/>
               <a:cs typeface="Arial" panose="020B0604020202020204" pitchFamily="34" charset="0"/>
             </a:rPr>
-            <a:t>Pascal Buchschacher</a:t>
-          </a:r>
-          <a:br>
-            <a:rPr lang="de-CH" sz="1100" kern="1200">
-              <a:latin typeface="Arial" panose="020B0604020202020204" pitchFamily="34" charset="0"/>
-              <a:cs typeface="Arial" panose="020B0604020202020204" pitchFamily="34" charset="0"/>
-            </a:rPr>
-          </a:br>
-          <a:r>
-            <a:rPr lang="de-CH" sz="1000" kern="1200">
-              <a:latin typeface="Arial" panose="020B0604020202020204" pitchFamily="34" charset="0"/>
-              <a:cs typeface="Arial" panose="020B0604020202020204" pitchFamily="34" charset="0"/>
-            </a:rPr>
-            <a:t>(Projektmanagement)</a:t>
+            <a:t>Anita Gertiser (Kommunikation)</a:t>
           </a:r>
         </a:p>
       </dsp:txBody>
       <dsp:txXfrm>
-        <a:off x="2650369" y="692066"/>
-        <a:ext cx="1249944" cy="555528"/>
+        <a:off x="1375037" y="770790"/>
+        <a:ext cx="1451139" cy="575796"/>
       </dsp:txXfrm>
     </dsp:sp>
-    <dsp:sp modelId="{0B12DC23-7A91-4894-8B3D-45777A80F8C0}">
+    <dsp:sp modelId="{81F8EAF3-BEDC-4F69-BE39-E697F2E29EE6}">
       <dsp:nvSpPr>
         <dsp:cNvPr id="0" name=""/>
         <dsp:cNvSpPr/>
       </dsp:nvSpPr>
       <dsp:spPr>
         <a:xfrm>
-          <a:off x="1206058" y="1428269"/>
-          <a:ext cx="1272551" cy="565580"/>
+          <a:off x="2905333" y="770790"/>
+          <a:ext cx="1451139" cy="575796"/>
         </a:xfrm>
         <a:prstGeom prst="rect">
           <a:avLst/>
         </a:prstGeom>
-        <a:solidFill>
-          <a:schemeClr val="lt1">
-            <a:hueOff val="0"/>
-            <a:satOff val="0"/>
-            <a:lumOff val="0"/>
-            <a:alphaOff val="0"/>
-          </a:schemeClr>
-        </a:solidFill>
+        <a:noFill/>
         <a:ln w="12700" cap="flat" cmpd="sng" algn="ctr">
           <a:solidFill>
             <a:schemeClr val="accent1">
-              <a:shade val="80000"/>
-              <a:hueOff val="0"/>
-              <a:satOff val="0"/>
-              <a:lumOff val="0"/>
-              <a:alphaOff val="0"/>
+              <a:lumMod val="75000"/>
             </a:schemeClr>
           </a:solidFill>
           <a:prstDash val="solid"/>
@@ -11473,60 +11500,58 @@
           </a:pPr>
           <a:r>
             <a:rPr lang="de-CH" sz="1100" kern="1200">
+              <a:solidFill>
+                <a:sysClr val="windowText" lastClr="000000"/>
+              </a:solidFill>
               <a:latin typeface="Arial" panose="020B0604020202020204" pitchFamily="34" charset="0"/>
               <a:cs typeface="Arial" panose="020B0604020202020204" pitchFamily="34" charset="0"/>
             </a:rPr>
-            <a:t>Richard Gut</a:t>
+            <a:t>Niklaus Peter</a:t>
           </a:r>
           <a:br>
             <a:rPr lang="de-CH" sz="1100" kern="1200">
+              <a:solidFill>
+                <a:sysClr val="windowText" lastClr="000000"/>
+              </a:solidFill>
               <a:latin typeface="Arial" panose="020B0604020202020204" pitchFamily="34" charset="0"/>
               <a:cs typeface="Arial" panose="020B0604020202020204" pitchFamily="34" charset="0"/>
             </a:rPr>
           </a:br>
           <a:r>
-            <a:rPr lang="de-CH" sz="1000" kern="1200">
+            <a:rPr lang="de-CH" sz="1100" kern="1200">
+              <a:solidFill>
+                <a:sysClr val="windowText" lastClr="000000"/>
+              </a:solidFill>
               <a:latin typeface="Arial" panose="020B0604020202020204" pitchFamily="34" charset="0"/>
               <a:cs typeface="Arial" panose="020B0604020202020204" pitchFamily="34" charset="0"/>
             </a:rPr>
-            <a:t>(Software)</a:t>
+            <a:t>(Fachdozent Elektrotechnik)</a:t>
           </a:r>
         </a:p>
       </dsp:txBody>
       <dsp:txXfrm>
-        <a:off x="1206058" y="1428269"/>
-        <a:ext cx="1272551" cy="565580"/>
+        <a:off x="2905333" y="770790"/>
+        <a:ext cx="1451139" cy="575796"/>
       </dsp:txXfrm>
     </dsp:sp>
-    <dsp:sp modelId="{5FFB5409-1065-4A4B-995F-33BB3D53A70F}">
+    <dsp:sp modelId="{D07CAFDA-948F-4A80-8B4B-7D647C3534AD}">
       <dsp:nvSpPr>
         <dsp:cNvPr id="0" name=""/>
         <dsp:cNvSpPr/>
       </dsp:nvSpPr>
       <dsp:spPr>
         <a:xfrm>
-          <a:off x="2670743" y="1423129"/>
-          <a:ext cx="1293350" cy="574822"/>
+          <a:off x="1375037" y="1425743"/>
+          <a:ext cx="1437188" cy="575438"/>
         </a:xfrm>
         <a:prstGeom prst="rect">
           <a:avLst/>
         </a:prstGeom>
-        <a:solidFill>
-          <a:schemeClr val="lt1">
-            <a:hueOff val="0"/>
-            <a:satOff val="0"/>
-            <a:lumOff val="0"/>
-            <a:alphaOff val="0"/>
-          </a:schemeClr>
-        </a:solidFill>
+        <a:noFill/>
         <a:ln w="12700" cap="flat" cmpd="sng" algn="ctr">
           <a:solidFill>
             <a:schemeClr val="accent1">
-              <a:shade val="80000"/>
-              <a:hueOff val="0"/>
-              <a:satOff val="0"/>
-              <a:lumOff val="0"/>
-              <a:alphaOff val="0"/>
+              <a:lumMod val="75000"/>
             </a:schemeClr>
           </a:solidFill>
           <a:prstDash val="solid"/>
@@ -11568,29 +11593,117 @@
           </a:pPr>
           <a:r>
             <a:rPr lang="de-CH" sz="1100" kern="1200">
+              <a:solidFill>
+                <a:sysClr val="windowText" lastClr="000000"/>
+              </a:solidFill>
               <a:latin typeface="Arial" panose="020B0604020202020204" pitchFamily="34" charset="0"/>
               <a:cs typeface="Arial" panose="020B0604020202020204" pitchFamily="34" charset="0"/>
             </a:rPr>
-            <a:t>Peter Niklaus</a:t>
-          </a:r>
-          <a:br>
-            <a:rPr lang="de-CH" sz="1100" kern="1200">
-              <a:latin typeface="Arial" panose="020B0604020202020204" pitchFamily="34" charset="0"/>
-              <a:cs typeface="Arial" panose="020B0604020202020204" pitchFamily="34" charset="0"/>
-            </a:rPr>
-          </a:br>
-          <a:r>
-            <a:rPr lang="de-CH" sz="1000" kern="1200">
-              <a:latin typeface="Arial" panose="020B0604020202020204" pitchFamily="34" charset="0"/>
-              <a:cs typeface="Arial" panose="020B0604020202020204" pitchFamily="34" charset="0"/>
-            </a:rPr>
-            <a:t>(Elektrotechnik)</a:t>
+            <a:t>Pascal Buchschacher (Projektmanagement)</a:t>
           </a:r>
         </a:p>
       </dsp:txBody>
       <dsp:txXfrm>
-        <a:off x="2670743" y="1423129"/>
-        <a:ext cx="1293350" cy="574822"/>
+        <a:off x="1375037" y="1425743"/>
+        <a:ext cx="1437188" cy="575438"/>
+      </dsp:txXfrm>
+    </dsp:sp>
+    <dsp:sp modelId="{3B97B1E9-DCDC-4068-B96A-B564626C065C}">
+      <dsp:nvSpPr>
+        <dsp:cNvPr id="0" name=""/>
+        <dsp:cNvSpPr/>
+      </dsp:nvSpPr>
+      <dsp:spPr>
+        <a:xfrm>
+          <a:off x="2905333" y="1425743"/>
+          <a:ext cx="1404757" cy="557390"/>
+        </a:xfrm>
+        <a:prstGeom prst="rect">
+          <a:avLst/>
+        </a:prstGeom>
+        <a:noFill/>
+        <a:ln w="12700" cap="flat" cmpd="sng" algn="ctr">
+          <a:solidFill>
+            <a:schemeClr val="accent1">
+              <a:lumMod val="75000"/>
+            </a:schemeClr>
+          </a:solidFill>
+          <a:prstDash val="solid"/>
+          <a:miter lim="800000"/>
+        </a:ln>
+        <a:effectLst/>
+      </dsp:spPr>
+      <dsp:style>
+        <a:lnRef idx="2">
+          <a:scrgbClr r="0" g="0" b="0"/>
+        </a:lnRef>
+        <a:fillRef idx="1">
+          <a:scrgbClr r="0" g="0" b="0"/>
+        </a:fillRef>
+        <a:effectRef idx="0">
+          <a:scrgbClr r="0" g="0" b="0"/>
+        </a:effectRef>
+        <a:fontRef idx="minor">
+          <a:schemeClr val="lt1"/>
+        </a:fontRef>
+      </dsp:style>
+      <dsp:txBody>
+        <a:bodyPr spcFirstLastPara="0" vert="horz" wrap="square" lIns="6985" tIns="6985" rIns="6985" bIns="6985" numCol="1" spcCol="1270" anchor="ctr" anchorCtr="0">
+          <a:noAutofit/>
+        </a:bodyPr>
+        <a:lstStyle/>
+        <a:p>
+          <a:pPr marL="0" lvl="0" indent="0" algn="ctr" defTabSz="488950">
+            <a:lnSpc>
+              <a:spcPct val="90000"/>
+            </a:lnSpc>
+            <a:spcBef>
+              <a:spcPct val="0"/>
+            </a:spcBef>
+            <a:spcAft>
+              <a:spcPct val="35000"/>
+            </a:spcAft>
+            <a:buNone/>
+          </a:pPr>
+          <a:r>
+            <a:rPr lang="de-CH" sz="1100" kern="1200">
+              <a:solidFill>
+                <a:sysClr val="windowText" lastClr="000000"/>
+              </a:solidFill>
+              <a:latin typeface="Arial" panose="020B0604020202020204" pitchFamily="34" charset="0"/>
+              <a:cs typeface="Arial" panose="020B0604020202020204" pitchFamily="34" charset="0"/>
+            </a:rPr>
+            <a:t>Richard Gut</a:t>
+          </a:r>
+        </a:p>
+        <a:p>
+          <a:pPr marL="0" lvl="0" indent="0" algn="ctr" defTabSz="488950">
+            <a:lnSpc>
+              <a:spcPct val="90000"/>
+            </a:lnSpc>
+            <a:spcBef>
+              <a:spcPct val="0"/>
+            </a:spcBef>
+            <a:spcAft>
+              <a:spcPct val="35000"/>
+            </a:spcAft>
+            <a:buNone/>
+          </a:pPr>
+          <a:r>
+            <a:rPr lang="de-CH" sz="1100" kern="1200">
+              <a:solidFill>
+                <a:sysClr val="windowText" lastClr="000000"/>
+              </a:solidFill>
+              <a:latin typeface="Arial" panose="020B0604020202020204" pitchFamily="34" charset="0"/>
+              <a:cs typeface="Arial" panose="020B0604020202020204" pitchFamily="34" charset="0"/>
+            </a:rPr>
+            <a:t>(Fachdozent Software)</a:t>
+          </a:r>
+        </a:p>
+      </dsp:txBody>
+      <dsp:txXfrm>
+        <a:off x="2905333" y="1425743"/>
+        <a:ext cx="1404757" cy="557390"/>
       </dsp:txXfrm>
     </dsp:sp>
   </dsp:spTree>
@@ -14073,11 +14186,32 @@
 </file>
 
 <file path=customXml/item1.xml><?xml version="1.0" encoding="utf-8"?>
-<b:Sources xmlns:b="http://schemas.openxmlformats.org/officeDocument/2006/bibliography" xmlns="http://schemas.openxmlformats.org/officeDocument/2006/bibliography" SelectedStyle="\IEEE2006OfficeOnline.xsl" StyleName="IEEE" Version="2006"/>
+<b:Sources xmlns:b="http://schemas.openxmlformats.org/officeDocument/2006/bibliography" xmlns="http://schemas.openxmlformats.org/officeDocument/2006/bibliography" SelectedStyle="\IEEE2006OfficeOnline.xsl" StyleName="IEEE" Version="2006">
+  <b:Source>
+    <b:Tag>Wal15</b:Tag>
+    <b:SourceType>Book</b:SourceType>
+    <b:Guid>{247AF688-AB26-4A96-B7B5-C81FB5FECE8C}</b:Guid>
+    <b:Author>
+      <b:Author>
+        <b:NameList>
+          <b:Person>
+            <b:Last>Jakoby</b:Last>
+            <b:First>Walter</b:First>
+          </b:Person>
+        </b:NameList>
+      </b:Author>
+    </b:Author>
+    <b:Title>Projektmanagement für Ingenieure</b:Title>
+    <b:Year>2015</b:Year>
+    <b:City>Trier</b:City>
+    <b:Publisher>Springer Fachmedien Wiesbaden </b:Publisher>
+    <b:RefOrder>1</b:RefOrder>
+  </b:Source>
+</b:Sources>
 </file>
 
 <file path=customXml/itemProps1.xml><?xml version="1.0" encoding="utf-8"?>
-<ds:datastoreItem xmlns:ds="http://schemas.openxmlformats.org/officeDocument/2006/customXml" ds:itemID="{9053D32B-BC57-4CE9-B493-BE511CE0AD07}">
+<ds:datastoreItem xmlns:ds="http://schemas.openxmlformats.org/officeDocument/2006/customXml" ds:itemID="{DCC93E87-E286-49F1-8D26-7C509AC5536A}">
   <ds:schemaRefs>
     <ds:schemaRef ds:uri="http://schemas.openxmlformats.org/officeDocument/2006/bibliography"/>
   </ds:schemaRefs>

</xml_diff>

<commit_message>
Layout kleiner Fehler korrigiert
</commit_message>
<xml_diff>
--- a/Org_Pflichtenheft_T5.docx
+++ b/Org_Pflichtenheft_T5.docx
@@ -3601,7 +3601,6 @@
           </mc:Fallback>
         </mc:AlternateContent>
       </w:r>
-      <w:bookmarkStart w:id="8" w:name="_GoBack"/>
       <w:r>
         <w:rPr>
           <w:noProof/>
@@ -3620,7 +3619,6 @@
           </wp:inline>
         </w:drawing>
       </w:r>
-      <w:bookmarkEnd w:id="8"/>
     </w:p>
     <w:p>
       <w:pPr>
@@ -3635,7 +3633,7 @@
         </w:rPr>
         <w:br w:type="page"/>
       </w:r>
-      <w:bookmarkStart w:id="9" w:name="_Toc4181238"/>
+      <w:bookmarkStart w:id="8" w:name="_Toc4181238"/>
       <w:r>
         <w:rPr>
           <w:lang w:val="de-CH"/>
@@ -3643,7 +3641,7 @@
         <w:lastRenderedPageBreak/>
         <w:t>Planung</w:t>
       </w:r>
-      <w:bookmarkEnd w:id="9"/>
+      <w:bookmarkEnd w:id="8"/>
     </w:p>
     <w:p>
       <w:pPr>
@@ -3672,6 +3670,7 @@
           <w:id w:val="1756088056"/>
           <w:citation/>
         </w:sdtPr>
+        <w:sdtEndPr/>
         <w:sdtContent>
           <w:r>
             <w:rPr>
@@ -3823,12 +3822,12 @@
           <w:lang w:val="de-CH"/>
         </w:rPr>
       </w:pPr>
-      <w:bookmarkStart w:id="10" w:name="_Toc4181239"/>
+      <w:bookmarkStart w:id="9" w:name="_Toc4181239"/>
       <w:proofErr w:type="spellStart"/>
       <w:r>
         <w:t>Projektstrukturplan</w:t>
       </w:r>
-      <w:bookmarkEnd w:id="10"/>
+      <w:bookmarkEnd w:id="9"/>
       <w:proofErr w:type="spellEnd"/>
     </w:p>
     <w:p>
@@ -10620,7 +10619,7 @@
           <w:lang w:val="de-CH"/>
         </w:rPr>
       </w:pPr>
-      <w:bookmarkStart w:id="11" w:name="_Toc4180875"/>
+      <w:bookmarkStart w:id="10" w:name="_Toc4180875"/>
       <w:proofErr w:type="spellStart"/>
       <w:r>
         <w:rPr>
@@ -10706,7 +10705,7 @@
         </w:rPr>
         <w:t>Projektstrukturplan</w:t>
       </w:r>
-      <w:bookmarkEnd w:id="11"/>
+      <w:bookmarkEnd w:id="10"/>
       <w:proofErr w:type="spellEnd"/>
     </w:p>
     <w:p>
@@ -10732,7 +10731,7 @@
           <w:lang w:val="de-CH"/>
         </w:rPr>
       </w:pPr>
-      <w:bookmarkStart w:id="12" w:name="_Toc4181240"/>
+      <w:bookmarkStart w:id="11" w:name="_Toc4181240"/>
       <w:r>
         <w:rPr>
           <w:lang w:val="de-CH"/>
@@ -10740,10 +10739,10 @@
         <w:lastRenderedPageBreak/>
         <w:t>Terminplan</w:t>
       </w:r>
-      <w:bookmarkEnd w:id="12"/>
+      <w:bookmarkEnd w:id="11"/>
     </w:p>
-    <w:bookmarkStart w:id="13" w:name="_MON_1614787920"/>
-    <w:bookmarkEnd w:id="13"/>
+    <w:bookmarkStart w:id="12" w:name="_MON_1614787920"/>
+    <w:bookmarkEnd w:id="12"/>
     <w:p>
       <w:pPr>
         <w:pStyle w:val="Beschriftung"/>
@@ -10776,10 +10775,10 @@
             <v:path o:extrusionok="f" gradientshapeok="t" o:connecttype="rect"/>
             <o:lock v:ext="edit" aspectratio="t"/>
           </v:shapetype>
-          <v:shape id="_x0000_i1179" type="#_x0000_t75" style="width:475.6pt;height:661.95pt" o:ole="">
+          <v:shape id="_x0000_i1025" type="#_x0000_t75" style="width:475.6pt;height:661.95pt" o:ole="">
             <v:imagedata r:id="rId14" o:title=""/>
           </v:shape>
-          <o:OLEObject Type="Embed" ProgID="Excel.Sheet.12" ShapeID="_x0000_i1179" DrawAspect="Content" ObjectID="_1614794278" r:id="rId15"/>
+          <o:OLEObject Type="Embed" ProgID="Excel.Sheet.12" ShapeID="_x0000_i1025" DrawAspect="Content" ObjectID="_1614794573" r:id="rId15"/>
         </w:object>
       </w:r>
     </w:p>
@@ -10794,7 +10793,7 @@
           <w:sz w:val="16"/>
         </w:rPr>
       </w:pPr>
-      <w:bookmarkStart w:id="14" w:name="_Toc4180876"/>
+      <w:bookmarkStart w:id="13" w:name="_Toc4180876"/>
       <w:proofErr w:type="spellStart"/>
       <w:r>
         <w:rPr>
@@ -10889,7 +10888,7 @@
         </w:rPr>
         <w:t>Terminplan</w:t>
       </w:r>
-      <w:bookmarkEnd w:id="14"/>
+      <w:bookmarkEnd w:id="13"/>
       <w:proofErr w:type="spellEnd"/>
     </w:p>
     <w:p>
@@ -10908,7 +10907,7 @@
           <w:lang w:val="de-CH"/>
         </w:rPr>
       </w:pPr>
-      <w:bookmarkStart w:id="15" w:name="_Toc4181241"/>
+      <w:bookmarkStart w:id="14" w:name="_Toc4181241"/>
       <w:r>
         <w:rPr>
           <w:rFonts w:cs="Arial"/>
@@ -10917,7 +10916,7 @@
         <w:lastRenderedPageBreak/>
         <w:t>Budget</w:t>
       </w:r>
-      <w:bookmarkEnd w:id="15"/>
+      <w:bookmarkEnd w:id="14"/>
     </w:p>
     <w:p>
       <w:pPr>
@@ -12432,7 +12431,7 @@
           <w:lang w:val="de-CH"/>
         </w:rPr>
       </w:pPr>
-      <w:bookmarkStart w:id="16" w:name="_Toc4180877"/>
+      <w:bookmarkStart w:id="15" w:name="_Toc4180877"/>
       <w:proofErr w:type="spellStart"/>
       <w:r>
         <w:rPr>
@@ -12528,7 +12527,7 @@
         </w:rPr>
         <w:t xml:space="preserve"> Budget</w:t>
       </w:r>
-      <w:bookmarkEnd w:id="16"/>
+      <w:bookmarkEnd w:id="15"/>
     </w:p>
     <w:p>
       <w:pPr>
@@ -12596,7 +12595,7 @@
           <w:lang w:val="de-CH"/>
         </w:rPr>
       </w:pPr>
-      <w:bookmarkStart w:id="18" w:name="_Toc4181242"/>
+      <w:bookmarkStart w:id="17" w:name="_Toc4181242"/>
       <w:r>
         <w:rPr>
           <w:lang w:val="de-CH"/>
@@ -12604,7 +12603,7 @@
         <w:lastRenderedPageBreak/>
         <w:t>Kommunikationskonzept</w:t>
       </w:r>
-      <w:bookmarkEnd w:id="18"/>
+      <w:bookmarkEnd w:id="17"/>
     </w:p>
     <w:tbl>
       <w:tblPr>
@@ -14670,7 +14669,7 @@
           <w:lang w:val="de-CH"/>
         </w:rPr>
       </w:pPr>
-      <w:bookmarkStart w:id="19" w:name="_Toc4180878"/>
+      <w:bookmarkStart w:id="18" w:name="_Toc4180878"/>
       <w:proofErr w:type="spellStart"/>
       <w:r>
         <w:rPr>
@@ -14756,7 +14755,7 @@
         </w:rPr>
         <w:t>Kommunikationskonzept</w:t>
       </w:r>
-      <w:bookmarkEnd w:id="19"/>
+      <w:bookmarkEnd w:id="18"/>
       <w:proofErr w:type="spellEnd"/>
     </w:p>
     <w:p>
@@ -14802,7 +14801,7 @@
           <w:lang w:val="de-CH"/>
         </w:rPr>
       </w:pPr>
-      <w:bookmarkStart w:id="20" w:name="_Toc4181243"/>
+      <w:bookmarkStart w:id="19" w:name="_Toc4181243"/>
       <w:r>
         <w:rPr>
           <w:lang w:val="de-CH"/>
@@ -14810,7 +14809,7 @@
         <w:lastRenderedPageBreak/>
         <w:t>Risikomanagement</w:t>
       </w:r>
-      <w:bookmarkEnd w:id="20"/>
+      <w:bookmarkEnd w:id="19"/>
     </w:p>
     <w:p>
       <w:pPr>
@@ -14878,12 +14877,12 @@
           <w:lang w:val="de-CH"/>
         </w:rPr>
       </w:pPr>
-      <w:bookmarkStart w:id="21" w:name="_Toc4181244"/>
+      <w:bookmarkStart w:id="20" w:name="_Toc4181244"/>
       <w:proofErr w:type="spellStart"/>
       <w:r>
         <w:t>Risikoanalyse</w:t>
       </w:r>
-      <w:bookmarkEnd w:id="21"/>
+      <w:bookmarkEnd w:id="20"/>
       <w:proofErr w:type="spellEnd"/>
     </w:p>
     <w:p>
@@ -15938,7 +15937,7 @@
           <w:lang w:val="de-CH"/>
         </w:rPr>
       </w:pPr>
-      <w:bookmarkStart w:id="22" w:name="_Toc4180879"/>
+      <w:bookmarkStart w:id="21" w:name="_Toc4180879"/>
       <w:proofErr w:type="spellStart"/>
       <w:r>
         <w:rPr>
@@ -16015,7 +16014,7 @@
         </w:rPr>
         <w:t>Risikoanalyse</w:t>
       </w:r>
-      <w:bookmarkEnd w:id="22"/>
+      <w:bookmarkEnd w:id="21"/>
       <w:proofErr w:type="spellEnd"/>
     </w:p>
     <w:p>
@@ -16033,14 +16032,14 @@
           <w:lang w:val="de-CH"/>
         </w:rPr>
       </w:pPr>
-      <w:bookmarkStart w:id="23" w:name="_Toc4181245"/>
+      <w:bookmarkStart w:id="22" w:name="_Toc4181245"/>
       <w:r>
         <w:rPr>
           <w:lang w:val="de-CH"/>
         </w:rPr>
         <w:t>Risikotabelle</w:t>
       </w:r>
-      <w:bookmarkEnd w:id="23"/>
+      <w:bookmarkEnd w:id="22"/>
     </w:p>
     <w:p>
       <w:pPr>
@@ -16632,7 +16631,7 @@
           <w:lang w:val="de-CH"/>
         </w:rPr>
       </w:pPr>
-      <w:bookmarkStart w:id="24" w:name="_Toc4180880"/>
+      <w:bookmarkStart w:id="23" w:name="_Toc4180880"/>
       <w:proofErr w:type="spellStart"/>
       <w:r>
         <w:rPr>
@@ -16745,7 +16744,7 @@
         </w:rPr>
         <w:t>Riskotabelle</w:t>
       </w:r>
-      <w:bookmarkEnd w:id="24"/>
+      <w:bookmarkEnd w:id="23"/>
       <w:proofErr w:type="spellEnd"/>
     </w:p>
     <w:p>
@@ -16770,6 +16769,8 @@
           <w:docGrid w:linePitch="360"/>
         </w:sectPr>
       </w:pPr>
+      <w:bookmarkStart w:id="24" w:name="_GoBack"/>
+      <w:bookmarkEnd w:id="24"/>
     </w:p>
     <w:bookmarkStart w:id="25" w:name="_MON_1614789949"/>
     <w:bookmarkEnd w:id="25"/>
@@ -16785,10 +16786,10 @@
           <w:lang w:val="de-CH"/>
         </w:rPr>
         <w:object w:dxaOrig="17850" w:dyaOrig="10665" w14:anchorId="25B952AD">
-          <v:shape id="_x0000_i1159" type="#_x0000_t75" style="width:722.95pt;height:431.95pt" o:ole="">
+          <v:shape id="_x0000_i1026" type="#_x0000_t75" style="width:722.95pt;height:431.95pt" o:ole="">
             <v:imagedata r:id="rId20" o:title=""/>
           </v:shape>
-          <o:OLEObject Type="Embed" ProgID="Excel.Sheet.12" ShapeID="_x0000_i1159" DrawAspect="Content" ObjectID="_1614794279" r:id="rId21"/>
+          <o:OLEObject Type="Embed" ProgID="Excel.Sheet.12" ShapeID="_x0000_i1026" DrawAspect="Content" ObjectID="_1614794574" r:id="rId21"/>
         </w:object>
       </w:r>
     </w:p>
@@ -17156,10 +17157,10 @@
           <w:lang w:val="de-CH"/>
         </w:rPr>
         <w:object w:dxaOrig="10164" w:dyaOrig="6023" w14:anchorId="5E606E3C">
-          <v:shape id="_x0000_i1160" type="#_x0000_t75" style="width:508.2pt;height:301.15pt" o:ole="">
+          <v:shape id="_x0000_i1027" type="#_x0000_t75" style="width:508.2pt;height:301.15pt" o:ole="">
             <v:imagedata r:id="rId22" o:title=""/>
           </v:shape>
-          <o:OLEObject Type="Embed" ProgID="Excel.Sheet.12" ShapeID="_x0000_i1160" DrawAspect="Content" ObjectID="_1614794280" r:id="rId23"/>
+          <o:OLEObject Type="Embed" ProgID="Excel.Sheet.12" ShapeID="_x0000_i1027" DrawAspect="Content" ObjectID="_1614794575" r:id="rId23"/>
         </w:object>
       </w:r>
     </w:p>
@@ -17551,6 +17552,10 @@
     <w:sdt>
       <w:sdtPr>
         <w:rPr>
+          <w:rFonts w:eastAsiaTheme="minorHAnsi" w:cstheme="minorBidi"/>
+          <w:b w:val="0"/>
+          <w:sz w:val="22"/>
+          <w:szCs w:val="22"/>
           <w:lang w:val="de-DE"/>
         </w:rPr>
         <w:id w:val="-814720141"/>
@@ -17561,10 +17566,6 @@
       </w:sdtPr>
       <w:sdtEndPr>
         <w:rPr>
-          <w:rFonts w:eastAsiaTheme="minorHAnsi" w:cstheme="minorBidi"/>
-          <w:b w:val="0"/>
-          <w:sz w:val="22"/>
-          <w:szCs w:val="22"/>
           <w:lang w:val="en-GB"/>
         </w:rPr>
       </w:sdtEndPr>
@@ -17587,6 +17588,7 @@
             <w:id w:val="111145805"/>
             <w:bibliography/>
           </w:sdtPr>
+          <w:sdtEndPr/>
           <w:sdtContent>
             <w:p>
               <w:pPr>
@@ -18650,6 +18652,42 @@
         <w:szCs w:val="18"/>
       </w:rPr>
       <w:ptab w:relativeTo="margin" w:alignment="center" w:leader="none"/>
+    </w:r>
+    <w:r>
+      <w:rPr>
+        <w:sz w:val="18"/>
+        <w:szCs w:val="18"/>
+      </w:rPr>
+      <w:fldChar w:fldCharType="begin"/>
+    </w:r>
+    <w:r>
+      <w:rPr>
+        <w:sz w:val="18"/>
+        <w:szCs w:val="18"/>
+      </w:rPr>
+      <w:instrText>PAGE   \* MERGEFORMAT</w:instrText>
+    </w:r>
+    <w:r>
+      <w:rPr>
+        <w:sz w:val="18"/>
+        <w:szCs w:val="18"/>
+      </w:rPr>
+      <w:fldChar w:fldCharType="separate"/>
+    </w:r>
+    <w:r>
+      <w:rPr>
+        <w:sz w:val="18"/>
+        <w:szCs w:val="18"/>
+        <w:lang w:val="de-DE"/>
+      </w:rPr>
+      <w:t>1</w:t>
+    </w:r>
+    <w:r>
+      <w:rPr>
+        <w:sz w:val="18"/>
+        <w:szCs w:val="18"/>
+      </w:rPr>
+      <w:fldChar w:fldCharType="end"/>
     </w:r>
     <w:r>
       <w:rPr>
@@ -18814,7 +18852,7 @@
         </wp:anchor>
       </w:drawing>
     </w:r>
-    <w:bookmarkStart w:id="17" w:name="OLE_LINK1"/>
+    <w:bookmarkStart w:id="16" w:name="OLE_LINK1"/>
     <w:r>
       <w:rPr>
         <w:rFonts w:cs="Arial"/>
@@ -18831,7 +18869,7 @@
       </w:rPr>
       <w:t xml:space="preserve"> - Team 5</w:t>
     </w:r>
-    <w:bookmarkEnd w:id="17"/>
+    <w:bookmarkEnd w:id="16"/>
   </w:p>
 </w:hdr>
 </file>
@@ -27560,7 +27598,7 @@
 </file>
 
 <file path=customXml/itemProps1.xml><?xml version="1.0" encoding="utf-8"?>
-<ds:datastoreItem xmlns:ds="http://schemas.openxmlformats.org/officeDocument/2006/customXml" ds:itemID="{5EF93C1C-A0D6-4F5E-A7CA-DB8526850419}">
+<ds:datastoreItem xmlns:ds="http://schemas.openxmlformats.org/officeDocument/2006/customXml" ds:itemID="{CAB521D6-5AED-45ED-A7DF-27A5D89965B0}">
   <ds:schemaRefs>
     <ds:schemaRef ds:uri="http://schemas.openxmlformats.org/officeDocument/2006/bibliography"/>
   </ds:schemaRefs>

</xml_diff>

<commit_message>
Layout und Rechtschreibung kontrolliert
</commit_message>
<xml_diff>
--- a/Org_Pflichtenheft_T5.docx
+++ b/Org_Pflichtenheft_T5.docx
@@ -1056,7 +1056,7 @@
           <w:rFonts w:cs="Arial"/>
           <w:noProof/>
         </w:rPr>
-        <w:t>22.03.2019</w:t>
+        <w:t>23.03.2019</w:t>
       </w:r>
       <w:r>
         <w:rPr>
@@ -2846,7 +2846,14 @@
                 <w:b/>
                 <w:lang w:val="de-CH"/>
               </w:rPr>
-              <w:t>Dozent</w:t>
+              <w:t>Doz</w:t>
+            </w:r>
+            <w:r>
+              <w:rPr>
+                <w:b/>
+                <w:lang w:val="de-CH"/>
+              </w:rPr>
+              <w:t>ierende</w:t>
             </w:r>
           </w:p>
         </w:tc>
@@ -3194,6 +3201,12 @@
           <w:lang w:val="de-CH"/>
         </w:rPr>
         <w:t xml:space="preserve"> von der Firma Schaffner Group</w:t>
+      </w:r>
+      <w:r>
+        <w:rPr>
+          <w:lang w:val="de-CH"/>
+        </w:rPr>
+        <w:t>.</w:t>
       </w:r>
     </w:p>
     <w:p>
@@ -3501,11 +3514,7 @@
           </mc:Choice>
           <mc:Fallback>
             <w:pict>
-              <v:shapetype w14:anchorId="09EE17F1" id="_x0000_t202" coordsize="21600,21600" o:spt="202" path="m,l,21600r21600,l21600,xe">
-                <v:stroke joinstyle="miter"/>
-                <v:path gradientshapeok="t" o:connecttype="rect"/>
-              </v:shapetype>
-              <v:shape id="Textfeld 33" o:spid="_x0000_s1027" type="#_x0000_t202" style="position:absolute;left:0;text-align:left;margin-left:-1.1pt;margin-top:457.5pt;width:453.5pt;height:.05pt;z-index:-251651072;visibility:visible;mso-wrap-style:square;mso-wrap-distance-left:9pt;mso-wrap-distance-top:0;mso-wrap-distance-right:9pt;mso-wrap-distance-bottom:0;mso-position-horizontal:absolute;mso-position-horizontal-relative:text;mso-position-vertical:absolute;mso-position-vertical-relative:text;v-text-anchor:top" o:gfxdata="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" stroked="f">
+              <v:shape w14:anchorId="09EE17F1" id="Textfeld 33" o:spid="_x0000_s1027" type="#_x0000_t202" style="position:absolute;left:0;text-align:left;margin-left:-1.1pt;margin-top:457.5pt;width:453.5pt;height:.05pt;z-index:-251651072;visibility:visible;mso-wrap-style:square;mso-wrap-distance-left:9pt;mso-wrap-distance-top:0;mso-wrap-distance-right:9pt;mso-wrap-distance-bottom:0;mso-position-horizontal:absolute;mso-position-horizontal-relative:text;mso-position-vertical:absolute;mso-position-vertical-relative:text;v-text-anchor:top" o:gfxdata="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" stroked="f">
                 <v:textbox style="mso-fit-shape-to-text:t" inset="0,0,0,0">
                   <w:txbxContent>
                     <w:p>
@@ -6927,16 +6936,14 @@
               </w:rPr>
               <w:t xml:space="preserve">3.2.1 Schaltungsberechnung mit </w:t>
             </w:r>
-            <w:proofErr w:type="spellStart"/>
-            <w:r>
-              <w:rPr>
-                <w:rFonts w:eastAsia="Times New Roman" w:cs="Arial"/>
-                <w:color w:val="000000"/>
-                <w:lang w:val="de-CH" w:eastAsia="de-CH"/>
-              </w:rPr>
-              <w:t>Matlab</w:t>
-            </w:r>
-            <w:proofErr w:type="spellEnd"/>
+            <w:r>
+              <w:rPr>
+                <w:rFonts w:eastAsia="Times New Roman" w:cs="Arial"/>
+                <w:color w:val="000000"/>
+                <w:lang w:val="de-CH" w:eastAsia="de-CH"/>
+              </w:rPr>
+              <w:t>MATLAB</w:t>
+            </w:r>
           </w:p>
         </w:tc>
         <w:tc>
@@ -8740,23 +8747,41 @@
                 <w:color w:val="000000"/>
                 <w:lang w:val="de-CH" w:eastAsia="de-CH"/>
               </w:rPr>
-              <w:t>4.2.1 Berechnungen für Java</w:t>
-            </w:r>
-            <w:r>
-              <w:rPr>
-                <w:rFonts w:eastAsia="Times New Roman" w:cs="Arial"/>
-                <w:color w:val="000000"/>
-                <w:lang w:val="de-CH" w:eastAsia="de-CH"/>
-              </w:rPr>
-              <w:t>-C</w:t>
-            </w:r>
-            <w:r>
-              <w:rPr>
-                <w:rFonts w:eastAsia="Times New Roman" w:cs="Arial"/>
-                <w:color w:val="000000"/>
-                <w:lang w:val="de-CH" w:eastAsia="de-CH"/>
-              </w:rPr>
-              <w:t>ode anpassen</w:t>
+              <w:t xml:space="preserve">4.2.1 Berechnungen für </w:t>
+            </w:r>
+            <w:proofErr w:type="spellStart"/>
+            <w:r>
+              <w:rPr>
+                <w:rFonts w:eastAsia="Times New Roman" w:cs="Arial"/>
+                <w:color w:val="000000"/>
+                <w:lang w:val="de-CH" w:eastAsia="de-CH"/>
+              </w:rPr>
+              <w:t>Java</w:t>
+            </w:r>
+            <w:r>
+              <w:rPr>
+                <w:rFonts w:eastAsia="Times New Roman" w:cs="Arial"/>
+                <w:color w:val="000000"/>
+                <w:lang w:val="de-CH" w:eastAsia="de-CH"/>
+              </w:rPr>
+              <w:t>c</w:t>
+            </w:r>
+            <w:r>
+              <w:rPr>
+                <w:rFonts w:eastAsia="Times New Roman" w:cs="Arial"/>
+                <w:color w:val="000000"/>
+                <w:lang w:val="de-CH" w:eastAsia="de-CH"/>
+              </w:rPr>
+              <w:t>ode</w:t>
+            </w:r>
+            <w:proofErr w:type="spellEnd"/>
+            <w:r>
+              <w:rPr>
+                <w:rFonts w:eastAsia="Times New Roman" w:cs="Arial"/>
+                <w:color w:val="000000"/>
+                <w:lang w:val="de-CH" w:eastAsia="de-CH"/>
+              </w:rPr>
+              <w:t xml:space="preserve"> anpassen</w:t>
             </w:r>
           </w:p>
         </w:tc>
@@ -10814,10 +10839,10 @@
             <v:path o:extrusionok="f" gradientshapeok="t" o:connecttype="rect"/>
             <o:lock v:ext="edit" aspectratio="t"/>
           </v:shapetype>
-          <v:shape id="_x0000_i1038" type="#_x0000_t75" style="width:463.05pt;height:656.85pt" o:ole="">
+          <v:shape id="_x0000_i1033" type="#_x0000_t75" style="width:463.05pt;height:656.85pt" o:ole="">
             <v:imagedata r:id="rId14" o:title=""/>
           </v:shape>
-          <o:OLEObject Type="Embed" ProgID="Excel.Sheet.12" ShapeID="_x0000_i1038" DrawAspect="Content" ObjectID="_1614797621" r:id="rId15"/>
+          <o:OLEObject Type="Embed" ProgID="Excel.Sheet.12" ShapeID="_x0000_i1033" DrawAspect="Content" ObjectID="_1614849975" r:id="rId15"/>
         </w:object>
       </w:r>
     </w:p>
@@ -12585,7 +12610,19 @@
         <w:rPr>
           <w:lang w:val="de-CH"/>
         </w:rPr>
-        <w:t xml:space="preserve"> des Projekts mit sechs Projektmitgliedern und einer Projektleiterin</w:t>
+        <w:t xml:space="preserve"> des Projekts mit </w:t>
+      </w:r>
+      <w:r>
+        <w:rPr>
+          <w:lang w:val="de-CH"/>
+        </w:rPr>
+        <w:t>fünf</w:t>
+      </w:r>
+      <w:r>
+        <w:rPr>
+          <w:lang w:val="de-CH"/>
+        </w:rPr>
+        <w:t xml:space="preserve"> Projektmitgliedern und einer Projektleiterin</w:t>
       </w:r>
       <w:r>
         <w:rPr>
@@ -12610,7 +12647,6 @@
         <w:sectPr>
           <w:headerReference w:type="default" r:id="rId16"/>
           <w:footerReference w:type="default" r:id="rId17"/>
-          <w:footerReference w:type="first" r:id="rId18"/>
           <w:type w:val="continuous"/>
           <w:pgSz w:w="11906" w:h="16838" w:code="9"/>
           <w:pgMar w:top="1304" w:right="1440" w:bottom="1021" w:left="1440" w:header="709" w:footer="709" w:gutter="0"/>
@@ -14823,7 +14859,7 @@
           <w:lang w:val="de-CH"/>
         </w:rPr>
         <w:sectPr>
-          <w:headerReference w:type="first" r:id="rId19"/>
+          <w:headerReference w:type="first" r:id="rId18"/>
           <w:pgSz w:w="16838" w:h="11906" w:orient="landscape" w:code="9"/>
           <w:pgMar w:top="1440" w:right="1440" w:bottom="1440" w:left="1440" w:header="709" w:footer="709" w:gutter="0"/>
           <w:cols w:space="708"/>
@@ -14861,7 +14897,33 @@
         <w:rPr>
           <w:lang w:val="de-CH"/>
         </w:rPr>
-        <w:t>Im Riskmanagement wollen wir mögliche Gefahren für die termingerechte Abgabe des Projekts identifizieren, bewerten und Gegenmassnahmen beschliessen</w:t>
+        <w:t>Im Ris</w:t>
+      </w:r>
+      <w:r>
+        <w:rPr>
+          <w:lang w:val="de-CH"/>
+        </w:rPr>
+        <w:t>i</w:t>
+      </w:r>
+      <w:r>
+        <w:rPr>
+          <w:lang w:val="de-CH"/>
+        </w:rPr>
+        <w:t>k</w:t>
+      </w:r>
+      <w:r>
+        <w:rPr>
+          <w:lang w:val="de-CH"/>
+        </w:rPr>
+        <w:t>o</w:t>
+      </w:r>
+      <w:bookmarkStart w:id="20" w:name="_GoBack"/>
+      <w:bookmarkEnd w:id="20"/>
+      <w:r>
+        <w:rPr>
+          <w:lang w:val="de-CH"/>
+        </w:rPr>
+        <w:t>management wollen wir mögliche Gefahren für die termingerechte Abgabe des Projekts identifizieren, bewerten und Gegenmassnahmen beschliessen</w:t>
       </w:r>
       <w:r>
         <w:rPr>
@@ -14916,12 +14978,12 @@
           <w:lang w:val="de-CH"/>
         </w:rPr>
       </w:pPr>
-      <w:bookmarkStart w:id="20" w:name="_Toc4181244"/>
+      <w:bookmarkStart w:id="21" w:name="_Toc4181244"/>
       <w:proofErr w:type="spellStart"/>
       <w:r>
         <w:t>Risikoanalyse</w:t>
       </w:r>
-      <w:bookmarkEnd w:id="20"/>
+      <w:bookmarkEnd w:id="21"/>
       <w:proofErr w:type="spellEnd"/>
     </w:p>
     <w:p>
@@ -15354,8 +15416,6 @@
               </w:rPr>
               <w:t>Terminverzug</w:t>
             </w:r>
-            <w:bookmarkStart w:id="21" w:name="_GoBack"/>
-            <w:bookmarkEnd w:id="21"/>
           </w:p>
         </w:tc>
         <w:tc>
@@ -16835,9 +16895,9 @@
         </w:rPr>
         <w:object w:dxaOrig="17850" w:dyaOrig="10665" w14:anchorId="25B952AD">
           <v:shape id="_x0000_i1026" type="#_x0000_t75" style="width:722.95pt;height:431.95pt" o:ole="">
-            <v:imagedata r:id="rId20" o:title=""/>
+            <v:imagedata r:id="rId19" o:title=""/>
           </v:shape>
-          <o:OLEObject Type="Embed" ProgID="Excel.Sheet.12" ShapeID="_x0000_i1026" DrawAspect="Content" ObjectID="_1614797622" r:id="rId21"/>
+          <o:OLEObject Type="Embed" ProgID="Excel.Sheet.12" ShapeID="_x0000_i1026" DrawAspect="Content" ObjectID="_1614849976" r:id="rId20"/>
         </w:object>
       </w:r>
     </w:p>
@@ -17206,9 +17266,9 @@
         </w:rPr>
         <w:object w:dxaOrig="10164" w:dyaOrig="6023" w14:anchorId="5E606E3C">
           <v:shape id="_x0000_i1027" type="#_x0000_t75" style="width:508.2pt;height:301.15pt" o:ole="">
-            <v:imagedata r:id="rId22" o:title=""/>
+            <v:imagedata r:id="rId21" o:title=""/>
           </v:shape>
-          <o:OLEObject Type="Embed" ProgID="Excel.Sheet.12" ShapeID="_x0000_i1027" DrawAspect="Content" ObjectID="_1614797623" r:id="rId23"/>
+          <o:OLEObject Type="Embed" ProgID="Excel.Sheet.12" ShapeID="_x0000_i1027" DrawAspect="Content" ObjectID="_1614849977" r:id="rId22"/>
         </w:object>
       </w:r>
     </w:p>
@@ -17796,7 +17856,7 @@
         </w:rPr>
         <w:fldChar w:fldCharType="separate"/>
       </w:r>
-      <w:hyperlink r:id="rId24" w:anchor="_Toc4180977" w:history="1">
+      <w:hyperlink r:id="rId23" w:anchor="_Toc4180977" w:history="1">
         <w:r>
           <w:rPr>
             <w:rStyle w:val="Hyperlink"/>
@@ -18669,112 +18729,11 @@
         <w:sz w:val="18"/>
         <w:szCs w:val="18"/>
       </w:rPr>
-      <w:t>22.03.2019</w:t>
+      <w:t>23.03.2019</w:t>
     </w:r>
     <w:r>
       <w:rPr>
         <w:rFonts w:cs="Arial"/>
-        <w:sz w:val="18"/>
-        <w:szCs w:val="18"/>
-      </w:rPr>
-      <w:fldChar w:fldCharType="end"/>
-    </w:r>
-  </w:p>
-</w:ftr>
-</file>
-
-<file path=word/footer2.xml><?xml version="1.0" encoding="utf-8"?>
-<w:ftr xmlns:wpc="http://schemas.microsoft.com/office/word/2010/wordprocessingCanvas" xmlns:cx="http://schemas.microsoft.com/office/drawing/2014/chartex" xmlns:cx1="http://schemas.microsoft.com/office/drawing/2015/9/8/chartex" xmlns:cx2="http://schemas.microsoft.com/office/drawing/2015/10/21/chartex" xmlns:cx3="http://schemas.microsoft.com/office/drawing/2016/5/9/chartex" xmlns:cx4="http://schemas.microsoft.com/office/drawing/2016/5/10/chartex" xmlns:cx5="http://schemas.microsoft.com/office/drawing/2016/5/11/chartex" xmlns:cx6="http://schemas.microsoft.com/office/drawing/2016/5/12/chartex" xmlns:cx7="http://schemas.microsoft.com/office/drawing/2016/5/13/chartex" xmlns:cx8="http://schemas.microsoft.com/office/drawing/2016/5/14/chartex" xmlns:mc="http://schemas.openxmlformats.org/markup-compatibility/2006" xmlns:aink="http://schemas.microsoft.com/office/drawing/2016/ink" xmlns:am3d="http://schemas.microsoft.com/office/drawing/2017/model3d" xmlns:o="urn:schemas-microsoft-com:office:office" xmlns:r="http://schemas.openxmlformats.org/officeDocument/2006/relationships" xmlns:m="http://schemas.openxmlformats.org/officeDocument/2006/math" xmlns:v="urn:schemas-microsoft-com:vml" xmlns:wp14="http://schemas.microsoft.com/office/word/2010/wordprocessingDrawing" xmlns:wp="http://schemas.openxmlformats.org/drawingml/2006/wordprocessingDrawing" xmlns:w10="urn:schemas-microsoft-com:office:word" xmlns:w="http://schemas.openxmlformats.org/wordprocessingml/2006/main" xmlns:w14="http://schemas.microsoft.com/office/word/2010/wordml" xmlns:w15="http://schemas.microsoft.com/office/word/2012/wordml" xmlns:w16cid="http://schemas.microsoft.com/office/word/2016/wordml/cid" xmlns:w16se="http://schemas.microsoft.com/office/word/2015/wordml/symex" xmlns:wpg="http://schemas.microsoft.com/office/word/2010/wordprocessingGroup" xmlns:wpi="http://schemas.microsoft.com/office/word/2010/wordprocessingInk" xmlns:wne="http://schemas.microsoft.com/office/word/2006/wordml" xmlns:wps="http://schemas.microsoft.com/office/word/2010/wordprocessingShape" mc:Ignorable="w14 w15 w16se w16cid wp14">
-  <w:p>
-    <w:pPr>
-      <w:pStyle w:val="Fuzeile"/>
-      <w:rPr>
-        <w:sz w:val="18"/>
-        <w:szCs w:val="18"/>
-        <w:lang w:val="de-CH"/>
-      </w:rPr>
-    </w:pPr>
-    <w:r>
-      <w:rPr>
-        <w:sz w:val="18"/>
-        <w:szCs w:val="18"/>
-      </w:rPr>
-      <w:ptab w:relativeTo="margin" w:alignment="center" w:leader="none"/>
-    </w:r>
-    <w:r>
-      <w:rPr>
-        <w:sz w:val="18"/>
-        <w:szCs w:val="18"/>
-      </w:rPr>
-      <w:fldChar w:fldCharType="begin"/>
-    </w:r>
-    <w:r>
-      <w:rPr>
-        <w:sz w:val="18"/>
-        <w:szCs w:val="18"/>
-      </w:rPr>
-      <w:instrText>PAGE   \* MERGEFORMAT</w:instrText>
-    </w:r>
-    <w:r>
-      <w:rPr>
-        <w:sz w:val="18"/>
-        <w:szCs w:val="18"/>
-      </w:rPr>
-      <w:fldChar w:fldCharType="separate"/>
-    </w:r>
-    <w:r>
-      <w:rPr>
-        <w:sz w:val="18"/>
-        <w:szCs w:val="18"/>
-        <w:lang w:val="de-DE"/>
-      </w:rPr>
-      <w:t>1</w:t>
-    </w:r>
-    <w:r>
-      <w:rPr>
-        <w:sz w:val="18"/>
-        <w:szCs w:val="18"/>
-      </w:rPr>
-      <w:fldChar w:fldCharType="end"/>
-    </w:r>
-    <w:r>
-      <w:rPr>
-        <w:sz w:val="18"/>
-        <w:szCs w:val="18"/>
-      </w:rPr>
-      <w:ptab w:relativeTo="margin" w:alignment="right" w:leader="none"/>
-    </w:r>
-    <w:r>
-      <w:rPr>
-        <w:sz w:val="18"/>
-        <w:szCs w:val="18"/>
-      </w:rPr>
-      <w:fldChar w:fldCharType="begin"/>
-    </w:r>
-    <w:r>
-      <w:rPr>
-        <w:sz w:val="18"/>
-        <w:szCs w:val="18"/>
-      </w:rPr>
-      <w:instrText xml:space="preserve"> DATE \@ "dd.MM.yyyy" </w:instrText>
-    </w:r>
-    <w:r>
-      <w:rPr>
-        <w:sz w:val="18"/>
-        <w:szCs w:val="18"/>
-      </w:rPr>
-      <w:fldChar w:fldCharType="separate"/>
-    </w:r>
-    <w:r>
-      <w:rPr>
-        <w:noProof/>
-        <w:sz w:val="18"/>
-        <w:szCs w:val="18"/>
-      </w:rPr>
-      <w:t>22.03.2019</w:t>
-    </w:r>
-    <w:r>
-      <w:rPr>
         <w:sz w:val="18"/>
         <w:szCs w:val="18"/>
       </w:rPr>
@@ -27646,7 +27605,7 @@
 </file>
 
 <file path=customXml/itemProps1.xml><?xml version="1.0" encoding="utf-8"?>
-<ds:datastoreItem xmlns:ds="http://schemas.openxmlformats.org/officeDocument/2006/customXml" ds:itemID="{F38B6332-331A-4E2C-BF21-F948CE892603}">
+<ds:datastoreItem xmlns:ds="http://schemas.openxmlformats.org/officeDocument/2006/customXml" ds:itemID="{7FC49B07-9D7E-4FA6-B973-DC0563A55B75}">
   <ds:schemaRefs>
     <ds:schemaRef ds:uri="http://schemas.openxmlformats.org/officeDocument/2006/bibliography"/>
   </ds:schemaRefs>

</xml_diff>